<commit_message>
[labwork 8] Added 3nf schema
</commit_message>
<xml_diff>
--- a/Alina_Makarets/reports/Task 08/Report 08.docx
+++ b/Alina_Makarets/reports/Task 08/Report 08.docx
@@ -1,6 +1,6 @@
 
 <file path=word/document.xml><?xml version="1.0" encoding="utf-8"?>
-<w:document xmlns:wpc="http://schemas.microsoft.com/office/word/2010/wordprocessingCanvas" xmlns:mc="http://schemas.openxmlformats.org/markup-compatibility/2006" xmlns:o="urn:schemas-microsoft-com:office:office" xmlns:r="http://schemas.openxmlformats.org/officeDocument/2006/relationships" xmlns:m="http://schemas.openxmlformats.org/officeDocument/2006/math" xmlns:v="urn:schemas-microsoft-com:vml" xmlns:wp14="http://schemas.microsoft.com/office/word/2010/wordprocessingDrawing" xmlns:wp="http://schemas.openxmlformats.org/drawingml/2006/wordprocessingDrawing" xmlns:w10="urn:schemas-microsoft-com:office:word" xmlns:w="http://schemas.openxmlformats.org/wordprocessingml/2006/main" xmlns:w14="http://schemas.microsoft.com/office/word/2010/wordml" xmlns:wpg="http://schemas.microsoft.com/office/word/2010/wordprocessingGroup" xmlns:wpi="http://schemas.microsoft.com/office/word/2010/wordprocessingInk" xmlns:wne="http://schemas.microsoft.com/office/word/2006/wordml" xmlns:wps="http://schemas.microsoft.com/office/word/2010/wordprocessingShape" mc:Ignorable="w14 wp14">
+<w:document xmlns:wpc="http://schemas.microsoft.com/office/word/2010/wordprocessingCanvas" xmlns:cx="http://schemas.microsoft.com/office/drawing/2014/chartex" xmlns:cx1="http://schemas.microsoft.com/office/drawing/2015/9/8/chartex" xmlns:mc="http://schemas.openxmlformats.org/markup-compatibility/2006" xmlns:o="urn:schemas-microsoft-com:office:office" xmlns:r="http://schemas.openxmlformats.org/officeDocument/2006/relationships" xmlns:m="http://schemas.openxmlformats.org/officeDocument/2006/math" xmlns:v="urn:schemas-microsoft-com:vml" xmlns:wp14="http://schemas.microsoft.com/office/word/2010/wordprocessingDrawing" xmlns:wp="http://schemas.openxmlformats.org/drawingml/2006/wordprocessingDrawing" xmlns:w10="urn:schemas-microsoft-com:office:word" xmlns:w="http://schemas.openxmlformats.org/wordprocessingml/2006/main" xmlns:w14="http://schemas.microsoft.com/office/word/2010/wordml" xmlns:w15="http://schemas.microsoft.com/office/word/2012/wordml" xmlns:w16se="http://schemas.microsoft.com/office/word/2015/wordml/symex" xmlns:wpg="http://schemas.microsoft.com/office/word/2010/wordprocessingGroup" xmlns:wpi="http://schemas.microsoft.com/office/word/2010/wordprocessingInk" xmlns:wne="http://schemas.microsoft.com/office/word/2006/wordml" xmlns:wps="http://schemas.microsoft.com/office/word/2010/wordprocessingShape" mc:Ignorable="w14 w15 w16se wp14">
   <w:body>
     <w:p>
       <w:pPr>
@@ -28,21 +28,11 @@
             <w:pPr>
               <w:pStyle w:val="CompanyName"/>
             </w:pPr>
-            <w:r>
-              <w:fldChar w:fldCharType="begin"/>
-            </w:r>
-            <w:r>
-              <w:instrText xml:space="preserve"> DOCPROPERTY  Company  \* MERGEFORMAT </w:instrText>
-            </w:r>
-            <w:r>
-              <w:fldChar w:fldCharType="separate"/>
-            </w:r>
-            <w:r>
-              <w:t>EPAM Systems, RD Dep.</w:t>
-            </w:r>
-            <w:r>
-              <w:fldChar w:fldCharType="end"/>
-            </w:r>
+            <w:fldSimple w:instr=" DOCPROPERTY  Company  \* MERGEFORMAT ">
+              <w:r>
+                <w:t>EPAM Systems, RD Dep.</w:t>
+              </w:r>
+            </w:fldSimple>
           </w:p>
         </w:tc>
       </w:tr>
@@ -67,14 +57,24 @@
                 <w:szCs w:val="44"/>
               </w:rPr>
             </w:pPr>
-            <w:fldSimple w:instr=" DOCPROPERTY  Title  \* MERGEFORMAT ">
-              <w:r>
-                <w:t>Report 08.</w:t>
-              </w:r>
-              <w:r>
-                <w:t xml:space="preserve"> Data Warehouse Architecture</w:t>
-              </w:r>
-            </w:fldSimple>
+            <w:r>
+              <w:fldChar w:fldCharType="begin"/>
+            </w:r>
+            <w:r>
+              <w:instrText xml:space="preserve"> DOCPROPERTY  Title  \* MERGEFORMAT </w:instrText>
+            </w:r>
+            <w:r>
+              <w:fldChar w:fldCharType="separate"/>
+            </w:r>
+            <w:r>
+              <w:t>Report 08.</w:t>
+            </w:r>
+            <w:r>
+              <w:t xml:space="preserve"> Data Warehouse Architecture</w:t>
+            </w:r>
+            <w:r>
+              <w:fldChar w:fldCharType="end"/>
+            </w:r>
           </w:p>
         </w:tc>
       </w:tr>
@@ -504,17 +504,12 @@
             <w:pPr>
               <w:pStyle w:val="TableText"/>
               <w:rPr>
-                <w:rStyle w:val="af6"/>
+                <w:rStyle w:val="Hyperlink"/>
               </w:rPr>
             </w:pPr>
             <w:r>
-              <w:t xml:space="preserve">Alina </w:t>
+              <w:t>Alina Makarets</w:t>
             </w:r>
-            <w:proofErr w:type="spellStart"/>
-            <w:r>
-              <w:t>Makarets</w:t>
-            </w:r>
-            <w:proofErr w:type="spellEnd"/>
           </w:p>
         </w:tc>
         <w:tc>
@@ -589,12 +584,12 @@
     </w:tbl>
     <w:p>
       <w:pPr>
-        <w:pStyle w:val="a3"/>
+        <w:pStyle w:val="BodyText"/>
         <w:sectPr>
-          <w:headerReference w:type="default" r:id="rId9"/>
-          <w:footerReference w:type="default" r:id="rId10"/>
-          <w:headerReference w:type="first" r:id="rId11"/>
-          <w:footerReference w:type="first" r:id="rId12"/>
+          <w:headerReference w:type="default" r:id="rId8"/>
+          <w:footerReference w:type="default" r:id="rId9"/>
+          <w:headerReference w:type="first" r:id="rId10"/>
+          <w:footerReference w:type="first" r:id="rId11"/>
           <w:pgSz w:w="11909" w:h="16834" w:code="9"/>
           <w:pgMar w:top="1138" w:right="850" w:bottom="1138" w:left="1138" w:header="994" w:footer="634" w:gutter="562"/>
           <w:cols w:space="720"/>
@@ -608,7 +603,7 @@
     </w:p>
     <w:p>
       <w:pPr>
-        <w:pStyle w:val="aff5"/>
+        <w:pStyle w:val="Title"/>
         <w:ind w:hanging="720"/>
       </w:pPr>
       <w:r>
@@ -618,7 +613,7 @@
     </w:p>
     <w:p>
       <w:pPr>
-        <w:pStyle w:val="13"/>
+        <w:pStyle w:val="TOC1"/>
         <w:tabs>
           <w:tab w:val="left" w:pos="400"/>
           <w:tab w:val="right" w:leader="dot" w:pos="9347"/>
@@ -645,7 +640,7 @@
       <w:hyperlink w:anchor="_Toc383290597" w:history="1">
         <w:r>
           <w:rPr>
-            <w:rStyle w:val="af6"/>
+            <w:rStyle w:val="Hyperlink"/>
             <w:noProof/>
           </w:rPr>
           <w:t>1.</w:t>
@@ -664,7 +659,7 @@
         </w:r>
         <w:r>
           <w:rPr>
-            <w:rStyle w:val="af6"/>
+            <w:rStyle w:val="Hyperlink"/>
             <w:noProof/>
           </w:rPr>
           <w:t>Data Modeling Task</w:t>
@@ -721,7 +716,7 @@
     </w:p>
     <w:p>
       <w:pPr>
-        <w:pStyle w:val="13"/>
+        <w:pStyle w:val="TOC1"/>
         <w:tabs>
           <w:tab w:val="left" w:pos="400"/>
           <w:tab w:val="right" w:leader="dot" w:pos="9347"/>
@@ -739,7 +734,7 @@
       <w:hyperlink w:anchor="_Toc383290598" w:history="1">
         <w:r>
           <w:rPr>
-            <w:rStyle w:val="af6"/>
+            <w:rStyle w:val="Hyperlink"/>
             <w:noProof/>
           </w:rPr>
           <w:t>2.</w:t>
@@ -758,7 +753,7 @@
         </w:r>
         <w:r>
           <w:rPr>
-            <w:rStyle w:val="af6"/>
+            <w:rStyle w:val="Hyperlink"/>
             <w:noProof/>
           </w:rPr>
           <w:t>Analytical task</w:t>
@@ -815,7 +810,7 @@
     </w:p>
     <w:p>
       <w:pPr>
-        <w:pStyle w:val="13"/>
+        <w:pStyle w:val="TOC1"/>
         <w:tabs>
           <w:tab w:val="left" w:pos="400"/>
           <w:tab w:val="right" w:leader="dot" w:pos="9347"/>
@@ -833,7 +828,7 @@
       <w:hyperlink w:anchor="_Toc383290599" w:history="1">
         <w:r>
           <w:rPr>
-            <w:rStyle w:val="af6"/>
+            <w:rStyle w:val="Hyperlink"/>
             <w:noProof/>
           </w:rPr>
           <w:t>3.</w:t>
@@ -852,7 +847,7 @@
         </w:r>
         <w:r>
           <w:rPr>
-            <w:rStyle w:val="af6"/>
+            <w:rStyle w:val="Hyperlink"/>
             <w:noProof/>
           </w:rPr>
           <w:t>Results</w:t>
@@ -918,7 +913,7 @@
     <w:p/>
     <w:p>
       <w:pPr>
-        <w:pStyle w:val="1"/>
+        <w:pStyle w:val="Heading1"/>
       </w:pPr>
       <w:r>
         <w:br w:type="page"/>
@@ -938,7 +933,7 @@
     </w:p>
     <w:p>
       <w:pPr>
-        <w:pStyle w:val="a3"/>
+        <w:pStyle w:val="BodyText"/>
         <w:rPr>
           <w:lang w:val="ru-RU"/>
         </w:rPr>
@@ -972,7 +967,7 @@
     </w:p>
     <w:p>
       <w:pPr>
-        <w:pStyle w:val="a3"/>
+        <w:pStyle w:val="BodyText"/>
         <w:spacing w:after="0"/>
       </w:pPr>
       <w:r>
@@ -981,13 +976,13 @@
     </w:p>
     <w:p>
       <w:pPr>
-        <w:pStyle w:val="a3"/>
+        <w:pStyle w:val="BodyText"/>
         <w:spacing w:after="0"/>
       </w:pPr>
     </w:p>
     <w:p>
       <w:pPr>
-        <w:pStyle w:val="a3"/>
+        <w:pStyle w:val="BodyText"/>
         <w:spacing w:after="0"/>
       </w:pPr>
       <w:r>
@@ -996,317 +991,133 @@
     </w:p>
     <w:p>
       <w:pPr>
-        <w:pStyle w:val="a3"/>
+        <w:pStyle w:val="BodyText"/>
         <w:spacing w:after="0"/>
       </w:pPr>
       <w:r>
-        <w:t xml:space="preserve">        "</w:t>
-      </w:r>
-      <w:proofErr w:type="spellStart"/>
-      <w:r>
-        <w:t>Date_id</w:t>
-      </w:r>
-      <w:proofErr w:type="spellEnd"/>
-      <w:r>
-        <w:t>" DATE NOT NULL,</w:t>
-      </w:r>
-    </w:p>
-    <w:p>
-      <w:pPr>
-        <w:pStyle w:val="a3"/>
+        <w:t xml:space="preserve">        "Date_id" DATE NOT NULL,</w:t>
+      </w:r>
+    </w:p>
+    <w:p>
+      <w:pPr>
+        <w:pStyle w:val="BodyText"/>
         <w:spacing w:after="0"/>
       </w:pPr>
       <w:r>
-        <w:t xml:space="preserve">        "</w:t>
-      </w:r>
-      <w:proofErr w:type="spellStart"/>
-      <w:r>
-        <w:t>Day_of_week</w:t>
-      </w:r>
-      <w:proofErr w:type="spellEnd"/>
-      <w:r>
-        <w:t xml:space="preserve">" </w:t>
-      </w:r>
-      <w:proofErr w:type="gramStart"/>
-      <w:r>
-        <w:t>NUMBER(</w:t>
-      </w:r>
-      <w:proofErr w:type="gramEnd"/>
-      <w:r>
-        <w:t>2),</w:t>
-      </w:r>
-    </w:p>
-    <w:p>
-      <w:pPr>
-        <w:pStyle w:val="a3"/>
+        <w:t xml:space="preserve">        "Day_of_week" NUMBER(2),</w:t>
+      </w:r>
+    </w:p>
+    <w:p>
+      <w:pPr>
+        <w:pStyle w:val="BodyText"/>
         <w:spacing w:after="0"/>
       </w:pPr>
       <w:r>
-        <w:t xml:space="preserve">        "</w:t>
-      </w:r>
-      <w:proofErr w:type="spellStart"/>
-      <w:r>
-        <w:t>Day_name_of_week</w:t>
-      </w:r>
-      <w:proofErr w:type="spellEnd"/>
-      <w:r>
-        <w:t xml:space="preserve">" </w:t>
-      </w:r>
-      <w:proofErr w:type="gramStart"/>
-      <w:r>
-        <w:t>VARCHAR2(</w:t>
-      </w:r>
-      <w:proofErr w:type="gramEnd"/>
-      <w:r>
-        <w:t>25),</w:t>
-      </w:r>
-    </w:p>
-    <w:p>
-      <w:pPr>
-        <w:pStyle w:val="a3"/>
+        <w:t xml:space="preserve">        "Day_name_of_week" VARCHAR2(25),</w:t>
+      </w:r>
+    </w:p>
+    <w:p>
+      <w:pPr>
+        <w:pStyle w:val="BodyText"/>
         <w:spacing w:after="0"/>
       </w:pPr>
       <w:r>
-        <w:t xml:space="preserve">        "</w:t>
-      </w:r>
-      <w:proofErr w:type="spellStart"/>
-      <w:r>
-        <w:t>Day_of_month</w:t>
-      </w:r>
-      <w:proofErr w:type="spellEnd"/>
-      <w:r>
-        <w:t xml:space="preserve">" </w:t>
-      </w:r>
-      <w:proofErr w:type="gramStart"/>
-      <w:r>
-        <w:t>NUMBER(</w:t>
-      </w:r>
-      <w:proofErr w:type="gramEnd"/>
-      <w:r>
-        <w:t>8),</w:t>
-      </w:r>
-    </w:p>
-    <w:p>
-      <w:pPr>
-        <w:pStyle w:val="a3"/>
+        <w:t xml:space="preserve">        "Day_of_month" NUMBER(8),</w:t>
+      </w:r>
+    </w:p>
+    <w:p>
+      <w:pPr>
+        <w:pStyle w:val="BodyText"/>
         <w:spacing w:after="0"/>
       </w:pPr>
       <w:r>
-        <w:t xml:space="preserve">        "</w:t>
-      </w:r>
-      <w:proofErr w:type="spellStart"/>
-      <w:r>
-        <w:t>Day_of_year</w:t>
-      </w:r>
-      <w:proofErr w:type="spellEnd"/>
-      <w:r>
-        <w:t xml:space="preserve">" </w:t>
-      </w:r>
-      <w:proofErr w:type="gramStart"/>
-      <w:r>
-        <w:t>NUMBER(</w:t>
-      </w:r>
-      <w:proofErr w:type="gramEnd"/>
-      <w:r>
-        <w:t>8),</w:t>
-      </w:r>
-    </w:p>
-    <w:p>
-      <w:pPr>
-        <w:pStyle w:val="a3"/>
+        <w:t xml:space="preserve">        "Day_of_year" NUMBER(8),</w:t>
+      </w:r>
+    </w:p>
+    <w:p>
+      <w:pPr>
+        <w:pStyle w:val="BodyText"/>
         <w:spacing w:after="0"/>
       </w:pPr>
       <w:r>
-        <w:t xml:space="preserve">        "</w:t>
-      </w:r>
-      <w:proofErr w:type="spellStart"/>
-      <w:r>
-        <w:t>Week_of_month</w:t>
-      </w:r>
-      <w:proofErr w:type="spellEnd"/>
-      <w:r>
-        <w:t xml:space="preserve">" </w:t>
-      </w:r>
-      <w:proofErr w:type="gramStart"/>
-      <w:r>
-        <w:t>NUMBER(</w:t>
-      </w:r>
-      <w:proofErr w:type="gramEnd"/>
-      <w:r>
-        <w:t>8),</w:t>
-      </w:r>
-    </w:p>
-    <w:p>
-      <w:pPr>
-        <w:pStyle w:val="a3"/>
+        <w:t xml:space="preserve">        "Week_of_month" NUMBER(8),</w:t>
+      </w:r>
+    </w:p>
+    <w:p>
+      <w:pPr>
+        <w:pStyle w:val="BodyText"/>
         <w:spacing w:after="0"/>
       </w:pPr>
       <w:r>
-        <w:t xml:space="preserve">        "</w:t>
-      </w:r>
-      <w:proofErr w:type="spellStart"/>
-      <w:r>
-        <w:t>Week_of_year</w:t>
-      </w:r>
-      <w:proofErr w:type="spellEnd"/>
-      <w:r>
-        <w:t xml:space="preserve">" </w:t>
-      </w:r>
-      <w:proofErr w:type="gramStart"/>
-      <w:r>
-        <w:t>NUMBER(</w:t>
-      </w:r>
-      <w:proofErr w:type="gramEnd"/>
-      <w:r>
-        <w:t>8),</w:t>
-      </w:r>
-    </w:p>
-    <w:p>
-      <w:pPr>
-        <w:pStyle w:val="a3"/>
+        <w:t xml:space="preserve">        "Week_of_year" NUMBER(8),</w:t>
+      </w:r>
+    </w:p>
+    <w:p>
+      <w:pPr>
+        <w:pStyle w:val="BodyText"/>
         <w:spacing w:after="0"/>
       </w:pPr>
       <w:r>
-        <w:t xml:space="preserve">        "</w:t>
-      </w:r>
-      <w:proofErr w:type="spellStart"/>
-      <w:r>
-        <w:t>Month_number</w:t>
-      </w:r>
-      <w:proofErr w:type="spellEnd"/>
-      <w:r>
-        <w:t xml:space="preserve">" </w:t>
-      </w:r>
-      <w:proofErr w:type="gramStart"/>
-      <w:r>
-        <w:t>NUMBER(</w:t>
-      </w:r>
-      <w:proofErr w:type="gramEnd"/>
-      <w:r>
-        <w:t>8),</w:t>
-      </w:r>
-    </w:p>
-    <w:p>
-      <w:pPr>
-        <w:pStyle w:val="a3"/>
+        <w:t xml:space="preserve">        "Month_number" NUMBER(8),</w:t>
+      </w:r>
+    </w:p>
+    <w:p>
+      <w:pPr>
+        <w:pStyle w:val="BodyText"/>
         <w:spacing w:after="0"/>
       </w:pPr>
       <w:r>
-        <w:t xml:space="preserve">        "</w:t>
-      </w:r>
-      <w:proofErr w:type="spellStart"/>
-      <w:r>
-        <w:t>Month_name</w:t>
-      </w:r>
-      <w:proofErr w:type="spellEnd"/>
-      <w:r>
-        <w:t xml:space="preserve">" </w:t>
-      </w:r>
-      <w:proofErr w:type="gramStart"/>
-      <w:r>
-        <w:t>VARCHAR2(</w:t>
-      </w:r>
-      <w:proofErr w:type="gramEnd"/>
-      <w:r>
-        <w:t>20),</w:t>
-      </w:r>
-    </w:p>
-    <w:p>
-      <w:pPr>
-        <w:pStyle w:val="a3"/>
+        <w:t xml:space="preserve">        "Month_name" VARCHAR2(20),</w:t>
+      </w:r>
+    </w:p>
+    <w:p>
+      <w:pPr>
+        <w:pStyle w:val="BodyText"/>
         <w:spacing w:after="0"/>
       </w:pPr>
       <w:r>
-        <w:t xml:space="preserve">        "Quarter" </w:t>
-      </w:r>
-      <w:proofErr w:type="gramStart"/>
-      <w:r>
-        <w:t>NUMBER(</w:t>
-      </w:r>
-      <w:proofErr w:type="gramEnd"/>
-      <w:r>
-        <w:t>2),</w:t>
-      </w:r>
-    </w:p>
-    <w:p>
-      <w:pPr>
-        <w:pStyle w:val="a3"/>
+        <w:t xml:space="preserve">        "Quarter" NUMBER(2),</w:t>
+      </w:r>
+    </w:p>
+    <w:p>
+      <w:pPr>
+        <w:pStyle w:val="BodyText"/>
         <w:spacing w:after="0"/>
       </w:pPr>
       <w:r>
-        <w:t xml:space="preserve">        "</w:t>
-      </w:r>
-      <w:proofErr w:type="spellStart"/>
-      <w:r>
-        <w:t>First_day_of_month</w:t>
-      </w:r>
-      <w:proofErr w:type="spellEnd"/>
-      <w:r>
-        <w:t>" DATE,</w:t>
-      </w:r>
-    </w:p>
-    <w:p>
-      <w:pPr>
-        <w:pStyle w:val="a3"/>
+        <w:t xml:space="preserve">        "First_day_of_month" DATE,</w:t>
+      </w:r>
+    </w:p>
+    <w:p>
+      <w:pPr>
+        <w:pStyle w:val="BodyText"/>
         <w:spacing w:after="0"/>
       </w:pPr>
       <w:r>
-        <w:t xml:space="preserve">        "</w:t>
-      </w:r>
-      <w:proofErr w:type="spellStart"/>
-      <w:r>
-        <w:t>Last_day_of_month</w:t>
-      </w:r>
-      <w:proofErr w:type="spellEnd"/>
-      <w:r>
-        <w:t>" DATE,</w:t>
-      </w:r>
-    </w:p>
-    <w:p>
-      <w:pPr>
-        <w:pStyle w:val="a3"/>
+        <w:t xml:space="preserve">        "Last_day_of_month" DATE,</w:t>
+      </w:r>
+    </w:p>
+    <w:p>
+      <w:pPr>
+        <w:pStyle w:val="BodyText"/>
         <w:spacing w:after="0"/>
       </w:pPr>
       <w:r>
-        <w:t xml:space="preserve">        "Year" </w:t>
-      </w:r>
-      <w:proofErr w:type="gramStart"/>
-      <w:r>
-        <w:t>NUMBER(</w:t>
-      </w:r>
-      <w:proofErr w:type="gramEnd"/>
-      <w:r>
-        <w:t>8),</w:t>
-      </w:r>
-    </w:p>
-    <w:p>
-      <w:pPr>
-        <w:pStyle w:val="a3"/>
+        <w:t xml:space="preserve">        "Year" NUMBER(8),</w:t>
+      </w:r>
+    </w:p>
+    <w:p>
+      <w:pPr>
+        <w:pStyle w:val="BodyText"/>
         <w:spacing w:after="0"/>
       </w:pPr>
       <w:r>
-        <w:t xml:space="preserve">        "Year-</w:t>
-      </w:r>
-      <w:proofErr w:type="spellStart"/>
-      <w:r>
-        <w:t>Quater</w:t>
-      </w:r>
-      <w:proofErr w:type="spellEnd"/>
-      <w:r>
-        <w:t xml:space="preserve">" </w:t>
-      </w:r>
-      <w:proofErr w:type="gramStart"/>
-      <w:r>
-        <w:t>VARCHAR2(</w:t>
-      </w:r>
-      <w:proofErr w:type="gramEnd"/>
-      <w:r>
-        <w:t>25)</w:t>
-      </w:r>
-    </w:p>
-    <w:p>
-      <w:pPr>
-        <w:pStyle w:val="a3"/>
+        <w:t xml:space="preserve">        "Year-Quater" VARCHAR2(25)</w:t>
+      </w:r>
+    </w:p>
+    <w:p>
+      <w:pPr>
+        <w:pStyle w:val="BodyText"/>
         <w:spacing w:after="0"/>
       </w:pPr>
       <w:r>
@@ -1315,7 +1126,7 @@
     </w:p>
     <w:p>
       <w:pPr>
-        <w:pStyle w:val="a3"/>
+        <w:pStyle w:val="BodyText"/>
         <w:spacing w:after="0"/>
       </w:pPr>
       <w:r>
@@ -1324,7 +1135,7 @@
     </w:p>
     <w:p>
       <w:pPr>
-        <w:pStyle w:val="a3"/>
+        <w:pStyle w:val="BodyText"/>
         <w:spacing w:after="0"/>
       </w:pPr>
       <w:r>
@@ -1333,7 +1144,7 @@
     </w:p>
     <w:p>
       <w:pPr>
-        <w:pStyle w:val="a3"/>
+        <w:pStyle w:val="BodyText"/>
         <w:spacing w:after="0"/>
       </w:pPr>
       <w:r>
@@ -1342,7 +1153,7 @@
     </w:p>
     <w:p>
       <w:pPr>
-        <w:pStyle w:val="a3"/>
+        <w:pStyle w:val="BodyText"/>
         <w:spacing w:after="0"/>
       </w:pPr>
       <w:r>
@@ -1352,32 +1163,18 @@
         <w:rPr>
           <w:lang w:val="ru-RU"/>
         </w:rPr>
-        <w:t>PRIMARY KEY ("</w:t>
-      </w:r>
-      <w:proofErr w:type="spellStart"/>
-      <w:r>
-        <w:rPr>
-          <w:lang w:val="ru-RU"/>
-        </w:rPr>
-        <w:t>Date_id</w:t>
-      </w:r>
-      <w:proofErr w:type="spellEnd"/>
-      <w:r>
-        <w:rPr>
-          <w:lang w:val="ru-RU"/>
-        </w:rPr>
-        <w:t>");</w:t>
-      </w:r>
-    </w:p>
-    <w:p>
-      <w:pPr>
-        <w:pStyle w:val="a3"/>
+        <w:t>PRIMARY KEY ("Date_id");</w:t>
+      </w:r>
+    </w:p>
+    <w:p>
+      <w:pPr>
+        <w:pStyle w:val="BodyText"/>
         <w:spacing w:after="0"/>
       </w:pPr>
     </w:p>
     <w:p>
       <w:pPr>
-        <w:pStyle w:val="a3"/>
+        <w:pStyle w:val="BodyText"/>
         <w:spacing w:after="0"/>
       </w:pPr>
       <w:r>
@@ -1407,513 +1204,143 @@
     </w:p>
     <w:p>
       <w:pPr>
-        <w:pStyle w:val="a3"/>
+        <w:pStyle w:val="BodyText"/>
         <w:spacing w:after="0"/>
       </w:pPr>
     </w:p>
     <w:p>
       <w:pPr>
-        <w:pStyle w:val="a3"/>
+        <w:pStyle w:val="BodyText"/>
         <w:spacing w:after="0"/>
       </w:pPr>
       <w:r>
-        <w:t xml:space="preserve">INSERT </w:t>
-      </w:r>
-      <w:proofErr w:type="gramStart"/>
-      <w:r>
-        <w:t xml:space="preserve">INTO  </w:t>
-      </w:r>
-      <w:proofErr w:type="spellStart"/>
-      <w:r>
-        <w:t>Date</w:t>
-      </w:r>
-      <w:proofErr w:type="gramEnd"/>
-      <w:r>
-        <w:t>_Dim</w:t>
-      </w:r>
-      <w:proofErr w:type="spellEnd"/>
-      <w:r>
-        <w:t xml:space="preserve"> </w:t>
-      </w:r>
-    </w:p>
-    <w:p>
-      <w:pPr>
-        <w:pStyle w:val="a3"/>
+        <w:t xml:space="preserve">INSERT INTO  Date_Dim </w:t>
+      </w:r>
+    </w:p>
+    <w:p>
+      <w:pPr>
+        <w:pStyle w:val="BodyText"/>
         <w:spacing w:after="0"/>
       </w:pPr>
       <w:r>
-        <w:t xml:space="preserve">SELECT SYSDATE+rownum-365*7 as </w:t>
-      </w:r>
-      <w:proofErr w:type="spellStart"/>
-      <w:r>
-        <w:t>Date_id</w:t>
-      </w:r>
-      <w:proofErr w:type="spellEnd"/>
-      <w:r>
-        <w:t xml:space="preserve">, </w:t>
-      </w:r>
-    </w:p>
-    <w:p>
-      <w:pPr>
-        <w:pStyle w:val="a3"/>
+        <w:t xml:space="preserve">SELECT SYSDATE+rownum-365*7 as Date_id, </w:t>
+      </w:r>
+    </w:p>
+    <w:p>
+      <w:pPr>
+        <w:pStyle w:val="BodyText"/>
         <w:spacing w:after="0"/>
       </w:pPr>
       <w:r>
-        <w:t xml:space="preserve">       </w:t>
-      </w:r>
-      <w:proofErr w:type="spellStart"/>
-      <w:r>
-        <w:t>to_</w:t>
-      </w:r>
-      <w:proofErr w:type="gramStart"/>
-      <w:r>
-        <w:t>number</w:t>
-      </w:r>
-      <w:proofErr w:type="spellEnd"/>
-      <w:r>
-        <w:t>(</w:t>
-      </w:r>
-      <w:proofErr w:type="spellStart"/>
-      <w:proofErr w:type="gramEnd"/>
-      <w:r>
-        <w:t>to_char</w:t>
-      </w:r>
-      <w:proofErr w:type="spellEnd"/>
-      <w:r>
-        <w:t xml:space="preserve">(SYSDATE+rownum-365*7-1, 'D')) as </w:t>
-      </w:r>
-      <w:proofErr w:type="spellStart"/>
-      <w:r>
-        <w:t>Day_of_week</w:t>
-      </w:r>
-      <w:proofErr w:type="spellEnd"/>
-      <w:r>
-        <w:t>,</w:t>
-      </w:r>
-    </w:p>
-    <w:p>
-      <w:pPr>
-        <w:pStyle w:val="a3"/>
+        <w:t xml:space="preserve">       to_number(to_char(SYSDATE+rownum-365*7-1, 'D')) as Day_of_week,</w:t>
+      </w:r>
+    </w:p>
+    <w:p>
+      <w:pPr>
+        <w:pStyle w:val="BodyText"/>
         <w:spacing w:after="0"/>
       </w:pPr>
       <w:r>
-        <w:t xml:space="preserve">       </w:t>
-      </w:r>
-      <w:proofErr w:type="spellStart"/>
-      <w:r>
-        <w:t>to_</w:t>
-      </w:r>
-      <w:proofErr w:type="gramStart"/>
-      <w:r>
-        <w:t>char</w:t>
-      </w:r>
-      <w:proofErr w:type="spellEnd"/>
-      <w:r>
-        <w:t>(</w:t>
-      </w:r>
-      <w:proofErr w:type="gramEnd"/>
-      <w:r>
-        <w:t xml:space="preserve">SYSDATE+rownum-365*7,'Day','NLS_DATE_LANGUAGE = RUSSIAN') AS </w:t>
-      </w:r>
-      <w:proofErr w:type="spellStart"/>
-      <w:r>
-        <w:t>Day_name_of_week</w:t>
-      </w:r>
-      <w:proofErr w:type="spellEnd"/>
-      <w:r>
-        <w:t xml:space="preserve">,       </w:t>
-      </w:r>
-    </w:p>
-    <w:p>
-      <w:pPr>
-        <w:pStyle w:val="a3"/>
+        <w:t xml:space="preserve">       to_char(SYSDATE+rownum-365*7,'Day','NLS_DATE_LANGUAGE = RUSSIAN') AS Day_name_of_week,       </w:t>
+      </w:r>
+    </w:p>
+    <w:p>
+      <w:pPr>
+        <w:pStyle w:val="BodyText"/>
         <w:spacing w:after="0"/>
       </w:pPr>
       <w:r>
-        <w:t xml:space="preserve">       </w:t>
-      </w:r>
-      <w:proofErr w:type="spellStart"/>
-      <w:r>
-        <w:t>to_</w:t>
-      </w:r>
-      <w:proofErr w:type="gramStart"/>
-      <w:r>
-        <w:t>number</w:t>
-      </w:r>
-      <w:proofErr w:type="spellEnd"/>
-      <w:r>
-        <w:t>(</w:t>
-      </w:r>
-      <w:proofErr w:type="spellStart"/>
-      <w:proofErr w:type="gramEnd"/>
-      <w:r>
-        <w:t>to_char</w:t>
-      </w:r>
-      <w:proofErr w:type="spellEnd"/>
-      <w:r>
-        <w:t xml:space="preserve">(extract(day from SYSDATE+rownum-365*7)))as </w:t>
-      </w:r>
-      <w:proofErr w:type="spellStart"/>
-      <w:r>
-        <w:t>Day_of_month</w:t>
-      </w:r>
-      <w:proofErr w:type="spellEnd"/>
-      <w:r>
-        <w:t>,</w:t>
-      </w:r>
-    </w:p>
-    <w:p>
-      <w:pPr>
-        <w:pStyle w:val="a3"/>
+        <w:t xml:space="preserve">       to_number(to_char(extract(day from SYSDATE+rownum-365*7)))as Day_of_month,</w:t>
+      </w:r>
+    </w:p>
+    <w:p>
+      <w:pPr>
+        <w:pStyle w:val="BodyText"/>
         <w:spacing w:after="0"/>
       </w:pPr>
       <w:r>
-        <w:t xml:space="preserve">       </w:t>
-      </w:r>
-      <w:proofErr w:type="spellStart"/>
-      <w:r>
-        <w:t>to_</w:t>
-      </w:r>
-      <w:proofErr w:type="gramStart"/>
-      <w:r>
-        <w:t>number</w:t>
-      </w:r>
-      <w:proofErr w:type="spellEnd"/>
-      <w:r>
-        <w:t>(</w:t>
-      </w:r>
-      <w:proofErr w:type="spellStart"/>
-      <w:proofErr w:type="gramEnd"/>
-      <w:r>
-        <w:t>to_char</w:t>
-      </w:r>
-      <w:proofErr w:type="spellEnd"/>
-      <w:r>
-        <w:t xml:space="preserve">(SYSDATE+rownum-365*7, 'DDD')) AS </w:t>
-      </w:r>
-      <w:proofErr w:type="spellStart"/>
-      <w:r>
-        <w:t>Day_of_year</w:t>
-      </w:r>
-      <w:proofErr w:type="spellEnd"/>
-      <w:r>
-        <w:t>,</w:t>
-      </w:r>
-    </w:p>
-    <w:p>
-      <w:pPr>
-        <w:pStyle w:val="a3"/>
+        <w:t xml:space="preserve">       to_number(to_char(SYSDATE+rownum-365*7, 'DDD')) AS Day_of_year,</w:t>
+      </w:r>
+    </w:p>
+    <w:p>
+      <w:pPr>
+        <w:pStyle w:val="BodyText"/>
         <w:spacing w:after="0"/>
       </w:pPr>
       <w:r>
-        <w:t xml:space="preserve">       </w:t>
-      </w:r>
-      <w:proofErr w:type="spellStart"/>
-      <w:r>
-        <w:t>to_</w:t>
-      </w:r>
-      <w:proofErr w:type="gramStart"/>
-      <w:r>
-        <w:t>number</w:t>
-      </w:r>
-      <w:proofErr w:type="spellEnd"/>
-      <w:r>
-        <w:t>(</w:t>
-      </w:r>
-      <w:proofErr w:type="spellStart"/>
-      <w:proofErr w:type="gramEnd"/>
-      <w:r>
-        <w:t>to_char</w:t>
-      </w:r>
-      <w:proofErr w:type="spellEnd"/>
-      <w:r>
-        <w:t xml:space="preserve">(SYSDATE+rownum-365*7, 'W')) AS </w:t>
-      </w:r>
-      <w:proofErr w:type="spellStart"/>
-      <w:r>
-        <w:t>Week_of_month</w:t>
-      </w:r>
-      <w:proofErr w:type="spellEnd"/>
-      <w:r>
-        <w:t>,</w:t>
-      </w:r>
-    </w:p>
-    <w:p>
-      <w:pPr>
-        <w:pStyle w:val="a3"/>
+        <w:t xml:space="preserve">       to_number(to_char(SYSDATE+rownum-365*7, 'W')) AS Week_of_month,</w:t>
+      </w:r>
+    </w:p>
+    <w:p>
+      <w:pPr>
+        <w:pStyle w:val="BodyText"/>
         <w:spacing w:after="0"/>
       </w:pPr>
       <w:r>
-        <w:t xml:space="preserve">       </w:t>
-      </w:r>
-      <w:proofErr w:type="spellStart"/>
-      <w:r>
-        <w:t>to_</w:t>
-      </w:r>
-      <w:proofErr w:type="gramStart"/>
-      <w:r>
-        <w:t>number</w:t>
-      </w:r>
-      <w:proofErr w:type="spellEnd"/>
-      <w:r>
-        <w:t>(</w:t>
-      </w:r>
-      <w:proofErr w:type="spellStart"/>
-      <w:proofErr w:type="gramEnd"/>
-      <w:r>
-        <w:t>to_char</w:t>
-      </w:r>
-      <w:proofErr w:type="spellEnd"/>
-      <w:r>
-        <w:t xml:space="preserve">(SYSDATE+rownum-365*7, 'IW')) AS </w:t>
-      </w:r>
-      <w:proofErr w:type="spellStart"/>
-      <w:r>
-        <w:t>Week_of_year</w:t>
-      </w:r>
-      <w:proofErr w:type="spellEnd"/>
-      <w:r>
-        <w:t>,</w:t>
-      </w:r>
-    </w:p>
-    <w:p>
-      <w:pPr>
-        <w:pStyle w:val="a3"/>
+        <w:t xml:space="preserve">       to_number(to_char(SYSDATE+rownum-365*7, 'IW')) AS Week_of_year,</w:t>
+      </w:r>
+    </w:p>
+    <w:p>
+      <w:pPr>
+        <w:pStyle w:val="BodyText"/>
         <w:spacing w:after="0"/>
       </w:pPr>
       <w:r>
-        <w:t xml:space="preserve">       </w:t>
-      </w:r>
-      <w:proofErr w:type="spellStart"/>
-      <w:r>
-        <w:t>to_</w:t>
-      </w:r>
-      <w:proofErr w:type="gramStart"/>
-      <w:r>
-        <w:t>number</w:t>
-      </w:r>
-      <w:proofErr w:type="spellEnd"/>
-      <w:r>
-        <w:t>(</w:t>
-      </w:r>
-      <w:proofErr w:type="spellStart"/>
-      <w:proofErr w:type="gramEnd"/>
-      <w:r>
-        <w:t>to_char</w:t>
-      </w:r>
-      <w:proofErr w:type="spellEnd"/>
-      <w:r>
-        <w:t xml:space="preserve">(extract(month from SYSDATE+rownum-365*7))) as </w:t>
-      </w:r>
-      <w:proofErr w:type="spellStart"/>
-      <w:r>
-        <w:t>Month_number</w:t>
-      </w:r>
-      <w:proofErr w:type="spellEnd"/>
-      <w:r>
-        <w:t>,</w:t>
-      </w:r>
-    </w:p>
-    <w:p>
-      <w:pPr>
-        <w:pStyle w:val="a3"/>
+        <w:t xml:space="preserve">       to_number(to_char(extract(month from SYSDATE+rownum-365*7))) as Month_number,</w:t>
+      </w:r>
+    </w:p>
+    <w:p>
+      <w:pPr>
+        <w:pStyle w:val="BodyText"/>
         <w:spacing w:after="0"/>
       </w:pPr>
       <w:r>
-        <w:t xml:space="preserve">       </w:t>
-      </w:r>
-      <w:proofErr w:type="spellStart"/>
-      <w:r>
-        <w:t>to_</w:t>
-      </w:r>
-      <w:proofErr w:type="gramStart"/>
-      <w:r>
-        <w:t>char</w:t>
-      </w:r>
-      <w:proofErr w:type="spellEnd"/>
-      <w:r>
-        <w:t>(</w:t>
-      </w:r>
-      <w:proofErr w:type="gramEnd"/>
-      <w:r>
-        <w:t xml:space="preserve">SYSDATE+rownum-365*7, 'MONTH', 'NLS_DATE_LANGUAGE=Russian') AS </w:t>
-      </w:r>
-      <w:proofErr w:type="spellStart"/>
-      <w:r>
-        <w:t>Month_name</w:t>
-      </w:r>
-      <w:proofErr w:type="spellEnd"/>
-      <w:r>
-        <w:t>,</w:t>
-      </w:r>
-    </w:p>
-    <w:p>
-      <w:pPr>
-        <w:pStyle w:val="a3"/>
+        <w:t xml:space="preserve">       to_char(SYSDATE+rownum-365*7, 'MONTH', 'NLS_DATE_LANGUAGE=Russian') AS Month_name,</w:t>
+      </w:r>
+    </w:p>
+    <w:p>
+      <w:pPr>
+        <w:pStyle w:val="BodyText"/>
         <w:spacing w:after="0"/>
       </w:pPr>
       <w:r>
-        <w:t xml:space="preserve">       </w:t>
-      </w:r>
-      <w:proofErr w:type="spellStart"/>
-      <w:r>
-        <w:t>to_</w:t>
-      </w:r>
-      <w:proofErr w:type="gramStart"/>
-      <w:r>
-        <w:t>number</w:t>
-      </w:r>
-      <w:proofErr w:type="spellEnd"/>
-      <w:r>
-        <w:t>(</w:t>
-      </w:r>
-      <w:proofErr w:type="spellStart"/>
-      <w:proofErr w:type="gramEnd"/>
-      <w:r>
-        <w:t>to_char</w:t>
-      </w:r>
-      <w:proofErr w:type="spellEnd"/>
-      <w:r>
-        <w:t>(SYSDATE+rownum-365*7, 'Q')) AS Quarter,</w:t>
-      </w:r>
-    </w:p>
-    <w:p>
-      <w:pPr>
-        <w:pStyle w:val="a3"/>
+        <w:t xml:space="preserve">       to_number(to_char(SYSDATE+rownum-365*7, 'Q')) AS Quarter,</w:t>
+      </w:r>
+    </w:p>
+    <w:p>
+      <w:pPr>
+        <w:pStyle w:val="BodyText"/>
         <w:spacing w:after="0"/>
       </w:pPr>
       <w:r>
-        <w:t xml:space="preserve">       </w:t>
-      </w:r>
-      <w:proofErr w:type="spellStart"/>
-      <w:r>
-        <w:t>to_</w:t>
-      </w:r>
-      <w:proofErr w:type="gramStart"/>
-      <w:r>
-        <w:t>date</w:t>
-      </w:r>
-      <w:proofErr w:type="spellEnd"/>
-      <w:r>
-        <w:t>(</w:t>
-      </w:r>
-      <w:proofErr w:type="spellStart"/>
-      <w:proofErr w:type="gramEnd"/>
-      <w:r>
-        <w:t>last_day</w:t>
-      </w:r>
-      <w:proofErr w:type="spellEnd"/>
-      <w:r>
-        <w:t xml:space="preserve">(SYSDATE+rownum-365*7)+1,'DD-MM-YYYY') AS </w:t>
-      </w:r>
-      <w:proofErr w:type="spellStart"/>
-      <w:r>
-        <w:t>First_day_of_month</w:t>
-      </w:r>
-      <w:proofErr w:type="spellEnd"/>
-      <w:r>
-        <w:t>,</w:t>
-      </w:r>
-    </w:p>
-    <w:p>
-      <w:pPr>
-        <w:pStyle w:val="a3"/>
+        <w:t xml:space="preserve">       to_date(last_day(SYSDATE+rownum-365*7)+1,'DD-MM-YYYY') AS First_day_of_month,</w:t>
+      </w:r>
+    </w:p>
+    <w:p>
+      <w:pPr>
+        <w:pStyle w:val="BodyText"/>
         <w:spacing w:after="0"/>
       </w:pPr>
       <w:r>
-        <w:t xml:space="preserve">       </w:t>
-      </w:r>
-      <w:proofErr w:type="spellStart"/>
-      <w:r>
-        <w:t>to_</w:t>
-      </w:r>
-      <w:proofErr w:type="gramStart"/>
-      <w:r>
-        <w:t>date</w:t>
-      </w:r>
-      <w:proofErr w:type="spellEnd"/>
-      <w:r>
-        <w:t>(</w:t>
-      </w:r>
-      <w:proofErr w:type="spellStart"/>
-      <w:proofErr w:type="gramEnd"/>
-      <w:r>
-        <w:t>last_day</w:t>
-      </w:r>
-      <w:proofErr w:type="spellEnd"/>
-      <w:r>
-        <w:t xml:space="preserve">(SYSDATE+rownum-365*7),'DD-MM-YYYY') AS </w:t>
-      </w:r>
-      <w:proofErr w:type="spellStart"/>
-      <w:r>
-        <w:t>Last_day_of_month</w:t>
-      </w:r>
-      <w:proofErr w:type="spellEnd"/>
-      <w:r>
-        <w:t>,</w:t>
-      </w:r>
-    </w:p>
-    <w:p>
-      <w:pPr>
-        <w:pStyle w:val="a3"/>
+        <w:t xml:space="preserve">       to_date(last_day(SYSDATE+rownum-365*7),'DD-MM-YYYY') AS Last_day_of_month,</w:t>
+      </w:r>
+    </w:p>
+    <w:p>
+      <w:pPr>
+        <w:pStyle w:val="BodyText"/>
         <w:spacing w:after="0"/>
       </w:pPr>
       <w:r>
-        <w:t xml:space="preserve">       </w:t>
-      </w:r>
-      <w:proofErr w:type="spellStart"/>
-      <w:r>
-        <w:t>to_</w:t>
-      </w:r>
-      <w:proofErr w:type="gramStart"/>
-      <w:r>
-        <w:t>number</w:t>
-      </w:r>
-      <w:proofErr w:type="spellEnd"/>
-      <w:r>
-        <w:t>(</w:t>
-      </w:r>
-      <w:proofErr w:type="spellStart"/>
-      <w:proofErr w:type="gramEnd"/>
-      <w:r>
-        <w:t>to_char</w:t>
-      </w:r>
-      <w:proofErr w:type="spellEnd"/>
-      <w:r>
-        <w:t>(extract(year from SYSDATE+rownum-365*7))) as Year,</w:t>
-      </w:r>
-    </w:p>
-    <w:p>
-      <w:pPr>
-        <w:pStyle w:val="a3"/>
+        <w:t xml:space="preserve">       to_number(to_char(extract(year from SYSDATE+rownum-365*7))) as Year,</w:t>
+      </w:r>
+    </w:p>
+    <w:p>
+      <w:pPr>
+        <w:pStyle w:val="BodyText"/>
         <w:spacing w:after="0"/>
       </w:pPr>
       <w:r>
-        <w:t xml:space="preserve">       </w:t>
-      </w:r>
-      <w:proofErr w:type="spellStart"/>
-      <w:r>
-        <w:t>to_</w:t>
-      </w:r>
-      <w:proofErr w:type="gramStart"/>
-      <w:r>
-        <w:t>char</w:t>
-      </w:r>
-      <w:proofErr w:type="spellEnd"/>
-      <w:r>
-        <w:t>(</w:t>
-      </w:r>
-      <w:proofErr w:type="gramEnd"/>
-      <w:r>
-        <w:t xml:space="preserve">extract(year from SYSDATE+rownum-365*7) || ' '|| </w:t>
-      </w:r>
-      <w:proofErr w:type="spellStart"/>
-      <w:r>
-        <w:t>to_char</w:t>
-      </w:r>
-      <w:proofErr w:type="spellEnd"/>
-      <w:r>
-        <w:t>(SYSDATE+rownum-365*7, 'Q') || ' ' ||'</w:t>
+        <w:t xml:space="preserve">       to_char(extract(year from SYSDATE+rownum-365*7) || ' '|| to_char(SYSDATE+rownum-365*7, 'Q') || ' ' ||'</w:t>
       </w:r>
       <w:r>
         <w:rPr>
@@ -1922,20 +1349,12 @@
         <w:t>Квартал</w:t>
       </w:r>
       <w:r>
-        <w:t>') as "Year-</w:t>
-      </w:r>
-      <w:proofErr w:type="spellStart"/>
-      <w:r>
-        <w:t>Quater</w:t>
-      </w:r>
-      <w:proofErr w:type="spellEnd"/>
-      <w:r>
-        <w:t>"</w:t>
-      </w:r>
-    </w:p>
-    <w:p>
-      <w:pPr>
-        <w:pStyle w:val="a3"/>
+        <w:t>') as "Year-Quater"</w:t>
+      </w:r>
+    </w:p>
+    <w:p>
+      <w:pPr>
+        <w:pStyle w:val="BodyText"/>
         <w:spacing w:after="0"/>
         <w:rPr>
           <w:lang w:val="ru-RU"/>
@@ -1945,20 +1364,12 @@
         <w:rPr>
           <w:lang w:val="ru-RU"/>
         </w:rPr>
-        <w:t xml:space="preserve">FROM </w:t>
-      </w:r>
-      <w:proofErr w:type="spellStart"/>
-      <w:r>
-        <w:rPr>
-          <w:lang w:val="ru-RU"/>
-        </w:rPr>
-        <w:t>dual</w:t>
-      </w:r>
-      <w:proofErr w:type="spellEnd"/>
-    </w:p>
-    <w:p>
-      <w:pPr>
-        <w:pStyle w:val="a3"/>
+        <w:t>FROM dual</w:t>
+      </w:r>
+    </w:p>
+    <w:p>
+      <w:pPr>
+        <w:pStyle w:val="BodyText"/>
         <w:spacing w:after="0"/>
         <w:rPr>
           <w:lang w:val="ru-RU"/>
@@ -1968,26 +1379,12 @@
         <w:rPr>
           <w:lang w:val="ru-RU"/>
         </w:rPr>
-        <w:t xml:space="preserve">CONNECT BY </w:t>
-      </w:r>
-      <w:proofErr w:type="spellStart"/>
-      <w:r>
-        <w:rPr>
-          <w:lang w:val="ru-RU"/>
-        </w:rPr>
-        <w:t>rownum</w:t>
-      </w:r>
-      <w:proofErr w:type="spellEnd"/>
-      <w:r>
-        <w:rPr>
-          <w:lang w:val="ru-RU"/>
-        </w:rPr>
-        <w:t xml:space="preserve"> &lt;=365*7;</w:t>
-      </w:r>
-    </w:p>
-    <w:p>
-      <w:pPr>
-        <w:pStyle w:val="1"/>
+        <w:t>CONNECT BY rownum &lt;=365*7;</w:t>
+      </w:r>
+    </w:p>
+    <w:p>
+      <w:pPr>
+        <w:pStyle w:val="Heading1"/>
       </w:pPr>
       <w:r>
         <w:t>Analytical task</w:t>
@@ -1997,7 +1394,7 @@
     </w:p>
     <w:p>
       <w:pPr>
-        <w:pStyle w:val="a0"/>
+        <w:pStyle w:val="ListBullet"/>
         <w:numPr>
           <w:ilvl w:val="0"/>
           <w:numId w:val="0"/>
@@ -2013,23 +1410,77 @@
         </w:rPr>
         <w:t>Представление в 3НФ:</w:t>
       </w:r>
-      <w:bookmarkStart w:id="8" w:name="_GoBack"/>
-      <w:bookmarkEnd w:id="8"/>
-    </w:p>
-    <w:p>
-      <w:pPr>
-        <w:pStyle w:val="a3"/>
-      </w:pPr>
-    </w:p>
-    <w:p>
-      <w:pPr>
-        <w:pStyle w:val="a0"/>
+    </w:p>
+    <w:p>
+      <w:pPr>
+        <w:pStyle w:val="BodyText"/>
+      </w:pPr>
+    </w:p>
+    <w:p>
+      <w:pPr>
+        <w:pStyle w:val="ListBullet"/>
         <w:numPr>
           <w:ilvl w:val="0"/>
           <w:numId w:val="0"/>
         </w:numPr>
         <w:ind w:left="360"/>
       </w:pPr>
+      <w:r>
+        <w:rPr>
+          <w:noProof/>
+        </w:rPr>
+        <w:lastRenderedPageBreak/>
+        <w:drawing>
+          <wp:inline distT="0" distB="0" distL="0" distR="0">
+            <wp:extent cx="5941695" cy="4168760"/>
+            <wp:effectExtent l="0" t="0" r="0" b="0"/>
+            <wp:docPr id="1" name="Picture 1" descr="D:\Alina_Makarets\DWH\BI-Lab-2017\Alina_Makarets\reports\Task 08\3NF.png"/>
+            <wp:cNvGraphicFramePr>
+              <a:graphicFrameLocks xmlns:a="http://schemas.openxmlformats.org/drawingml/2006/main" noChangeAspect="1"/>
+            </wp:cNvGraphicFramePr>
+            <a:graphic xmlns:a="http://schemas.openxmlformats.org/drawingml/2006/main">
+              <a:graphicData uri="http://schemas.openxmlformats.org/drawingml/2006/picture">
+                <pic:pic xmlns:pic="http://schemas.openxmlformats.org/drawingml/2006/picture">
+                  <pic:nvPicPr>
+                    <pic:cNvPr id="0" name="Picture 1" descr="D:\Alina_Makarets\DWH\BI-Lab-2017\Alina_Makarets\reports\Task 08\3NF.png"/>
+                    <pic:cNvPicPr>
+                      <a:picLocks noChangeAspect="1" noChangeArrowheads="1"/>
+                    </pic:cNvPicPr>
+                  </pic:nvPicPr>
+                  <pic:blipFill>
+                    <a:blip r:embed="rId12" cstate="print">
+                      <a:extLst>
+                        <a:ext uri="{28A0092B-C50C-407E-A947-70E740481C1C}">
+                          <a14:useLocalDpi xmlns:a14="http://schemas.microsoft.com/office/drawing/2010/main" val="0"/>
+                        </a:ext>
+                      </a:extLst>
+                    </a:blip>
+                    <a:srcRect/>
+                    <a:stretch>
+                      <a:fillRect/>
+                    </a:stretch>
+                  </pic:blipFill>
+                  <pic:spPr bwMode="auto">
+                    <a:xfrm>
+                      <a:off x="0" y="0"/>
+                      <a:ext cx="5941695" cy="4168760"/>
+                    </a:xfrm>
+                    <a:prstGeom prst="rect">
+                      <a:avLst/>
+                    </a:prstGeom>
+                    <a:noFill/>
+                    <a:ln>
+                      <a:noFill/>
+                    </a:ln>
+                  </pic:spPr>
+                </pic:pic>
+              </a:graphicData>
+            </a:graphic>
+          </wp:inline>
+        </w:drawing>
+      </w:r>
+      <w:bookmarkStart w:id="8" w:name="_GoBack"/>
+      <w:bookmarkEnd w:id="8"/>
     </w:p>
     <w:sectPr>
       <w:pgSz w:w="11909" w:h="16834" w:code="9"/>
@@ -2041,7 +1492,7 @@
 </file>
 
 <file path=word/endnotes.xml><?xml version="1.0" encoding="utf-8"?>
-<w:endnotes xmlns:wpc="http://schemas.microsoft.com/office/word/2010/wordprocessingCanvas" xmlns:mc="http://schemas.openxmlformats.org/markup-compatibility/2006" xmlns:o="urn:schemas-microsoft-com:office:office" xmlns:r="http://schemas.openxmlformats.org/officeDocument/2006/relationships" xmlns:m="http://schemas.openxmlformats.org/officeDocument/2006/math" xmlns:v="urn:schemas-microsoft-com:vml" xmlns:wp14="http://schemas.microsoft.com/office/word/2010/wordprocessingDrawing" xmlns:wp="http://schemas.openxmlformats.org/drawingml/2006/wordprocessingDrawing" xmlns:w10="urn:schemas-microsoft-com:office:word" xmlns:w="http://schemas.openxmlformats.org/wordprocessingml/2006/main" xmlns:w14="http://schemas.microsoft.com/office/word/2010/wordml" xmlns:wpg="http://schemas.microsoft.com/office/word/2010/wordprocessingGroup" xmlns:wpi="http://schemas.microsoft.com/office/word/2010/wordprocessingInk" xmlns:wne="http://schemas.microsoft.com/office/word/2006/wordml" xmlns:wps="http://schemas.microsoft.com/office/word/2010/wordprocessingShape" mc:Ignorable="w14 wp14">
+<w:endnotes xmlns:wpc="http://schemas.microsoft.com/office/word/2010/wordprocessingCanvas" xmlns:cx="http://schemas.microsoft.com/office/drawing/2014/chartex" xmlns:cx1="http://schemas.microsoft.com/office/drawing/2015/9/8/chartex" xmlns:mc="http://schemas.openxmlformats.org/markup-compatibility/2006" xmlns:o="urn:schemas-microsoft-com:office:office" xmlns:r="http://schemas.openxmlformats.org/officeDocument/2006/relationships" xmlns:m="http://schemas.openxmlformats.org/officeDocument/2006/math" xmlns:v="urn:schemas-microsoft-com:vml" xmlns:wp14="http://schemas.microsoft.com/office/word/2010/wordprocessingDrawing" xmlns:wp="http://schemas.openxmlformats.org/drawingml/2006/wordprocessingDrawing" xmlns:w10="urn:schemas-microsoft-com:office:word" xmlns:w="http://schemas.openxmlformats.org/wordprocessingml/2006/main" xmlns:w14="http://schemas.microsoft.com/office/word/2010/wordml" xmlns:w15="http://schemas.microsoft.com/office/word/2012/wordml" xmlns:w16se="http://schemas.microsoft.com/office/word/2015/wordml/symex" xmlns:wpg="http://schemas.microsoft.com/office/word/2010/wordprocessingGroup" xmlns:wpi="http://schemas.microsoft.com/office/word/2010/wordprocessingInk" xmlns:wne="http://schemas.microsoft.com/office/word/2006/wordml" xmlns:wps="http://schemas.microsoft.com/office/word/2010/wordprocessingShape" mc:Ignorable="w14 w15 w16se wp14">
   <w:endnote w:type="separator" w:id="-1">
     <w:p>
       <w:r>
@@ -2060,7 +1511,7 @@
 </file>
 
 <file path=word/footer1.xml><?xml version="1.0" encoding="utf-8"?>
-<w:ftr xmlns:wpc="http://schemas.microsoft.com/office/word/2010/wordprocessingCanvas" xmlns:mc="http://schemas.openxmlformats.org/markup-compatibility/2006" xmlns:o="urn:schemas-microsoft-com:office:office" xmlns:r="http://schemas.openxmlformats.org/officeDocument/2006/relationships" xmlns:m="http://schemas.openxmlformats.org/officeDocument/2006/math" xmlns:v="urn:schemas-microsoft-com:vml" xmlns:wp14="http://schemas.microsoft.com/office/word/2010/wordprocessingDrawing" xmlns:wp="http://schemas.openxmlformats.org/drawingml/2006/wordprocessingDrawing" xmlns:w10="urn:schemas-microsoft-com:office:word" xmlns:w="http://schemas.openxmlformats.org/wordprocessingml/2006/main" xmlns:w14="http://schemas.microsoft.com/office/word/2010/wordml" xmlns:wpg="http://schemas.microsoft.com/office/word/2010/wordprocessingGroup" xmlns:wpi="http://schemas.microsoft.com/office/word/2010/wordprocessingInk" xmlns:wne="http://schemas.microsoft.com/office/word/2006/wordml" xmlns:wps="http://schemas.microsoft.com/office/word/2010/wordprocessingShape" mc:Ignorable="w14 wp14">
+<w:ftr xmlns:wpc="http://schemas.microsoft.com/office/word/2010/wordprocessingCanvas" xmlns:cx="http://schemas.microsoft.com/office/drawing/2014/chartex" xmlns:cx1="http://schemas.microsoft.com/office/drawing/2015/9/8/chartex" xmlns:mc="http://schemas.openxmlformats.org/markup-compatibility/2006" xmlns:o="urn:schemas-microsoft-com:office:office" xmlns:r="http://schemas.openxmlformats.org/officeDocument/2006/relationships" xmlns:m="http://schemas.openxmlformats.org/officeDocument/2006/math" xmlns:v="urn:schemas-microsoft-com:vml" xmlns:wp14="http://schemas.microsoft.com/office/word/2010/wordprocessingDrawing" xmlns:wp="http://schemas.openxmlformats.org/drawingml/2006/wordprocessingDrawing" xmlns:w10="urn:schemas-microsoft-com:office:word" xmlns:w="http://schemas.openxmlformats.org/wordprocessingml/2006/main" xmlns:w14="http://schemas.microsoft.com/office/word/2010/wordml" xmlns:w15="http://schemas.microsoft.com/office/word/2012/wordml" xmlns:w16se="http://schemas.microsoft.com/office/word/2015/wordml/symex" xmlns:wpg="http://schemas.microsoft.com/office/word/2010/wordprocessingGroup" xmlns:wpi="http://schemas.microsoft.com/office/word/2010/wordprocessingInk" xmlns:wne="http://schemas.microsoft.com/office/word/2006/wordml" xmlns:wps="http://schemas.microsoft.com/office/word/2010/wordprocessingShape" mc:Ignorable="w14 w15 w16se wp14">
   <w:p>
     <w:pPr>
       <w:rPr>
@@ -2101,7 +1552,7 @@
         </w:tcPr>
         <w:p>
           <w:pPr>
-            <w:pStyle w:val="af5"/>
+            <w:pStyle w:val="Header"/>
             <w:rPr>
               <w:b/>
             </w:rPr>
@@ -2118,7 +1569,7 @@
         </w:tcPr>
         <w:p>
           <w:pPr>
-            <w:pStyle w:val="af5"/>
+            <w:pStyle w:val="Header"/>
             <w:rPr>
               <w:b/>
             </w:rPr>
@@ -2214,7 +1665,7 @@
             <w:rPr>
               <w:noProof/>
             </w:rPr>
-            <w:t>3</w:t>
+            <w:t>4</w:t>
           </w:r>
           <w:r>
             <w:rPr>
@@ -2228,14 +1679,14 @@
   </w:tbl>
   <w:p>
     <w:pPr>
-      <w:pStyle w:val="af2"/>
+      <w:pStyle w:val="Footer"/>
     </w:pPr>
   </w:p>
 </w:ftr>
 </file>
 
 <file path=word/footer2.xml><?xml version="1.0" encoding="utf-8"?>
-<w:ftr xmlns:wpc="http://schemas.microsoft.com/office/word/2010/wordprocessingCanvas" xmlns:mc="http://schemas.openxmlformats.org/markup-compatibility/2006" xmlns:o="urn:schemas-microsoft-com:office:office" xmlns:r="http://schemas.openxmlformats.org/officeDocument/2006/relationships" xmlns:m="http://schemas.openxmlformats.org/officeDocument/2006/math" xmlns:v="urn:schemas-microsoft-com:vml" xmlns:wp14="http://schemas.microsoft.com/office/word/2010/wordprocessingDrawing" xmlns:wp="http://schemas.openxmlformats.org/drawingml/2006/wordprocessingDrawing" xmlns:w10="urn:schemas-microsoft-com:office:word" xmlns:w="http://schemas.openxmlformats.org/wordprocessingml/2006/main" xmlns:w14="http://schemas.microsoft.com/office/word/2010/wordml" xmlns:wpg="http://schemas.microsoft.com/office/word/2010/wordprocessingGroup" xmlns:wpi="http://schemas.microsoft.com/office/word/2010/wordprocessingInk" xmlns:wne="http://schemas.microsoft.com/office/word/2006/wordml" xmlns:wps="http://schemas.microsoft.com/office/word/2010/wordprocessingShape" mc:Ignorable="w14 wp14">
+<w:ftr xmlns:wpc="http://schemas.microsoft.com/office/word/2010/wordprocessingCanvas" xmlns:cx="http://schemas.microsoft.com/office/drawing/2014/chartex" xmlns:cx1="http://schemas.microsoft.com/office/drawing/2015/9/8/chartex" xmlns:mc="http://schemas.openxmlformats.org/markup-compatibility/2006" xmlns:o="urn:schemas-microsoft-com:office:office" xmlns:r="http://schemas.openxmlformats.org/officeDocument/2006/relationships" xmlns:m="http://schemas.openxmlformats.org/officeDocument/2006/math" xmlns:v="urn:schemas-microsoft-com:vml" xmlns:wp14="http://schemas.microsoft.com/office/word/2010/wordprocessingDrawing" xmlns:wp="http://schemas.openxmlformats.org/drawingml/2006/wordprocessingDrawing" xmlns:w10="urn:schemas-microsoft-com:office:word" xmlns:w="http://schemas.openxmlformats.org/wordprocessingml/2006/main" xmlns:w14="http://schemas.microsoft.com/office/word/2010/wordml" xmlns:w15="http://schemas.microsoft.com/office/word/2012/wordml" xmlns:w16se="http://schemas.microsoft.com/office/word/2015/wordml/symex" xmlns:wpg="http://schemas.microsoft.com/office/word/2010/wordprocessingGroup" xmlns:wpi="http://schemas.microsoft.com/office/word/2010/wordprocessingInk" xmlns:wne="http://schemas.microsoft.com/office/word/2006/wordml" xmlns:wps="http://schemas.microsoft.com/office/word/2010/wordprocessingShape" mc:Ignorable="w14 w15 w16se wp14">
   <w:tbl>
     <w:tblPr>
       <w:tblW w:w="0" w:type="auto"/>
@@ -2331,7 +1782,7 @@
         </w:tcPr>
         <w:p>
           <w:pPr>
-            <w:pStyle w:val="af5"/>
+            <w:pStyle w:val="Header"/>
             <w:rPr>
               <w:b/>
             </w:rPr>
@@ -2348,7 +1799,7 @@
         </w:tcPr>
         <w:p>
           <w:pPr>
-            <w:pStyle w:val="af5"/>
+            <w:pStyle w:val="Header"/>
             <w:rPr>
               <w:b/>
             </w:rPr>
@@ -2456,7 +1907,7 @@
             <w:rPr>
               <w:noProof/>
             </w:rPr>
-            <w:t>3</w:t>
+            <w:t>4</w:t>
           </w:r>
           <w:r>
             <w:rPr>
@@ -2470,14 +1921,14 @@
   </w:tbl>
   <w:p>
     <w:pPr>
-      <w:pStyle w:val="af2"/>
+      <w:pStyle w:val="Footer"/>
     </w:pPr>
   </w:p>
 </w:ftr>
 </file>
 
 <file path=word/footnotes.xml><?xml version="1.0" encoding="utf-8"?>
-<w:footnotes xmlns:wpc="http://schemas.microsoft.com/office/word/2010/wordprocessingCanvas" xmlns:mc="http://schemas.openxmlformats.org/markup-compatibility/2006" xmlns:o="urn:schemas-microsoft-com:office:office" xmlns:r="http://schemas.openxmlformats.org/officeDocument/2006/relationships" xmlns:m="http://schemas.openxmlformats.org/officeDocument/2006/math" xmlns:v="urn:schemas-microsoft-com:vml" xmlns:wp14="http://schemas.microsoft.com/office/word/2010/wordprocessingDrawing" xmlns:wp="http://schemas.openxmlformats.org/drawingml/2006/wordprocessingDrawing" xmlns:w10="urn:schemas-microsoft-com:office:word" xmlns:w="http://schemas.openxmlformats.org/wordprocessingml/2006/main" xmlns:w14="http://schemas.microsoft.com/office/word/2010/wordml" xmlns:wpg="http://schemas.microsoft.com/office/word/2010/wordprocessingGroup" xmlns:wpi="http://schemas.microsoft.com/office/word/2010/wordprocessingInk" xmlns:wne="http://schemas.microsoft.com/office/word/2006/wordml" xmlns:wps="http://schemas.microsoft.com/office/word/2010/wordprocessingShape" mc:Ignorable="w14 wp14">
+<w:footnotes xmlns:wpc="http://schemas.microsoft.com/office/word/2010/wordprocessingCanvas" xmlns:cx="http://schemas.microsoft.com/office/drawing/2014/chartex" xmlns:cx1="http://schemas.microsoft.com/office/drawing/2015/9/8/chartex" xmlns:mc="http://schemas.openxmlformats.org/markup-compatibility/2006" xmlns:o="urn:schemas-microsoft-com:office:office" xmlns:r="http://schemas.openxmlformats.org/officeDocument/2006/relationships" xmlns:m="http://schemas.openxmlformats.org/officeDocument/2006/math" xmlns:v="urn:schemas-microsoft-com:vml" xmlns:wp14="http://schemas.microsoft.com/office/word/2010/wordprocessingDrawing" xmlns:wp="http://schemas.openxmlformats.org/drawingml/2006/wordprocessingDrawing" xmlns:w10="urn:schemas-microsoft-com:office:word" xmlns:w="http://schemas.openxmlformats.org/wordprocessingml/2006/main" xmlns:w14="http://schemas.microsoft.com/office/word/2010/wordml" xmlns:w15="http://schemas.microsoft.com/office/word/2012/wordml" xmlns:w16se="http://schemas.microsoft.com/office/word/2015/wordml/symex" xmlns:wpg="http://schemas.microsoft.com/office/word/2010/wordprocessingGroup" xmlns:wpi="http://schemas.microsoft.com/office/word/2010/wordprocessingInk" xmlns:wne="http://schemas.microsoft.com/office/word/2006/wordml" xmlns:wps="http://schemas.microsoft.com/office/word/2010/wordprocessingShape" mc:Ignorable="w14 w15 w16se wp14">
   <w:footnote w:type="separator" w:id="-1">
     <w:p>
       <w:r>
@@ -2496,7 +1947,7 @@
 </file>
 
 <file path=word/header1.xml><?xml version="1.0" encoding="utf-8"?>
-<w:hdr xmlns:wpc="http://schemas.microsoft.com/office/word/2010/wordprocessingCanvas" xmlns:mc="http://schemas.openxmlformats.org/markup-compatibility/2006" xmlns:o="urn:schemas-microsoft-com:office:office" xmlns:r="http://schemas.openxmlformats.org/officeDocument/2006/relationships" xmlns:m="http://schemas.openxmlformats.org/officeDocument/2006/math" xmlns:v="urn:schemas-microsoft-com:vml" xmlns:wp14="http://schemas.microsoft.com/office/word/2010/wordprocessingDrawing" xmlns:wp="http://schemas.openxmlformats.org/drawingml/2006/wordprocessingDrawing" xmlns:w10="urn:schemas-microsoft-com:office:word" xmlns:w="http://schemas.openxmlformats.org/wordprocessingml/2006/main" xmlns:w14="http://schemas.microsoft.com/office/word/2010/wordml" xmlns:wpg="http://schemas.microsoft.com/office/word/2010/wordprocessingGroup" xmlns:wpi="http://schemas.microsoft.com/office/word/2010/wordprocessingInk" xmlns:wne="http://schemas.microsoft.com/office/word/2006/wordml" xmlns:wps="http://schemas.microsoft.com/office/word/2010/wordprocessingShape" mc:Ignorable="w14 wp14">
+<w:hdr xmlns:wpc="http://schemas.microsoft.com/office/word/2010/wordprocessingCanvas" xmlns:cx="http://schemas.microsoft.com/office/drawing/2014/chartex" xmlns:cx1="http://schemas.microsoft.com/office/drawing/2015/9/8/chartex" xmlns:mc="http://schemas.openxmlformats.org/markup-compatibility/2006" xmlns:o="urn:schemas-microsoft-com:office:office" xmlns:r="http://schemas.openxmlformats.org/officeDocument/2006/relationships" xmlns:m="http://schemas.openxmlformats.org/officeDocument/2006/math" xmlns:v="urn:schemas-microsoft-com:vml" xmlns:wp14="http://schemas.microsoft.com/office/word/2010/wordprocessingDrawing" xmlns:wp="http://schemas.openxmlformats.org/drawingml/2006/wordprocessingDrawing" xmlns:w10="urn:schemas-microsoft-com:office:word" xmlns:w="http://schemas.openxmlformats.org/wordprocessingml/2006/main" xmlns:w14="http://schemas.microsoft.com/office/word/2010/wordml" xmlns:w15="http://schemas.microsoft.com/office/word/2012/wordml" xmlns:w16se="http://schemas.microsoft.com/office/word/2015/wordml/symex" xmlns:wpg="http://schemas.microsoft.com/office/word/2010/wordprocessingGroup" xmlns:wpi="http://schemas.microsoft.com/office/word/2010/wordprocessingInk" xmlns:wne="http://schemas.microsoft.com/office/word/2006/wordml" xmlns:wps="http://schemas.microsoft.com/office/word/2010/wordprocessingShape" mc:Ignorable="w14 w15 w16se wp14">
   <w:tbl>
     <w:tblPr>
       <w:tblW w:w="10065" w:type="dxa"/>
@@ -2525,7 +1976,7 @@
         </w:tcPr>
         <w:p>
           <w:pPr>
-            <w:pStyle w:val="af5"/>
+            <w:pStyle w:val="Header"/>
           </w:pPr>
           <w:r>
             <w:rPr>
@@ -2539,33 +1990,13 @@
           <w:r>
             <w:t xml:space="preserve"> </w:t>
           </w:r>
-          <w:r>
-            <w:fldChar w:fldCharType="begin"/>
-          </w:r>
-          <w:r>
-            <w:instrText xml:space="preserve"> TITLE  \* MERGEFORMAT </w:instrText>
-          </w:r>
-          <w:r>
-            <w:fldChar w:fldCharType="separate"/>
-          </w:r>
-          <w:r>
-            <w:fldChar w:fldCharType="begin"/>
-          </w:r>
-          <w:r>
-            <w:instrText xml:space="preserve"> DOCPROPERTY  Title  \* MERGEFORMAT </w:instrText>
-          </w:r>
-          <w:r>
-            <w:fldChar w:fldCharType="separate"/>
-          </w:r>
-          <w:r>
-            <w:t>Report 08. Data Warehouse Architecture</w:t>
-          </w:r>
-          <w:r>
-            <w:fldChar w:fldCharType="end"/>
-          </w:r>
-          <w:r>
-            <w:fldChar w:fldCharType="end"/>
-          </w:r>
+          <w:fldSimple w:instr=" TITLE  \* MERGEFORMAT ">
+            <w:fldSimple w:instr=" DOCPROPERTY  Title  \* MERGEFORMAT ">
+              <w:r>
+                <w:t>Report 08. Data Warehouse Architecture</w:t>
+              </w:r>
+            </w:fldSimple>
+          </w:fldSimple>
         </w:p>
       </w:tc>
       <w:tc>
@@ -2579,33 +2010,20 @@
         </w:tcPr>
         <w:p>
           <w:pPr>
-            <w:pStyle w:val="af5"/>
+            <w:pStyle w:val="Header"/>
             <w:jc w:val="right"/>
             <w:rPr>
               <w:b/>
             </w:rPr>
           </w:pPr>
-          <w:r>
-            <w:fldChar w:fldCharType="begin"/>
-          </w:r>
-          <w:r>
-            <w:instrText xml:space="preserve"> DOCPROPERTY  Classification  \* MERGEFORMAT </w:instrText>
-          </w:r>
-          <w:r>
-            <w:fldChar w:fldCharType="separate"/>
-          </w:r>
-          <w:r>
-            <w:rPr>
-              <w:b/>
-            </w:rPr>
-            <w:t>Confidential</w:t>
-          </w:r>
-          <w:r>
-            <w:rPr>
-              <w:b/>
-            </w:rPr>
-            <w:fldChar w:fldCharType="end"/>
-          </w:r>
+          <w:fldSimple w:instr=" DOCPROPERTY  Classification  \* MERGEFORMAT ">
+            <w:r>
+              <w:rPr>
+                <w:b/>
+              </w:rPr>
+              <w:t>Confidential</w:t>
+            </w:r>
+          </w:fldSimple>
         </w:p>
       </w:tc>
     </w:tr>
@@ -2624,7 +2042,7 @@
         </w:tcPr>
         <w:p>
           <w:pPr>
-            <w:pStyle w:val="af5"/>
+            <w:pStyle w:val="Header"/>
             <w:rPr>
               <w:sz w:val="16"/>
               <w:szCs w:val="16"/>
@@ -2642,7 +2060,7 @@
         </w:tcPr>
         <w:p>
           <w:pPr>
-            <w:pStyle w:val="af5"/>
+            <w:pStyle w:val="Header"/>
             <w:rPr>
               <w:sz w:val="16"/>
               <w:szCs w:val="16"/>
@@ -2660,7 +2078,7 @@
         </w:tcPr>
         <w:p>
           <w:pPr>
-            <w:pStyle w:val="af5"/>
+            <w:pStyle w:val="Header"/>
             <w:jc w:val="right"/>
             <w:rPr>
               <w:b/>
@@ -2710,7 +2128,7 @@
               <w:sz w:val="16"/>
               <w:szCs w:val="16"/>
             </w:rPr>
-            <w:t>13-Nov-2017 20:35</w:t>
+            <w:t>13-Nov-2017 21:44</w:t>
           </w:r>
           <w:r>
             <w:rPr>
@@ -2725,7 +2143,7 @@
   </w:tbl>
   <w:p>
     <w:pPr>
-      <w:pStyle w:val="af5"/>
+      <w:pStyle w:val="Header"/>
       <w:rPr>
         <w:sz w:val="16"/>
         <w:szCs w:val="16"/>
@@ -2736,7 +2154,7 @@
 </file>
 
 <file path=word/header2.xml><?xml version="1.0" encoding="utf-8"?>
-<w:hdr xmlns:wpc="http://schemas.microsoft.com/office/word/2010/wordprocessingCanvas" xmlns:mc="http://schemas.openxmlformats.org/markup-compatibility/2006" xmlns:o="urn:schemas-microsoft-com:office:office" xmlns:r="http://schemas.openxmlformats.org/officeDocument/2006/relationships" xmlns:m="http://schemas.openxmlformats.org/officeDocument/2006/math" xmlns:v="urn:schemas-microsoft-com:vml" xmlns:wp14="http://schemas.microsoft.com/office/word/2010/wordprocessingDrawing" xmlns:wp="http://schemas.openxmlformats.org/drawingml/2006/wordprocessingDrawing" xmlns:w10="urn:schemas-microsoft-com:office:word" xmlns:w="http://schemas.openxmlformats.org/wordprocessingml/2006/main" xmlns:w14="http://schemas.microsoft.com/office/word/2010/wordml" xmlns:wpg="http://schemas.microsoft.com/office/word/2010/wordprocessingGroup" xmlns:wpi="http://schemas.microsoft.com/office/word/2010/wordprocessingInk" xmlns:wne="http://schemas.microsoft.com/office/word/2006/wordml" xmlns:wps="http://schemas.microsoft.com/office/word/2010/wordprocessingShape" mc:Ignorable="w14 wp14">
+<w:hdr xmlns:wpc="http://schemas.microsoft.com/office/word/2010/wordprocessingCanvas" xmlns:cx="http://schemas.microsoft.com/office/drawing/2014/chartex" xmlns:cx1="http://schemas.microsoft.com/office/drawing/2015/9/8/chartex" xmlns:mc="http://schemas.openxmlformats.org/markup-compatibility/2006" xmlns:o="urn:schemas-microsoft-com:office:office" xmlns:r="http://schemas.openxmlformats.org/officeDocument/2006/relationships" xmlns:m="http://schemas.openxmlformats.org/officeDocument/2006/math" xmlns:v="urn:schemas-microsoft-com:vml" xmlns:wp14="http://schemas.microsoft.com/office/word/2010/wordprocessingDrawing" xmlns:wp="http://schemas.openxmlformats.org/drawingml/2006/wordprocessingDrawing" xmlns:w10="urn:schemas-microsoft-com:office:word" xmlns:w="http://schemas.openxmlformats.org/wordprocessingml/2006/main" xmlns:w14="http://schemas.microsoft.com/office/word/2010/wordml" xmlns:w15="http://schemas.microsoft.com/office/word/2012/wordml" xmlns:w16se="http://schemas.microsoft.com/office/word/2015/wordml/symex" xmlns:wpg="http://schemas.microsoft.com/office/word/2010/wordprocessingGroup" xmlns:wpi="http://schemas.microsoft.com/office/word/2010/wordprocessingInk" xmlns:wne="http://schemas.microsoft.com/office/word/2006/wordml" xmlns:wps="http://schemas.microsoft.com/office/word/2010/wordprocessingShape" mc:Ignorable="w14 w15 w16se wp14">
   <w:tbl>
     <w:tblPr>
       <w:tblW w:w="10065" w:type="dxa"/>
@@ -2765,7 +2183,7 @@
         </w:tcPr>
         <w:p>
           <w:pPr>
-            <w:pStyle w:val="af5"/>
+            <w:pStyle w:val="Header"/>
           </w:pPr>
           <w:r>
             <w:rPr>
@@ -2776,23 +2194,23 @@
           <w:r>
             <w:t>:</w:t>
           </w:r>
-          <w:r>
-            <w:fldChar w:fldCharType="begin"/>
-          </w:r>
-          <w:r>
-            <w:instrText xml:space="preserve"> TITLE  \* MERGEFORMAT </w:instrText>
-          </w:r>
-          <w:r>
-            <w:fldChar w:fldCharType="separate"/>
-          </w:r>
-          <w:fldSimple w:instr=" DOCPROPERTY  Title  \* MERGEFORMAT ">
+          <w:fldSimple w:instr=" TITLE  \* MERGEFORMAT ">
+            <w:r>
+              <w:fldChar w:fldCharType="begin"/>
+            </w:r>
+            <w:r>
+              <w:instrText xml:space="preserve"> DOCPROPERTY  Title  \* MERGEFORMAT </w:instrText>
+            </w:r>
+            <w:r>
+              <w:fldChar w:fldCharType="separate"/>
+            </w:r>
             <w:r>
               <w:t>Report 08. Data Warehouse Architecture</w:t>
             </w:r>
+            <w:r>
+              <w:fldChar w:fldCharType="end"/>
+            </w:r>
           </w:fldSimple>
-          <w:r>
-            <w:fldChar w:fldCharType="end"/>
-          </w:r>
         </w:p>
       </w:tc>
       <w:tc>
@@ -2806,33 +2224,20 @@
         </w:tcPr>
         <w:p>
           <w:pPr>
-            <w:pStyle w:val="af5"/>
+            <w:pStyle w:val="Header"/>
             <w:jc w:val="right"/>
             <w:rPr>
               <w:b/>
             </w:rPr>
           </w:pPr>
-          <w:r>
-            <w:fldChar w:fldCharType="begin"/>
-          </w:r>
-          <w:r>
-            <w:instrText xml:space="preserve"> DOCPROPERTY  Classification  \* MERGEFORMAT </w:instrText>
-          </w:r>
-          <w:r>
-            <w:fldChar w:fldCharType="separate"/>
-          </w:r>
-          <w:r>
-            <w:rPr>
-              <w:b/>
-            </w:rPr>
-            <w:t>Confidential</w:t>
-          </w:r>
-          <w:r>
-            <w:rPr>
-              <w:b/>
-            </w:rPr>
-            <w:fldChar w:fldCharType="end"/>
-          </w:r>
+          <w:fldSimple w:instr=" DOCPROPERTY  Classification  \* MERGEFORMAT ">
+            <w:r>
+              <w:rPr>
+                <w:b/>
+              </w:rPr>
+              <w:t>Confidential</w:t>
+            </w:r>
+          </w:fldSimple>
         </w:p>
       </w:tc>
     </w:tr>
@@ -2851,7 +2256,7 @@
         </w:tcPr>
         <w:p>
           <w:pPr>
-            <w:pStyle w:val="af5"/>
+            <w:pStyle w:val="Header"/>
             <w:rPr>
               <w:sz w:val="16"/>
               <w:szCs w:val="16"/>
@@ -2869,7 +2274,7 @@
         </w:tcPr>
         <w:p>
           <w:pPr>
-            <w:pStyle w:val="af5"/>
+            <w:pStyle w:val="Header"/>
             <w:rPr>
               <w:sz w:val="16"/>
               <w:szCs w:val="16"/>
@@ -2887,7 +2292,7 @@
         </w:tcPr>
         <w:p>
           <w:pPr>
-            <w:pStyle w:val="af5"/>
+            <w:pStyle w:val="Header"/>
             <w:jc w:val="right"/>
             <w:rPr>
               <w:b/>
@@ -2937,7 +2342,7 @@
               <w:sz w:val="16"/>
               <w:szCs w:val="16"/>
             </w:rPr>
-            <w:t>13-Nov-2017 20:35</w:t>
+            <w:t>13-Nov-2017 21:44</w:t>
           </w:r>
           <w:r>
             <w:rPr>
@@ -2952,7 +2357,7 @@
   </w:tbl>
   <w:p>
     <w:pPr>
-      <w:pStyle w:val="af5"/>
+      <w:pStyle w:val="Header"/>
       <w:rPr>
         <w:sz w:val="16"/>
         <w:szCs w:val="16"/>
@@ -2963,15 +2368,15 @@
 </file>
 
 <file path=word/numbering.xml><?xml version="1.0" encoding="utf-8"?>
-<w:numbering xmlns:wpc="http://schemas.microsoft.com/office/word/2010/wordprocessingCanvas" xmlns:mc="http://schemas.openxmlformats.org/markup-compatibility/2006" xmlns:o="urn:schemas-microsoft-com:office:office" xmlns:r="http://schemas.openxmlformats.org/officeDocument/2006/relationships" xmlns:m="http://schemas.openxmlformats.org/officeDocument/2006/math" xmlns:v="urn:schemas-microsoft-com:vml" xmlns:wp14="http://schemas.microsoft.com/office/word/2010/wordprocessingDrawing" xmlns:wp="http://schemas.openxmlformats.org/drawingml/2006/wordprocessingDrawing" xmlns:w10="urn:schemas-microsoft-com:office:word" xmlns:w="http://schemas.openxmlformats.org/wordprocessingml/2006/main" xmlns:w14="http://schemas.microsoft.com/office/word/2010/wordml" xmlns:wpg="http://schemas.microsoft.com/office/word/2010/wordprocessingGroup" xmlns:wpi="http://schemas.microsoft.com/office/word/2010/wordprocessingInk" xmlns:wne="http://schemas.microsoft.com/office/word/2006/wordml" xmlns:wps="http://schemas.microsoft.com/office/word/2010/wordprocessingShape" mc:Ignorable="w14 wp14">
-  <w:abstractNum w:abstractNumId="0">
+<w:numbering xmlns:wpc="http://schemas.microsoft.com/office/word/2010/wordprocessingCanvas" xmlns:cx="http://schemas.microsoft.com/office/drawing/2014/chartex" xmlns:cx1="http://schemas.microsoft.com/office/drawing/2015/9/8/chartex" xmlns:mc="http://schemas.openxmlformats.org/markup-compatibility/2006" xmlns:o="urn:schemas-microsoft-com:office:office" xmlns:r="http://schemas.openxmlformats.org/officeDocument/2006/relationships" xmlns:m="http://schemas.openxmlformats.org/officeDocument/2006/math" xmlns:v="urn:schemas-microsoft-com:vml" xmlns:wp14="http://schemas.microsoft.com/office/word/2010/wordprocessingDrawing" xmlns:wp="http://schemas.openxmlformats.org/drawingml/2006/wordprocessingDrawing" xmlns:w10="urn:schemas-microsoft-com:office:word" xmlns:w="http://schemas.openxmlformats.org/wordprocessingml/2006/main" xmlns:w14="http://schemas.microsoft.com/office/word/2010/wordml" xmlns:w15="http://schemas.microsoft.com/office/word/2012/wordml" xmlns:w16se="http://schemas.microsoft.com/office/word/2015/wordml/symex" xmlns:wpg="http://schemas.microsoft.com/office/word/2010/wordprocessingGroup" xmlns:wpi="http://schemas.microsoft.com/office/word/2010/wordprocessingInk" xmlns:wne="http://schemas.microsoft.com/office/word/2006/wordml" xmlns:wps="http://schemas.microsoft.com/office/word/2010/wordprocessingShape" mc:Ignorable="w14 w15 w16se wp14">
+  <w:abstractNum w:abstractNumId="0" w15:restartNumberingAfterBreak="0">
     <w:nsid w:val="FFFFFF7C"/>
     <w:multiLevelType w:val="singleLevel"/>
     <w:tmpl w:val="4AC6E6C2"/>
     <w:lvl w:ilvl="0">
       <w:start w:val="1"/>
       <w:numFmt w:val="decimal"/>
-      <w:pStyle w:val="5"/>
+      <w:pStyle w:val="ListNumber5"/>
       <w:lvlText w:val="%1."/>
       <w:lvlJc w:val="left"/>
       <w:pPr>
@@ -2982,14 +2387,14 @@
       </w:pPr>
     </w:lvl>
   </w:abstractNum>
-  <w:abstractNum w:abstractNumId="1">
+  <w:abstractNum w:abstractNumId="1" w15:restartNumberingAfterBreak="0">
     <w:nsid w:val="FFFFFF7D"/>
     <w:multiLevelType w:val="singleLevel"/>
     <w:tmpl w:val="542223DE"/>
     <w:lvl w:ilvl="0">
       <w:start w:val="1"/>
       <w:numFmt w:val="decimal"/>
-      <w:pStyle w:val="4"/>
+      <w:pStyle w:val="ListNumber4"/>
       <w:lvlText w:val="%1."/>
       <w:lvlJc w:val="left"/>
       <w:pPr>
@@ -3000,14 +2405,14 @@
       </w:pPr>
     </w:lvl>
   </w:abstractNum>
-  <w:abstractNum w:abstractNumId="2">
+  <w:abstractNum w:abstractNumId="2" w15:restartNumberingAfterBreak="0">
     <w:nsid w:val="FFFFFF7E"/>
     <w:multiLevelType w:val="singleLevel"/>
     <w:tmpl w:val="3530C1AC"/>
     <w:lvl w:ilvl="0">
       <w:start w:val="1"/>
       <w:numFmt w:val="decimal"/>
-      <w:pStyle w:val="3"/>
+      <w:pStyle w:val="ListNumber3"/>
       <w:lvlText w:val="%1."/>
       <w:lvlJc w:val="left"/>
       <w:pPr>
@@ -3018,14 +2423,14 @@
       </w:pPr>
     </w:lvl>
   </w:abstractNum>
-  <w:abstractNum w:abstractNumId="3">
+  <w:abstractNum w:abstractNumId="3" w15:restartNumberingAfterBreak="0">
     <w:nsid w:val="FFFFFF7F"/>
     <w:multiLevelType w:val="singleLevel"/>
     <w:tmpl w:val="F3989A26"/>
     <w:lvl w:ilvl="0">
       <w:start w:val="1"/>
       <w:numFmt w:val="decimal"/>
-      <w:pStyle w:val="2"/>
+      <w:pStyle w:val="ListNumber2"/>
       <w:lvlText w:val="%1."/>
       <w:lvlJc w:val="left"/>
       <w:pPr>
@@ -3036,14 +2441,14 @@
       </w:pPr>
     </w:lvl>
   </w:abstractNum>
-  <w:abstractNum w:abstractNumId="4">
+  <w:abstractNum w:abstractNumId="4" w15:restartNumberingAfterBreak="0">
     <w:nsid w:val="FFFFFF80"/>
     <w:multiLevelType w:val="singleLevel"/>
     <w:tmpl w:val="CF8840DA"/>
     <w:lvl w:ilvl="0">
       <w:start w:val="1"/>
       <w:numFmt w:val="bullet"/>
-      <w:pStyle w:val="50"/>
+      <w:pStyle w:val="ListBullet5"/>
       <w:lvlText w:val=""/>
       <w:lvlJc w:val="left"/>
       <w:pPr>
@@ -3057,14 +2462,14 @@
       </w:rPr>
     </w:lvl>
   </w:abstractNum>
-  <w:abstractNum w:abstractNumId="5">
+  <w:abstractNum w:abstractNumId="5" w15:restartNumberingAfterBreak="0">
     <w:nsid w:val="FFFFFF83"/>
     <w:multiLevelType w:val="singleLevel"/>
     <w:tmpl w:val="27FA2858"/>
     <w:lvl w:ilvl="0">
       <w:start w:val="1"/>
       <w:numFmt w:val="bullet"/>
-      <w:pStyle w:val="20"/>
+      <w:pStyle w:val="ListBullet2"/>
       <w:lvlText w:val=""/>
       <w:lvlJc w:val="left"/>
       <w:pPr>
@@ -3078,14 +2483,14 @@
       </w:rPr>
     </w:lvl>
   </w:abstractNum>
-  <w:abstractNum w:abstractNumId="6">
+  <w:abstractNum w:abstractNumId="6" w15:restartNumberingAfterBreak="0">
     <w:nsid w:val="FFFFFF88"/>
     <w:multiLevelType w:val="singleLevel"/>
     <w:tmpl w:val="D0F0FD4C"/>
     <w:lvl w:ilvl="0">
       <w:start w:val="1"/>
       <w:numFmt w:val="decimal"/>
-      <w:pStyle w:val="a"/>
+      <w:pStyle w:val="ListNumber"/>
       <w:lvlText w:val="%1."/>
       <w:lvlJc w:val="left"/>
       <w:pPr>
@@ -3096,14 +2501,14 @@
       </w:pPr>
     </w:lvl>
   </w:abstractNum>
-  <w:abstractNum w:abstractNumId="7">
+  <w:abstractNum w:abstractNumId="7" w15:restartNumberingAfterBreak="0">
     <w:nsid w:val="FFFFFFFB"/>
     <w:multiLevelType w:val="multilevel"/>
     <w:tmpl w:val="7B640D52"/>
     <w:lvl w:ilvl="0">
       <w:start w:val="1"/>
       <w:numFmt w:val="decimal"/>
-      <w:pStyle w:val="1"/>
+      <w:pStyle w:val="Heading1"/>
       <w:lvlText w:val="%1."/>
       <w:legacy w:legacy="1" w:legacySpace="120" w:legacyIndent="720"/>
       <w:lvlJc w:val="left"/>
@@ -3114,7 +2519,7 @@
     <w:lvl w:ilvl="1">
       <w:start w:val="1"/>
       <w:numFmt w:val="decimal"/>
-      <w:pStyle w:val="21"/>
+      <w:pStyle w:val="Heading2"/>
       <w:lvlText w:val="%1.%2."/>
       <w:legacy w:legacy="1" w:legacySpace="120" w:legacyIndent="720"/>
       <w:lvlJc w:val="left"/>
@@ -3125,7 +2530,7 @@
     <w:lvl w:ilvl="2">
       <w:start w:val="1"/>
       <w:numFmt w:val="decimal"/>
-      <w:pStyle w:val="30"/>
+      <w:pStyle w:val="Heading3"/>
       <w:lvlText w:val="%1.%2.%3."/>
       <w:legacy w:legacy="1" w:legacySpace="120" w:legacyIndent="720"/>
       <w:lvlJc w:val="left"/>
@@ -3136,7 +2541,7 @@
     <w:lvl w:ilvl="3">
       <w:start w:val="1"/>
       <w:numFmt w:val="decimal"/>
-      <w:pStyle w:val="40"/>
+      <w:pStyle w:val="Heading4"/>
       <w:lvlText w:val="%1.%2.%3.%4."/>
       <w:legacy w:legacy="1" w:legacySpace="120" w:legacyIndent="720"/>
       <w:lvlJc w:val="left"/>
@@ -3147,7 +2552,7 @@
     <w:lvl w:ilvl="4">
       <w:start w:val="1"/>
       <w:numFmt w:val="decimal"/>
-      <w:pStyle w:val="51"/>
+      <w:pStyle w:val="Heading5"/>
       <w:lvlText w:val="%1.%2.%3.%4.%5."/>
       <w:legacy w:legacy="1" w:legacySpace="120" w:legacyIndent="720"/>
       <w:lvlJc w:val="left"/>
@@ -3158,7 +2563,7 @@
     <w:lvl w:ilvl="5">
       <w:start w:val="1"/>
       <w:numFmt w:val="decimal"/>
-      <w:pStyle w:val="6"/>
+      <w:pStyle w:val="Heading6"/>
       <w:lvlText w:val="%1.%2.%3.%4.%5.%6."/>
       <w:legacy w:legacy="1" w:legacySpace="120" w:legacyIndent="720"/>
       <w:lvlJc w:val="left"/>
@@ -3169,7 +2574,7 @@
     <w:lvl w:ilvl="6">
       <w:start w:val="1"/>
       <w:numFmt w:val="decimal"/>
-      <w:pStyle w:val="7"/>
+      <w:pStyle w:val="Heading7"/>
       <w:lvlText w:val="%1.%2.%3.%4.%5.%6.%7."/>
       <w:legacy w:legacy="1" w:legacySpace="120" w:legacyIndent="720"/>
       <w:lvlJc w:val="left"/>
@@ -3180,7 +2585,7 @@
     <w:lvl w:ilvl="7">
       <w:start w:val="1"/>
       <w:numFmt w:val="decimal"/>
-      <w:pStyle w:val="8"/>
+      <w:pStyle w:val="Heading8"/>
       <w:lvlText w:val="%1.%2.%3.%4.%5.%6.%7.%8."/>
       <w:legacy w:legacy="1" w:legacySpace="120" w:legacyIndent="720"/>
       <w:lvlJc w:val="left"/>
@@ -3191,7 +2596,7 @@
     <w:lvl w:ilvl="8">
       <w:start w:val="1"/>
       <w:numFmt w:val="decimal"/>
-      <w:pStyle w:val="9"/>
+      <w:pStyle w:val="Heading9"/>
       <w:lvlText w:val="%1.%2.%3.%4.%5.%6.%7.%8.%9."/>
       <w:legacy w:legacy="1" w:legacySpace="120" w:legacyIndent="720"/>
       <w:lvlJc w:val="left"/>
@@ -3227,14 +2632,14 @@
       </w:rPr>
     </w:lvl>
   </w:abstractNum>
-  <w:abstractNum w:abstractNumId="8">
+  <w:abstractNum w:abstractNumId="8" w15:restartNumberingAfterBreak="0">
     <w:nsid w:val="38374AD1"/>
     <w:multiLevelType w:val="hybridMultilevel"/>
     <w:tmpl w:val="A8962660"/>
     <w:lvl w:ilvl="0" w:tplc="9AE236D6">
       <w:start w:val="1"/>
       <w:numFmt w:val="bullet"/>
-      <w:pStyle w:val="31"/>
+      <w:pStyle w:val="ListBullet3"/>
       <w:lvlText w:val=""/>
       <w:lvlJc w:val="left"/>
       <w:pPr>
@@ -3368,7 +2773,7 @@
       </w:rPr>
     </w:lvl>
   </w:abstractNum>
-  <w:abstractNum w:abstractNumId="9">
+  <w:abstractNum w:abstractNumId="9" w15:restartNumberingAfterBreak="0">
     <w:nsid w:val="3BB26C5D"/>
     <w:multiLevelType w:val="multilevel"/>
     <w:tmpl w:val="0409001F"/>
@@ -3482,14 +2887,14 @@
       </w:pPr>
     </w:lvl>
   </w:abstractNum>
-  <w:abstractNum w:abstractNumId="10">
+  <w:abstractNum w:abstractNumId="10" w15:restartNumberingAfterBreak="0">
     <w:nsid w:val="3C5A0EF0"/>
     <w:multiLevelType w:val="hybridMultilevel"/>
     <w:tmpl w:val="3C502EE8"/>
     <w:lvl w:ilvl="0" w:tplc="FBE414CA">
       <w:start w:val="1"/>
       <w:numFmt w:val="bullet"/>
-      <w:pStyle w:val="a0"/>
+      <w:pStyle w:val="ListBullet"/>
       <w:lvlText w:val=""/>
       <w:lvlJc w:val="left"/>
       <w:pPr>
@@ -3623,11 +3028,11 @@
       </w:rPr>
     </w:lvl>
   </w:abstractNum>
-  <w:abstractNum w:abstractNumId="11">
+  <w:abstractNum w:abstractNumId="11" w15:restartNumberingAfterBreak="0">
     <w:nsid w:val="50157466"/>
     <w:multiLevelType w:val="multilevel"/>
     <w:tmpl w:val="04090023"/>
-    <w:styleLink w:val="a1"/>
+    <w:styleLink w:val="ArticleSection"/>
     <w:lvl w:ilvl="0">
       <w:start w:val="1"/>
       <w:numFmt w:val="upperRoman"/>
@@ -3738,7 +3143,7 @@
       </w:pPr>
     </w:lvl>
   </w:abstractNum>
-  <w:abstractNum w:abstractNumId="12">
+  <w:abstractNum w:abstractNumId="12" w15:restartNumberingAfterBreak="0">
     <w:nsid w:val="6C542DE3"/>
     <w:multiLevelType w:val="multilevel"/>
     <w:tmpl w:val="0409001D"/>
@@ -3852,14 +3257,14 @@
       </w:pPr>
     </w:lvl>
   </w:abstractNum>
-  <w:abstractNum w:abstractNumId="13">
+  <w:abstractNum w:abstractNumId="13" w15:restartNumberingAfterBreak="0">
     <w:nsid w:val="6DB2106C"/>
     <w:multiLevelType w:val="hybridMultilevel"/>
     <w:tmpl w:val="33026470"/>
     <w:lvl w:ilvl="0" w:tplc="8618B596">
       <w:start w:val="1"/>
       <w:numFmt w:val="bullet"/>
-      <w:pStyle w:val="41"/>
+      <w:pStyle w:val="ListBullet4"/>
       <w:lvlText w:val=""/>
       <w:lvlJc w:val="left"/>
       <w:pPr>
@@ -4042,7 +3447,7 @@
 </file>
 
 <file path=word/styles.xml><?xml version="1.0" encoding="utf-8"?>
-<w:styles xmlns:mc="http://schemas.openxmlformats.org/markup-compatibility/2006" xmlns:r="http://schemas.openxmlformats.org/officeDocument/2006/relationships" xmlns:w="http://schemas.openxmlformats.org/wordprocessingml/2006/main" xmlns:w14="http://schemas.microsoft.com/office/word/2010/wordml" mc:Ignorable="w14">
+<w:styles xmlns:mc="http://schemas.openxmlformats.org/markup-compatibility/2006" xmlns:r="http://schemas.openxmlformats.org/officeDocument/2006/relationships" xmlns:w="http://schemas.openxmlformats.org/wordprocessingml/2006/main" xmlns:w14="http://schemas.microsoft.com/office/word/2010/wordml" xmlns:w15="http://schemas.microsoft.com/office/word/2012/wordml" xmlns:w16se="http://schemas.microsoft.com/office/word/2015/wordml/symex" mc:Ignorable="w14 w15 w16se">
   <w:docDefaults>
     <w:rPrDefault>
       <w:rPr>
@@ -4052,142 +3457,367 @@
     </w:rPrDefault>
     <w:pPrDefault/>
   </w:docDefaults>
-  <w:latentStyles w:defLockedState="0" w:defUIPriority="0" w:defSemiHidden="1" w:defUnhideWhenUsed="1" w:defQFormat="0" w:count="267">
-    <w:lsdException w:name="Normal" w:semiHidden="0" w:unhideWhenUsed="0"/>
-    <w:lsdException w:name="heading 1" w:semiHidden="0" w:unhideWhenUsed="0" w:qFormat="1"/>
-    <w:lsdException w:name="heading 2" w:semiHidden="0" w:unhideWhenUsed="0" w:qFormat="1"/>
-    <w:lsdException w:name="heading 3" w:semiHidden="0" w:unhideWhenUsed="0" w:qFormat="1"/>
-    <w:lsdException w:name="heading 4" w:semiHidden="0" w:unhideWhenUsed="0" w:qFormat="1"/>
-    <w:lsdException w:name="heading 5" w:semiHidden="0" w:unhideWhenUsed="0"/>
-    <w:lsdException w:name="heading 6" w:semiHidden="0" w:unhideWhenUsed="0"/>
-    <w:lsdException w:name="toc 1" w:uiPriority="39"/>
-    <w:lsdException w:name="List Bullet" w:qFormat="1"/>
-    <w:lsdException w:name="List Number" w:semiHidden="0" w:unhideWhenUsed="0" w:qFormat="1"/>
-    <w:lsdException w:name="List 4" w:semiHidden="0" w:unhideWhenUsed="0"/>
-    <w:lsdException w:name="List 5" w:semiHidden="0" w:unhideWhenUsed="0"/>
-    <w:lsdException w:name="Title" w:semiHidden="0" w:unhideWhenUsed="0"/>
-    <w:lsdException w:name="Body Text" w:qFormat="1"/>
-    <w:lsdException w:name="Subtitle" w:semiHidden="0" w:unhideWhenUsed="0"/>
-    <w:lsdException w:name="Salutation" w:semiHidden="0" w:unhideWhenUsed="0"/>
-    <w:lsdException w:name="Date" w:semiHidden="0" w:unhideWhenUsed="0"/>
-    <w:lsdException w:name="Body Text First Indent" w:semiHidden="0" w:unhideWhenUsed="0"/>
-    <w:lsdException w:name="Hyperlink" w:uiPriority="99" w:qFormat="1"/>
-    <w:lsdException w:name="Strong" w:semiHidden="0" w:unhideWhenUsed="0"/>
-    <w:lsdException w:name="Emphasis" w:semiHidden="0" w:unhideWhenUsed="0"/>
-    <w:lsdException w:name="Table Grid" w:semiHidden="0" w:unhideWhenUsed="0"/>
-    <w:lsdException w:name="Placeholder Text" w:uiPriority="99" w:unhideWhenUsed="0"/>
-    <w:lsdException w:name="No Spacing" w:semiHidden="0" w:uiPriority="1" w:unhideWhenUsed="0"/>
-    <w:lsdException w:name="Light Shading" w:semiHidden="0" w:uiPriority="60" w:unhideWhenUsed="0"/>
-    <w:lsdException w:name="Light List" w:semiHidden="0" w:uiPriority="61" w:unhideWhenUsed="0"/>
-    <w:lsdException w:name="Light Grid" w:semiHidden="0" w:uiPriority="62" w:unhideWhenUsed="0"/>
-    <w:lsdException w:name="Medium Shading 1" w:semiHidden="0" w:uiPriority="63" w:unhideWhenUsed="0"/>
-    <w:lsdException w:name="Medium Shading 2" w:semiHidden="0" w:uiPriority="64" w:unhideWhenUsed="0"/>
-    <w:lsdException w:name="Medium List 1" w:semiHidden="0" w:uiPriority="65" w:unhideWhenUsed="0"/>
-    <w:lsdException w:name="Medium List 2" w:semiHidden="0" w:uiPriority="66" w:unhideWhenUsed="0"/>
-    <w:lsdException w:name="Medium Grid 1" w:semiHidden="0" w:uiPriority="67" w:unhideWhenUsed="0"/>
-    <w:lsdException w:name="Medium Grid 2" w:semiHidden="0" w:uiPriority="68" w:unhideWhenUsed="0"/>
-    <w:lsdException w:name="Medium Grid 3" w:semiHidden="0" w:uiPriority="69" w:unhideWhenUsed="0"/>
-    <w:lsdException w:name="Dark List" w:semiHidden="0" w:uiPriority="70" w:unhideWhenUsed="0"/>
-    <w:lsdException w:name="Colorful Shading" w:semiHidden="0" w:uiPriority="71" w:unhideWhenUsed="0"/>
-    <w:lsdException w:name="Colorful List" w:semiHidden="0" w:uiPriority="72" w:unhideWhenUsed="0"/>
-    <w:lsdException w:name="Colorful Grid" w:semiHidden="0" w:uiPriority="73" w:unhideWhenUsed="0"/>
-    <w:lsdException w:name="Light Shading Accent 1" w:semiHidden="0" w:uiPriority="60" w:unhideWhenUsed="0"/>
-    <w:lsdException w:name="Light List Accent 1" w:semiHidden="0" w:uiPriority="61" w:unhideWhenUsed="0"/>
-    <w:lsdException w:name="Light Grid Accent 1" w:semiHidden="0" w:uiPriority="62" w:unhideWhenUsed="0"/>
-    <w:lsdException w:name="Medium Shading 1 Accent 1" w:semiHidden="0" w:uiPriority="63" w:unhideWhenUsed="0"/>
-    <w:lsdException w:name="Medium Shading 2 Accent 1" w:semiHidden="0" w:uiPriority="64" w:unhideWhenUsed="0"/>
-    <w:lsdException w:name="Medium List 1 Accent 1" w:semiHidden="0" w:uiPriority="65" w:unhideWhenUsed="0"/>
-    <w:lsdException w:name="Revision" w:uiPriority="99" w:unhideWhenUsed="0"/>
-    <w:lsdException w:name="List Paragraph" w:semiHidden="0" w:uiPriority="34" w:unhideWhenUsed="0"/>
-    <w:lsdException w:name="Quote" w:semiHidden="0" w:uiPriority="29" w:unhideWhenUsed="0"/>
-    <w:lsdException w:name="Intense Quote" w:semiHidden="0" w:uiPriority="30" w:unhideWhenUsed="0"/>
-    <w:lsdException w:name="Medium List 2 Accent 1" w:semiHidden="0" w:uiPriority="66" w:unhideWhenUsed="0"/>
-    <w:lsdException w:name="Medium Grid 1 Accent 1" w:semiHidden="0" w:uiPriority="67" w:unhideWhenUsed="0"/>
-    <w:lsdException w:name="Medium Grid 2 Accent 1" w:semiHidden="0" w:uiPriority="68" w:unhideWhenUsed="0"/>
-    <w:lsdException w:name="Medium Grid 3 Accent 1" w:semiHidden="0" w:uiPriority="69" w:unhideWhenUsed="0"/>
-    <w:lsdException w:name="Dark List Accent 1" w:semiHidden="0" w:uiPriority="70" w:unhideWhenUsed="0"/>
-    <w:lsdException w:name="Colorful Shading Accent 1" w:semiHidden="0" w:uiPriority="71" w:unhideWhenUsed="0"/>
-    <w:lsdException w:name="Colorful List Accent 1" w:semiHidden="0" w:uiPriority="72" w:unhideWhenUsed="0"/>
-    <w:lsdException w:name="Colorful Grid Accent 1" w:semiHidden="0" w:uiPriority="73" w:unhideWhenUsed="0"/>
-    <w:lsdException w:name="Light Shading Accent 2" w:semiHidden="0" w:uiPriority="60" w:unhideWhenUsed="0"/>
-    <w:lsdException w:name="Light List Accent 2" w:semiHidden="0" w:uiPriority="61" w:unhideWhenUsed="0"/>
-    <w:lsdException w:name="Light Grid Accent 2" w:semiHidden="0" w:uiPriority="62" w:unhideWhenUsed="0"/>
-    <w:lsdException w:name="Medium Shading 1 Accent 2" w:semiHidden="0" w:uiPriority="63" w:unhideWhenUsed="0"/>
-    <w:lsdException w:name="Medium Shading 2 Accent 2" w:semiHidden="0" w:uiPriority="64" w:unhideWhenUsed="0"/>
-    <w:lsdException w:name="Medium List 1 Accent 2" w:semiHidden="0" w:uiPriority="65" w:unhideWhenUsed="0"/>
-    <w:lsdException w:name="Medium List 2 Accent 2" w:semiHidden="0" w:uiPriority="66" w:unhideWhenUsed="0"/>
-    <w:lsdException w:name="Medium Grid 1 Accent 2" w:semiHidden="0" w:uiPriority="67" w:unhideWhenUsed="0"/>
-    <w:lsdException w:name="Medium Grid 2 Accent 2" w:semiHidden="0" w:uiPriority="68" w:unhideWhenUsed="0"/>
-    <w:lsdException w:name="Medium Grid 3 Accent 2" w:semiHidden="0" w:uiPriority="69" w:unhideWhenUsed="0"/>
-    <w:lsdException w:name="Dark List Accent 2" w:semiHidden="0" w:uiPriority="70" w:unhideWhenUsed="0"/>
-    <w:lsdException w:name="Colorful Shading Accent 2" w:semiHidden="0" w:uiPriority="71" w:unhideWhenUsed="0"/>
-    <w:lsdException w:name="Colorful List Accent 2" w:semiHidden="0" w:uiPriority="72" w:unhideWhenUsed="0"/>
-    <w:lsdException w:name="Colorful Grid Accent 2" w:semiHidden="0" w:uiPriority="73" w:unhideWhenUsed="0"/>
-    <w:lsdException w:name="Light Shading Accent 3" w:semiHidden="0" w:uiPriority="60" w:unhideWhenUsed="0"/>
-    <w:lsdException w:name="Light List Accent 3" w:semiHidden="0" w:uiPriority="61" w:unhideWhenUsed="0"/>
-    <w:lsdException w:name="Light Grid Accent 3" w:semiHidden="0" w:uiPriority="62" w:unhideWhenUsed="0"/>
-    <w:lsdException w:name="Medium Shading 1 Accent 3" w:semiHidden="0" w:uiPriority="63" w:unhideWhenUsed="0"/>
-    <w:lsdException w:name="Medium Shading 2 Accent 3" w:semiHidden="0" w:uiPriority="64" w:unhideWhenUsed="0"/>
-    <w:lsdException w:name="Medium List 1 Accent 3" w:semiHidden="0" w:uiPriority="65" w:unhideWhenUsed="0"/>
-    <w:lsdException w:name="Medium List 2 Accent 3" w:semiHidden="0" w:uiPriority="66" w:unhideWhenUsed="0"/>
-    <w:lsdException w:name="Medium Grid 1 Accent 3" w:semiHidden="0" w:uiPriority="67" w:unhideWhenUsed="0"/>
-    <w:lsdException w:name="Medium Grid 2 Accent 3" w:semiHidden="0" w:uiPriority="68" w:unhideWhenUsed="0"/>
-    <w:lsdException w:name="Medium Grid 3 Accent 3" w:semiHidden="0" w:uiPriority="69" w:unhideWhenUsed="0"/>
-    <w:lsdException w:name="Dark List Accent 3" w:semiHidden="0" w:uiPriority="70" w:unhideWhenUsed="0"/>
-    <w:lsdException w:name="Colorful Shading Accent 3" w:semiHidden="0" w:uiPriority="71" w:unhideWhenUsed="0"/>
-    <w:lsdException w:name="Colorful List Accent 3" w:semiHidden="0" w:uiPriority="72" w:unhideWhenUsed="0"/>
-    <w:lsdException w:name="Colorful Grid Accent 3" w:semiHidden="0" w:uiPriority="73" w:unhideWhenUsed="0"/>
-    <w:lsdException w:name="Light Shading Accent 4" w:semiHidden="0" w:uiPriority="60" w:unhideWhenUsed="0"/>
-    <w:lsdException w:name="Light List Accent 4" w:semiHidden="0" w:uiPriority="61" w:unhideWhenUsed="0"/>
-    <w:lsdException w:name="Light Grid Accent 4" w:semiHidden="0" w:uiPriority="62" w:unhideWhenUsed="0"/>
-    <w:lsdException w:name="Medium Shading 1 Accent 4" w:semiHidden="0" w:uiPriority="63" w:unhideWhenUsed="0"/>
-    <w:lsdException w:name="Medium Shading 2 Accent 4" w:semiHidden="0" w:uiPriority="64" w:unhideWhenUsed="0"/>
-    <w:lsdException w:name="Medium List 1 Accent 4" w:semiHidden="0" w:uiPriority="65" w:unhideWhenUsed="0"/>
-    <w:lsdException w:name="Medium List 2 Accent 4" w:semiHidden="0" w:uiPriority="66" w:unhideWhenUsed="0"/>
-    <w:lsdException w:name="Medium Grid 1 Accent 4" w:semiHidden="0" w:uiPriority="67" w:unhideWhenUsed="0"/>
-    <w:lsdException w:name="Medium Grid 2 Accent 4" w:semiHidden="0" w:uiPriority="68" w:unhideWhenUsed="0"/>
-    <w:lsdException w:name="Medium Grid 3 Accent 4" w:semiHidden="0" w:uiPriority="69" w:unhideWhenUsed="0"/>
-    <w:lsdException w:name="Dark List Accent 4" w:semiHidden="0" w:uiPriority="70" w:unhideWhenUsed="0"/>
-    <w:lsdException w:name="Colorful Shading Accent 4" w:semiHidden="0" w:uiPriority="71" w:unhideWhenUsed="0"/>
-    <w:lsdException w:name="Colorful List Accent 4" w:semiHidden="0" w:uiPriority="72" w:unhideWhenUsed="0"/>
-    <w:lsdException w:name="Colorful Grid Accent 4" w:semiHidden="0" w:uiPriority="73" w:unhideWhenUsed="0"/>
-    <w:lsdException w:name="Light Shading Accent 5" w:semiHidden="0" w:uiPriority="60" w:unhideWhenUsed="0"/>
-    <w:lsdException w:name="Light List Accent 5" w:semiHidden="0" w:uiPriority="61" w:unhideWhenUsed="0"/>
-    <w:lsdException w:name="Light Grid Accent 5" w:semiHidden="0" w:uiPriority="62" w:unhideWhenUsed="0"/>
-    <w:lsdException w:name="Medium Shading 1 Accent 5" w:semiHidden="0" w:uiPriority="63" w:unhideWhenUsed="0"/>
-    <w:lsdException w:name="Medium Shading 2 Accent 5" w:semiHidden="0" w:uiPriority="64" w:unhideWhenUsed="0"/>
-    <w:lsdException w:name="Medium List 1 Accent 5" w:semiHidden="0" w:uiPriority="65" w:unhideWhenUsed="0"/>
-    <w:lsdException w:name="Medium List 2 Accent 5" w:semiHidden="0" w:uiPriority="66" w:unhideWhenUsed="0"/>
-    <w:lsdException w:name="Medium Grid 1 Accent 5" w:semiHidden="0" w:uiPriority="67" w:unhideWhenUsed="0"/>
-    <w:lsdException w:name="Medium Grid 2 Accent 5" w:semiHidden="0" w:uiPriority="68" w:unhideWhenUsed="0"/>
-    <w:lsdException w:name="Medium Grid 3 Accent 5" w:semiHidden="0" w:uiPriority="69" w:unhideWhenUsed="0"/>
-    <w:lsdException w:name="Dark List Accent 5" w:semiHidden="0" w:uiPriority="70" w:unhideWhenUsed="0"/>
-    <w:lsdException w:name="Colorful Shading Accent 5" w:semiHidden="0" w:uiPriority="71" w:unhideWhenUsed="0"/>
-    <w:lsdException w:name="Colorful List Accent 5" w:semiHidden="0" w:uiPriority="72" w:unhideWhenUsed="0"/>
-    <w:lsdException w:name="Colorful Grid Accent 5" w:semiHidden="0" w:uiPriority="73" w:unhideWhenUsed="0"/>
-    <w:lsdException w:name="Light Shading Accent 6" w:semiHidden="0" w:uiPriority="60" w:unhideWhenUsed="0"/>
-    <w:lsdException w:name="Light List Accent 6" w:semiHidden="0" w:uiPriority="61" w:unhideWhenUsed="0"/>
-    <w:lsdException w:name="Light Grid Accent 6" w:semiHidden="0" w:uiPriority="62" w:unhideWhenUsed="0"/>
-    <w:lsdException w:name="Medium Shading 1 Accent 6" w:semiHidden="0" w:uiPriority="63" w:unhideWhenUsed="0"/>
-    <w:lsdException w:name="Medium Shading 2 Accent 6" w:semiHidden="0" w:uiPriority="64" w:unhideWhenUsed="0"/>
-    <w:lsdException w:name="Medium List 1 Accent 6" w:semiHidden="0" w:uiPriority="65" w:unhideWhenUsed="0"/>
-    <w:lsdException w:name="Medium List 2 Accent 6" w:semiHidden="0" w:uiPriority="66" w:unhideWhenUsed="0"/>
-    <w:lsdException w:name="Medium Grid 1 Accent 6" w:semiHidden="0" w:uiPriority="67" w:unhideWhenUsed="0"/>
-    <w:lsdException w:name="Medium Grid 2 Accent 6" w:semiHidden="0" w:uiPriority="68" w:unhideWhenUsed="0"/>
-    <w:lsdException w:name="Medium Grid 3 Accent 6" w:semiHidden="0" w:uiPriority="69" w:unhideWhenUsed="0"/>
-    <w:lsdException w:name="Dark List Accent 6" w:semiHidden="0" w:uiPriority="70" w:unhideWhenUsed="0"/>
-    <w:lsdException w:name="Colorful Shading Accent 6" w:semiHidden="0" w:uiPriority="71" w:unhideWhenUsed="0"/>
-    <w:lsdException w:name="Colorful List Accent 6" w:semiHidden="0" w:uiPriority="72" w:unhideWhenUsed="0"/>
-    <w:lsdException w:name="Colorful Grid Accent 6" w:semiHidden="0" w:uiPriority="73" w:unhideWhenUsed="0"/>
-    <w:lsdException w:name="Subtle Emphasis" w:semiHidden="0" w:uiPriority="19" w:unhideWhenUsed="0"/>
-    <w:lsdException w:name="Intense Emphasis" w:semiHidden="0" w:uiPriority="21" w:unhideWhenUsed="0"/>
-    <w:lsdException w:name="Subtle Reference" w:semiHidden="0" w:uiPriority="31" w:unhideWhenUsed="0"/>
-    <w:lsdException w:name="Intense Reference" w:semiHidden="0" w:uiPriority="32" w:unhideWhenUsed="0"/>
-    <w:lsdException w:name="Book Title" w:semiHidden="0" w:uiPriority="33" w:unhideWhenUsed="0"/>
-    <w:lsdException w:name="Bibliography" w:uiPriority="37"/>
-    <w:lsdException w:name="TOC Heading" w:uiPriority="39" w:qFormat="1"/>
+  <w:latentStyles w:defLockedState="0" w:defUIPriority="0" w:defSemiHidden="0" w:defUnhideWhenUsed="0" w:defQFormat="0" w:count="371">
+    <w:lsdException w:name="heading 1" w:qFormat="1"/>
+    <w:lsdException w:name="heading 2" w:qFormat="1"/>
+    <w:lsdException w:name="heading 3" w:qFormat="1"/>
+    <w:lsdException w:name="heading 4" w:qFormat="1"/>
+    <w:lsdException w:name="heading 7" w:semiHidden="1" w:unhideWhenUsed="1"/>
+    <w:lsdException w:name="heading 8" w:semiHidden="1" w:unhideWhenUsed="1"/>
+    <w:lsdException w:name="heading 9" w:semiHidden="1" w:unhideWhenUsed="1"/>
+    <w:lsdException w:name="index 1" w:semiHidden="1" w:unhideWhenUsed="1"/>
+    <w:lsdException w:name="index 2" w:semiHidden="1" w:unhideWhenUsed="1"/>
+    <w:lsdException w:name="index 3" w:semiHidden="1" w:unhideWhenUsed="1"/>
+    <w:lsdException w:name="index 4" w:semiHidden="1" w:unhideWhenUsed="1"/>
+    <w:lsdException w:name="index 5" w:semiHidden="1" w:unhideWhenUsed="1"/>
+    <w:lsdException w:name="index 6" w:semiHidden="1" w:unhideWhenUsed="1"/>
+    <w:lsdException w:name="index 7" w:semiHidden="1" w:unhideWhenUsed="1"/>
+    <w:lsdException w:name="index 8" w:semiHidden="1" w:unhideWhenUsed="1"/>
+    <w:lsdException w:name="index 9" w:semiHidden="1" w:unhideWhenUsed="1"/>
+    <w:lsdException w:name="toc 1" w:semiHidden="1" w:uiPriority="39" w:unhideWhenUsed="1"/>
+    <w:lsdException w:name="toc 2" w:semiHidden="1" w:unhideWhenUsed="1"/>
+    <w:lsdException w:name="toc 3" w:semiHidden="1" w:unhideWhenUsed="1"/>
+    <w:lsdException w:name="toc 4" w:semiHidden="1" w:unhideWhenUsed="1"/>
+    <w:lsdException w:name="toc 5" w:semiHidden="1" w:unhideWhenUsed="1"/>
+    <w:lsdException w:name="toc 6" w:semiHidden="1" w:unhideWhenUsed="1"/>
+    <w:lsdException w:name="toc 7" w:semiHidden="1" w:unhideWhenUsed="1"/>
+    <w:lsdException w:name="toc 8" w:semiHidden="1" w:unhideWhenUsed="1"/>
+    <w:lsdException w:name="toc 9" w:semiHidden="1" w:unhideWhenUsed="1"/>
+    <w:lsdException w:name="Normal Indent" w:semiHidden="1" w:unhideWhenUsed="1"/>
+    <w:lsdException w:name="footnote text" w:semiHidden="1" w:unhideWhenUsed="1"/>
+    <w:lsdException w:name="annotation text" w:semiHidden="1" w:unhideWhenUsed="1"/>
+    <w:lsdException w:name="header" w:semiHidden="1" w:unhideWhenUsed="1"/>
+    <w:lsdException w:name="footer" w:semiHidden="1" w:unhideWhenUsed="1"/>
+    <w:lsdException w:name="index heading" w:semiHidden="1" w:unhideWhenUsed="1"/>
+    <w:lsdException w:name="caption" w:semiHidden="1" w:unhideWhenUsed="1"/>
+    <w:lsdException w:name="table of figures" w:semiHidden="1" w:unhideWhenUsed="1"/>
+    <w:lsdException w:name="envelope address" w:semiHidden="1" w:unhideWhenUsed="1"/>
+    <w:lsdException w:name="envelope return" w:semiHidden="1" w:unhideWhenUsed="1"/>
+    <w:lsdException w:name="footnote reference" w:semiHidden="1" w:unhideWhenUsed="1"/>
+    <w:lsdException w:name="annotation reference" w:semiHidden="1" w:unhideWhenUsed="1"/>
+    <w:lsdException w:name="line number" w:semiHidden="1" w:unhideWhenUsed="1"/>
+    <w:lsdException w:name="page number" w:semiHidden="1" w:unhideWhenUsed="1"/>
+    <w:lsdException w:name="endnote reference" w:semiHidden="1" w:unhideWhenUsed="1"/>
+    <w:lsdException w:name="endnote text" w:semiHidden="1" w:unhideWhenUsed="1"/>
+    <w:lsdException w:name="table of authorities" w:semiHidden="1" w:unhideWhenUsed="1"/>
+    <w:lsdException w:name="macro" w:semiHidden="1" w:unhideWhenUsed="1"/>
+    <w:lsdException w:name="toa heading" w:semiHidden="1" w:unhideWhenUsed="1"/>
+    <w:lsdException w:name="List" w:semiHidden="1" w:unhideWhenUsed="1"/>
+    <w:lsdException w:name="List Bullet" w:semiHidden="1" w:unhideWhenUsed="1" w:qFormat="1"/>
+    <w:lsdException w:name="List Number" w:qFormat="1"/>
+    <w:lsdException w:name="List 2" w:semiHidden="1" w:unhideWhenUsed="1"/>
+    <w:lsdException w:name="List 3" w:semiHidden="1" w:unhideWhenUsed="1"/>
+    <w:lsdException w:name="List Bullet 2" w:semiHidden="1" w:unhideWhenUsed="1"/>
+    <w:lsdException w:name="List Bullet 3" w:semiHidden="1" w:unhideWhenUsed="1"/>
+    <w:lsdException w:name="List Bullet 4" w:semiHidden="1" w:unhideWhenUsed="1"/>
+    <w:lsdException w:name="List Bullet 5" w:semiHidden="1" w:unhideWhenUsed="1"/>
+    <w:lsdException w:name="List Number 2" w:semiHidden="1" w:unhideWhenUsed="1"/>
+    <w:lsdException w:name="List Number 3" w:semiHidden="1" w:unhideWhenUsed="1"/>
+    <w:lsdException w:name="List Number 4" w:semiHidden="1" w:unhideWhenUsed="1"/>
+    <w:lsdException w:name="List Number 5" w:semiHidden="1" w:unhideWhenUsed="1"/>
+    <w:lsdException w:name="Closing" w:semiHidden="1" w:unhideWhenUsed="1"/>
+    <w:lsdException w:name="Signature" w:semiHidden="1" w:unhideWhenUsed="1"/>
+    <w:lsdException w:name="Default Paragraph Font" w:semiHidden="1" w:unhideWhenUsed="1"/>
+    <w:lsdException w:name="Body Text" w:semiHidden="1" w:unhideWhenUsed="1" w:qFormat="1"/>
+    <w:lsdException w:name="Body Text Indent" w:semiHidden="1" w:unhideWhenUsed="1"/>
+    <w:lsdException w:name="List Continue" w:semiHidden="1" w:unhideWhenUsed="1"/>
+    <w:lsdException w:name="List Continue 2" w:semiHidden="1" w:unhideWhenUsed="1"/>
+    <w:lsdException w:name="List Continue 3" w:semiHidden="1" w:unhideWhenUsed="1"/>
+    <w:lsdException w:name="List Continue 4" w:semiHidden="1" w:unhideWhenUsed="1"/>
+    <w:lsdException w:name="List Continue 5" w:semiHidden="1" w:unhideWhenUsed="1"/>
+    <w:lsdException w:name="Message Header" w:semiHidden="1" w:unhideWhenUsed="1"/>
+    <w:lsdException w:name="Body Text First Indent 2" w:semiHidden="1" w:unhideWhenUsed="1"/>
+    <w:lsdException w:name="Note Heading" w:semiHidden="1" w:unhideWhenUsed="1"/>
+    <w:lsdException w:name="Body Text 2" w:semiHidden="1" w:unhideWhenUsed="1"/>
+    <w:lsdException w:name="Body Text 3" w:semiHidden="1" w:unhideWhenUsed="1"/>
+    <w:lsdException w:name="Body Text Indent 2" w:semiHidden="1" w:unhideWhenUsed="1"/>
+    <w:lsdException w:name="Body Text Indent 3" w:semiHidden="1" w:unhideWhenUsed="1"/>
+    <w:lsdException w:name="Block Text" w:semiHidden="1" w:unhideWhenUsed="1"/>
+    <w:lsdException w:name="Hyperlink" w:semiHidden="1" w:uiPriority="99" w:unhideWhenUsed="1" w:qFormat="1"/>
+    <w:lsdException w:name="FollowedHyperlink" w:semiHidden="1" w:unhideWhenUsed="1"/>
+    <w:lsdException w:name="Document Map" w:semiHidden="1" w:unhideWhenUsed="1"/>
+    <w:lsdException w:name="Plain Text" w:semiHidden="1" w:unhideWhenUsed="1"/>
+    <w:lsdException w:name="E-mail Signature" w:semiHidden="1" w:unhideWhenUsed="1"/>
+    <w:lsdException w:name="HTML Top of Form" w:semiHidden="1" w:unhideWhenUsed="1"/>
+    <w:lsdException w:name="HTML Bottom of Form" w:semiHidden="1" w:unhideWhenUsed="1"/>
+    <w:lsdException w:name="Normal (Web)" w:semiHidden="1" w:unhideWhenUsed="1"/>
+    <w:lsdException w:name="HTML Acronym" w:semiHidden="1" w:unhideWhenUsed="1"/>
+    <w:lsdException w:name="HTML Address" w:semiHidden="1" w:unhideWhenUsed="1"/>
+    <w:lsdException w:name="HTML Cite" w:semiHidden="1" w:unhideWhenUsed="1"/>
+    <w:lsdException w:name="HTML Code" w:semiHidden="1" w:unhideWhenUsed="1"/>
+    <w:lsdException w:name="HTML Definition" w:semiHidden="1" w:unhideWhenUsed="1"/>
+    <w:lsdException w:name="HTML Keyboard" w:semiHidden="1" w:unhideWhenUsed="1"/>
+    <w:lsdException w:name="HTML Preformatted" w:semiHidden="1" w:unhideWhenUsed="1"/>
+    <w:lsdException w:name="HTML Sample" w:semiHidden="1" w:unhideWhenUsed="1"/>
+    <w:lsdException w:name="HTML Typewriter" w:semiHidden="1" w:unhideWhenUsed="1"/>
+    <w:lsdException w:name="HTML Variable" w:semiHidden="1" w:unhideWhenUsed="1"/>
+    <w:lsdException w:name="Normal Table" w:semiHidden="1" w:unhideWhenUsed="1"/>
+    <w:lsdException w:name="annotation subject" w:semiHidden="1" w:unhideWhenUsed="1"/>
+    <w:lsdException w:name="No List" w:semiHidden="1" w:unhideWhenUsed="1"/>
+    <w:lsdException w:name="Outline List 1" w:semiHidden="1" w:unhideWhenUsed="1"/>
+    <w:lsdException w:name="Outline List 2" w:semiHidden="1" w:unhideWhenUsed="1"/>
+    <w:lsdException w:name="Outline List 3" w:semiHidden="1" w:unhideWhenUsed="1"/>
+    <w:lsdException w:name="Table Simple 1" w:semiHidden="1" w:unhideWhenUsed="1"/>
+    <w:lsdException w:name="Table Simple 2" w:semiHidden="1" w:unhideWhenUsed="1"/>
+    <w:lsdException w:name="Table Simple 3" w:semiHidden="1" w:unhideWhenUsed="1"/>
+    <w:lsdException w:name="Table Classic 1" w:semiHidden="1" w:unhideWhenUsed="1"/>
+    <w:lsdException w:name="Table Classic 2" w:semiHidden="1" w:unhideWhenUsed="1"/>
+    <w:lsdException w:name="Table Classic 3" w:semiHidden="1" w:unhideWhenUsed="1"/>
+    <w:lsdException w:name="Table Classic 4" w:semiHidden="1" w:unhideWhenUsed="1"/>
+    <w:lsdException w:name="Table Colorful 1" w:semiHidden="1" w:unhideWhenUsed="1"/>
+    <w:lsdException w:name="Table Colorful 2" w:semiHidden="1" w:unhideWhenUsed="1"/>
+    <w:lsdException w:name="Table Colorful 3" w:semiHidden="1" w:unhideWhenUsed="1"/>
+    <w:lsdException w:name="Table Columns 1" w:semiHidden="1" w:unhideWhenUsed="1"/>
+    <w:lsdException w:name="Table Columns 2" w:semiHidden="1" w:unhideWhenUsed="1"/>
+    <w:lsdException w:name="Table Columns 3" w:semiHidden="1" w:unhideWhenUsed="1"/>
+    <w:lsdException w:name="Table Columns 4" w:semiHidden="1" w:unhideWhenUsed="1"/>
+    <w:lsdException w:name="Table Columns 5" w:semiHidden="1" w:unhideWhenUsed="1"/>
+    <w:lsdException w:name="Table Grid 1" w:semiHidden="1" w:unhideWhenUsed="1"/>
+    <w:lsdException w:name="Table Grid 2" w:semiHidden="1" w:unhideWhenUsed="1"/>
+    <w:lsdException w:name="Table Grid 3" w:semiHidden="1" w:unhideWhenUsed="1"/>
+    <w:lsdException w:name="Table Grid 4" w:semiHidden="1" w:unhideWhenUsed="1"/>
+    <w:lsdException w:name="Table Grid 5" w:semiHidden="1" w:unhideWhenUsed="1"/>
+    <w:lsdException w:name="Table Grid 6" w:semiHidden="1" w:unhideWhenUsed="1"/>
+    <w:lsdException w:name="Table Grid 7" w:semiHidden="1" w:unhideWhenUsed="1"/>
+    <w:lsdException w:name="Table Grid 8" w:semiHidden="1" w:unhideWhenUsed="1"/>
+    <w:lsdException w:name="Table List 1" w:semiHidden="1" w:unhideWhenUsed="1"/>
+    <w:lsdException w:name="Table List 2" w:semiHidden="1" w:unhideWhenUsed="1"/>
+    <w:lsdException w:name="Table List 3" w:semiHidden="1" w:unhideWhenUsed="1"/>
+    <w:lsdException w:name="Table List 4" w:semiHidden="1" w:unhideWhenUsed="1"/>
+    <w:lsdException w:name="Table List 5" w:semiHidden="1" w:unhideWhenUsed="1"/>
+    <w:lsdException w:name="Table List 6" w:semiHidden="1" w:unhideWhenUsed="1"/>
+    <w:lsdException w:name="Table List 7" w:semiHidden="1" w:unhideWhenUsed="1"/>
+    <w:lsdException w:name="Table List 8" w:semiHidden="1" w:unhideWhenUsed="1"/>
+    <w:lsdException w:name="Table 3D effects 1" w:semiHidden="1" w:unhideWhenUsed="1"/>
+    <w:lsdException w:name="Table 3D effects 2" w:semiHidden="1" w:unhideWhenUsed="1"/>
+    <w:lsdException w:name="Table 3D effects 3" w:semiHidden="1" w:unhideWhenUsed="1"/>
+    <w:lsdException w:name="Table Contemporary" w:semiHidden="1" w:unhideWhenUsed="1"/>
+    <w:lsdException w:name="Table Elegant" w:semiHidden="1" w:unhideWhenUsed="1"/>
+    <w:lsdException w:name="Table Professional" w:semiHidden="1" w:unhideWhenUsed="1"/>
+    <w:lsdException w:name="Table Subtle 1" w:semiHidden="1" w:unhideWhenUsed="1"/>
+    <w:lsdException w:name="Table Subtle 2" w:semiHidden="1" w:unhideWhenUsed="1"/>
+    <w:lsdException w:name="Table Web 1" w:semiHidden="1" w:unhideWhenUsed="1"/>
+    <w:lsdException w:name="Table Web 2" w:semiHidden="1" w:unhideWhenUsed="1"/>
+    <w:lsdException w:name="Table Web 3" w:semiHidden="1" w:unhideWhenUsed="1"/>
+    <w:lsdException w:name="Balloon Text" w:semiHidden="1" w:unhideWhenUsed="1"/>
+    <w:lsdException w:name="Table Theme" w:semiHidden="1" w:unhideWhenUsed="1"/>
+    <w:lsdException w:name="Placeholder Text" w:semiHidden="1" w:uiPriority="99"/>
+    <w:lsdException w:name="No Spacing" w:uiPriority="1"/>
+    <w:lsdException w:name="Light Shading" w:uiPriority="60"/>
+    <w:lsdException w:name="Light List" w:uiPriority="61"/>
+    <w:lsdException w:name="Light Grid" w:uiPriority="62"/>
+    <w:lsdException w:name="Medium Shading 1" w:uiPriority="63"/>
+    <w:lsdException w:name="Medium Shading 2" w:uiPriority="64"/>
+    <w:lsdException w:name="Medium List 1" w:uiPriority="65"/>
+    <w:lsdException w:name="Medium List 2" w:uiPriority="66"/>
+    <w:lsdException w:name="Medium Grid 1" w:uiPriority="67"/>
+    <w:lsdException w:name="Medium Grid 2" w:uiPriority="68"/>
+    <w:lsdException w:name="Medium Grid 3" w:uiPriority="69"/>
+    <w:lsdException w:name="Dark List" w:uiPriority="70"/>
+    <w:lsdException w:name="Colorful Shading" w:uiPriority="71"/>
+    <w:lsdException w:name="Colorful List" w:uiPriority="72"/>
+    <w:lsdException w:name="Colorful Grid" w:uiPriority="73"/>
+    <w:lsdException w:name="Light Shading Accent 1" w:uiPriority="60"/>
+    <w:lsdException w:name="Light List Accent 1" w:uiPriority="61"/>
+    <w:lsdException w:name="Light Grid Accent 1" w:uiPriority="62"/>
+    <w:lsdException w:name="Medium Shading 1 Accent 1" w:uiPriority="63"/>
+    <w:lsdException w:name="Medium Shading 2 Accent 1" w:uiPriority="64"/>
+    <w:lsdException w:name="Medium List 1 Accent 1" w:uiPriority="65"/>
+    <w:lsdException w:name="Revision" w:semiHidden="1" w:uiPriority="99"/>
+    <w:lsdException w:name="List Paragraph" w:uiPriority="34"/>
+    <w:lsdException w:name="Quote" w:uiPriority="29"/>
+    <w:lsdException w:name="Intense Quote" w:uiPriority="30"/>
+    <w:lsdException w:name="Medium List 2 Accent 1" w:uiPriority="66"/>
+    <w:lsdException w:name="Medium Grid 1 Accent 1" w:uiPriority="67"/>
+    <w:lsdException w:name="Medium Grid 2 Accent 1" w:uiPriority="68"/>
+    <w:lsdException w:name="Medium Grid 3 Accent 1" w:uiPriority="69"/>
+    <w:lsdException w:name="Dark List Accent 1" w:uiPriority="70"/>
+    <w:lsdException w:name="Colorful Shading Accent 1" w:uiPriority="71"/>
+    <w:lsdException w:name="Colorful List Accent 1" w:uiPriority="72"/>
+    <w:lsdException w:name="Colorful Grid Accent 1" w:uiPriority="73"/>
+    <w:lsdException w:name="Light Shading Accent 2" w:uiPriority="60"/>
+    <w:lsdException w:name="Light List Accent 2" w:uiPriority="61"/>
+    <w:lsdException w:name="Light Grid Accent 2" w:uiPriority="62"/>
+    <w:lsdException w:name="Medium Shading 1 Accent 2" w:uiPriority="63"/>
+    <w:lsdException w:name="Medium Shading 2 Accent 2" w:uiPriority="64"/>
+    <w:lsdException w:name="Medium List 1 Accent 2" w:uiPriority="65"/>
+    <w:lsdException w:name="Medium List 2 Accent 2" w:uiPriority="66"/>
+    <w:lsdException w:name="Medium Grid 1 Accent 2" w:uiPriority="67"/>
+    <w:lsdException w:name="Medium Grid 2 Accent 2" w:uiPriority="68"/>
+    <w:lsdException w:name="Medium Grid 3 Accent 2" w:uiPriority="69"/>
+    <w:lsdException w:name="Dark List Accent 2" w:uiPriority="70"/>
+    <w:lsdException w:name="Colorful Shading Accent 2" w:uiPriority="71"/>
+    <w:lsdException w:name="Colorful List Accent 2" w:uiPriority="72"/>
+    <w:lsdException w:name="Colorful Grid Accent 2" w:uiPriority="73"/>
+    <w:lsdException w:name="Light Shading Accent 3" w:uiPriority="60"/>
+    <w:lsdException w:name="Light List Accent 3" w:uiPriority="61"/>
+    <w:lsdException w:name="Light Grid Accent 3" w:uiPriority="62"/>
+    <w:lsdException w:name="Medium Shading 1 Accent 3" w:uiPriority="63"/>
+    <w:lsdException w:name="Medium Shading 2 Accent 3" w:uiPriority="64"/>
+    <w:lsdException w:name="Medium List 1 Accent 3" w:uiPriority="65"/>
+    <w:lsdException w:name="Medium List 2 Accent 3" w:uiPriority="66"/>
+    <w:lsdException w:name="Medium Grid 1 Accent 3" w:uiPriority="67"/>
+    <w:lsdException w:name="Medium Grid 2 Accent 3" w:uiPriority="68"/>
+    <w:lsdException w:name="Medium Grid 3 Accent 3" w:uiPriority="69"/>
+    <w:lsdException w:name="Dark List Accent 3" w:uiPriority="70"/>
+    <w:lsdException w:name="Colorful Shading Accent 3" w:uiPriority="71"/>
+    <w:lsdException w:name="Colorful List Accent 3" w:uiPriority="72"/>
+    <w:lsdException w:name="Colorful Grid Accent 3" w:uiPriority="73"/>
+    <w:lsdException w:name="Light Shading Accent 4" w:uiPriority="60"/>
+    <w:lsdException w:name="Light List Accent 4" w:uiPriority="61"/>
+    <w:lsdException w:name="Light Grid Accent 4" w:uiPriority="62"/>
+    <w:lsdException w:name="Medium Shading 1 Accent 4" w:uiPriority="63"/>
+    <w:lsdException w:name="Medium Shading 2 Accent 4" w:uiPriority="64"/>
+    <w:lsdException w:name="Medium List 1 Accent 4" w:uiPriority="65"/>
+    <w:lsdException w:name="Medium List 2 Accent 4" w:uiPriority="66"/>
+    <w:lsdException w:name="Medium Grid 1 Accent 4" w:uiPriority="67"/>
+    <w:lsdException w:name="Medium Grid 2 Accent 4" w:uiPriority="68"/>
+    <w:lsdException w:name="Medium Grid 3 Accent 4" w:uiPriority="69"/>
+    <w:lsdException w:name="Dark List Accent 4" w:uiPriority="70"/>
+    <w:lsdException w:name="Colorful Shading Accent 4" w:uiPriority="71"/>
+    <w:lsdException w:name="Colorful List Accent 4" w:uiPriority="72"/>
+    <w:lsdException w:name="Colorful Grid Accent 4" w:uiPriority="73"/>
+    <w:lsdException w:name="Light Shading Accent 5" w:uiPriority="60"/>
+    <w:lsdException w:name="Light List Accent 5" w:uiPriority="61"/>
+    <w:lsdException w:name="Light Grid Accent 5" w:uiPriority="62"/>
+    <w:lsdException w:name="Medium Shading 1 Accent 5" w:uiPriority="63"/>
+    <w:lsdException w:name="Medium Shading 2 Accent 5" w:uiPriority="64"/>
+    <w:lsdException w:name="Medium List 1 Accent 5" w:uiPriority="65"/>
+    <w:lsdException w:name="Medium List 2 Accent 5" w:uiPriority="66"/>
+    <w:lsdException w:name="Medium Grid 1 Accent 5" w:uiPriority="67"/>
+    <w:lsdException w:name="Medium Grid 2 Accent 5" w:uiPriority="68"/>
+    <w:lsdException w:name="Medium Grid 3 Accent 5" w:uiPriority="69"/>
+    <w:lsdException w:name="Dark List Accent 5" w:uiPriority="70"/>
+    <w:lsdException w:name="Colorful Shading Accent 5" w:uiPriority="71"/>
+    <w:lsdException w:name="Colorful List Accent 5" w:uiPriority="72"/>
+    <w:lsdException w:name="Colorful Grid Accent 5" w:uiPriority="73"/>
+    <w:lsdException w:name="Light Shading Accent 6" w:uiPriority="60"/>
+    <w:lsdException w:name="Light List Accent 6" w:uiPriority="61"/>
+    <w:lsdException w:name="Light Grid Accent 6" w:uiPriority="62"/>
+    <w:lsdException w:name="Medium Shading 1 Accent 6" w:uiPriority="63"/>
+    <w:lsdException w:name="Medium Shading 2 Accent 6" w:uiPriority="64"/>
+    <w:lsdException w:name="Medium List 1 Accent 6" w:uiPriority="65"/>
+    <w:lsdException w:name="Medium List 2 Accent 6" w:uiPriority="66"/>
+    <w:lsdException w:name="Medium Grid 1 Accent 6" w:uiPriority="67"/>
+    <w:lsdException w:name="Medium Grid 2 Accent 6" w:uiPriority="68"/>
+    <w:lsdException w:name="Medium Grid 3 Accent 6" w:uiPriority="69"/>
+    <w:lsdException w:name="Dark List Accent 6" w:uiPriority="70"/>
+    <w:lsdException w:name="Colorful Shading Accent 6" w:uiPriority="71"/>
+    <w:lsdException w:name="Colorful List Accent 6" w:uiPriority="72"/>
+    <w:lsdException w:name="Colorful Grid Accent 6" w:uiPriority="73"/>
+    <w:lsdException w:name="Subtle Emphasis" w:uiPriority="19"/>
+    <w:lsdException w:name="Intense Emphasis" w:uiPriority="21"/>
+    <w:lsdException w:name="Subtle Reference" w:uiPriority="31"/>
+    <w:lsdException w:name="Intense Reference" w:uiPriority="32"/>
+    <w:lsdException w:name="Book Title" w:uiPriority="33"/>
+    <w:lsdException w:name="Bibliography" w:semiHidden="1" w:uiPriority="37" w:unhideWhenUsed="1"/>
+    <w:lsdException w:name="TOC Heading" w:semiHidden="1" w:uiPriority="39" w:unhideWhenUsed="1" w:qFormat="1"/>
+    <w:lsdException w:name="Plain Table 1" w:uiPriority="41"/>
+    <w:lsdException w:name="Plain Table 2" w:uiPriority="42"/>
+    <w:lsdException w:name="Plain Table 3" w:uiPriority="43"/>
+    <w:lsdException w:name="Plain Table 4" w:uiPriority="44"/>
+    <w:lsdException w:name="Plain Table 5" w:uiPriority="45"/>
+    <w:lsdException w:name="Grid Table Light" w:uiPriority="40"/>
+    <w:lsdException w:name="Grid Table 1 Light" w:uiPriority="46"/>
+    <w:lsdException w:name="Grid Table 2" w:uiPriority="47"/>
+    <w:lsdException w:name="Grid Table 3" w:uiPriority="48"/>
+    <w:lsdException w:name="Grid Table 4" w:uiPriority="49"/>
+    <w:lsdException w:name="Grid Table 5 Dark" w:uiPriority="50"/>
+    <w:lsdException w:name="Grid Table 6 Colorful" w:uiPriority="51"/>
+    <w:lsdException w:name="Grid Table 7 Colorful" w:uiPriority="52"/>
+    <w:lsdException w:name="Grid Table 1 Light Accent 1" w:uiPriority="46"/>
+    <w:lsdException w:name="Grid Table 2 Accent 1" w:uiPriority="47"/>
+    <w:lsdException w:name="Grid Table 3 Accent 1" w:uiPriority="48"/>
+    <w:lsdException w:name="Grid Table 4 Accent 1" w:uiPriority="49"/>
+    <w:lsdException w:name="Grid Table 5 Dark Accent 1" w:uiPriority="50"/>
+    <w:lsdException w:name="Grid Table 6 Colorful Accent 1" w:uiPriority="51"/>
+    <w:lsdException w:name="Grid Table 7 Colorful Accent 1" w:uiPriority="52"/>
+    <w:lsdException w:name="Grid Table 1 Light Accent 2" w:uiPriority="46"/>
+    <w:lsdException w:name="Grid Table 2 Accent 2" w:uiPriority="47"/>
+    <w:lsdException w:name="Grid Table 3 Accent 2" w:uiPriority="48"/>
+    <w:lsdException w:name="Grid Table 4 Accent 2" w:uiPriority="49"/>
+    <w:lsdException w:name="Grid Table 5 Dark Accent 2" w:uiPriority="50"/>
+    <w:lsdException w:name="Grid Table 6 Colorful Accent 2" w:uiPriority="51"/>
+    <w:lsdException w:name="Grid Table 7 Colorful Accent 2" w:uiPriority="52"/>
+    <w:lsdException w:name="Grid Table 1 Light Accent 3" w:uiPriority="46"/>
+    <w:lsdException w:name="Grid Table 2 Accent 3" w:uiPriority="47"/>
+    <w:lsdException w:name="Grid Table 3 Accent 3" w:uiPriority="48"/>
+    <w:lsdException w:name="Grid Table 4 Accent 3" w:uiPriority="49"/>
+    <w:lsdException w:name="Grid Table 5 Dark Accent 3" w:uiPriority="50"/>
+    <w:lsdException w:name="Grid Table 6 Colorful Accent 3" w:uiPriority="51"/>
+    <w:lsdException w:name="Grid Table 7 Colorful Accent 3" w:uiPriority="52"/>
+    <w:lsdException w:name="Grid Table 1 Light Accent 4" w:uiPriority="46"/>
+    <w:lsdException w:name="Grid Table 2 Accent 4" w:uiPriority="47"/>
+    <w:lsdException w:name="Grid Table 3 Accent 4" w:uiPriority="48"/>
+    <w:lsdException w:name="Grid Table 4 Accent 4" w:uiPriority="49"/>
+    <w:lsdException w:name="Grid Table 5 Dark Accent 4" w:uiPriority="50"/>
+    <w:lsdException w:name="Grid Table 6 Colorful Accent 4" w:uiPriority="51"/>
+    <w:lsdException w:name="Grid Table 7 Colorful Accent 4" w:uiPriority="52"/>
+    <w:lsdException w:name="Grid Table 1 Light Accent 5" w:uiPriority="46"/>
+    <w:lsdException w:name="Grid Table 2 Accent 5" w:uiPriority="47"/>
+    <w:lsdException w:name="Grid Table 3 Accent 5" w:uiPriority="48"/>
+    <w:lsdException w:name="Grid Table 4 Accent 5" w:uiPriority="49"/>
+    <w:lsdException w:name="Grid Table 5 Dark Accent 5" w:uiPriority="50"/>
+    <w:lsdException w:name="Grid Table 6 Colorful Accent 5" w:uiPriority="51"/>
+    <w:lsdException w:name="Grid Table 7 Colorful Accent 5" w:uiPriority="52"/>
+    <w:lsdException w:name="Grid Table 1 Light Accent 6" w:uiPriority="46"/>
+    <w:lsdException w:name="Grid Table 2 Accent 6" w:uiPriority="47"/>
+    <w:lsdException w:name="Grid Table 3 Accent 6" w:uiPriority="48"/>
+    <w:lsdException w:name="Grid Table 4 Accent 6" w:uiPriority="49"/>
+    <w:lsdException w:name="Grid Table 5 Dark Accent 6" w:uiPriority="50"/>
+    <w:lsdException w:name="Grid Table 6 Colorful Accent 6" w:uiPriority="51"/>
+    <w:lsdException w:name="Grid Table 7 Colorful Accent 6" w:uiPriority="52"/>
+    <w:lsdException w:name="List Table 1 Light" w:uiPriority="46"/>
+    <w:lsdException w:name="List Table 2" w:uiPriority="47"/>
+    <w:lsdException w:name="List Table 3" w:uiPriority="48"/>
+    <w:lsdException w:name="List Table 4" w:uiPriority="49"/>
+    <w:lsdException w:name="List Table 5 Dark" w:uiPriority="50"/>
+    <w:lsdException w:name="List Table 6 Colorful" w:uiPriority="51"/>
+    <w:lsdException w:name="List Table 7 Colorful" w:uiPriority="52"/>
+    <w:lsdException w:name="List Table 1 Light Accent 1" w:uiPriority="46"/>
+    <w:lsdException w:name="List Table 2 Accent 1" w:uiPriority="47"/>
+    <w:lsdException w:name="List Table 3 Accent 1" w:uiPriority="48"/>
+    <w:lsdException w:name="List Table 4 Accent 1" w:uiPriority="49"/>
+    <w:lsdException w:name="List Table 5 Dark Accent 1" w:uiPriority="50"/>
+    <w:lsdException w:name="List Table 6 Colorful Accent 1" w:uiPriority="51"/>
+    <w:lsdException w:name="List Table 7 Colorful Accent 1" w:uiPriority="52"/>
+    <w:lsdException w:name="List Table 1 Light Accent 2" w:uiPriority="46"/>
+    <w:lsdException w:name="List Table 2 Accent 2" w:uiPriority="47"/>
+    <w:lsdException w:name="List Table 3 Accent 2" w:uiPriority="48"/>
+    <w:lsdException w:name="List Table 4 Accent 2" w:uiPriority="49"/>
+    <w:lsdException w:name="List Table 5 Dark Accent 2" w:uiPriority="50"/>
+    <w:lsdException w:name="List Table 6 Colorful Accent 2" w:uiPriority="51"/>
+    <w:lsdException w:name="List Table 7 Colorful Accent 2" w:uiPriority="52"/>
+    <w:lsdException w:name="List Table 1 Light Accent 3" w:uiPriority="46"/>
+    <w:lsdException w:name="List Table 2 Accent 3" w:uiPriority="47"/>
+    <w:lsdException w:name="List Table 3 Accent 3" w:uiPriority="48"/>
+    <w:lsdException w:name="List Table 4 Accent 3" w:uiPriority="49"/>
+    <w:lsdException w:name="List Table 5 Dark Accent 3" w:uiPriority="50"/>
+    <w:lsdException w:name="List Table 6 Colorful Accent 3" w:uiPriority="51"/>
+    <w:lsdException w:name="List Table 7 Colorful Accent 3" w:uiPriority="52"/>
+    <w:lsdException w:name="List Table 1 Light Accent 4" w:uiPriority="46"/>
+    <w:lsdException w:name="List Table 2 Accent 4" w:uiPriority="47"/>
+    <w:lsdException w:name="List Table 3 Accent 4" w:uiPriority="48"/>
+    <w:lsdException w:name="List Table 4 Accent 4" w:uiPriority="49"/>
+    <w:lsdException w:name="List Table 5 Dark Accent 4" w:uiPriority="50"/>
+    <w:lsdException w:name="List Table 6 Colorful Accent 4" w:uiPriority="51"/>
+    <w:lsdException w:name="List Table 7 Colorful Accent 4" w:uiPriority="52"/>
+    <w:lsdException w:name="List Table 1 Light Accent 5" w:uiPriority="46"/>
+    <w:lsdException w:name="List Table 2 Accent 5" w:uiPriority="47"/>
+    <w:lsdException w:name="List Table 3 Accent 5" w:uiPriority="48"/>
+    <w:lsdException w:name="List Table 4 Accent 5" w:uiPriority="49"/>
+    <w:lsdException w:name="List Table 5 Dark Accent 5" w:uiPriority="50"/>
+    <w:lsdException w:name="List Table 6 Colorful Accent 5" w:uiPriority="51"/>
+    <w:lsdException w:name="List Table 7 Colorful Accent 5" w:uiPriority="52"/>
+    <w:lsdException w:name="List Table 1 Light Accent 6" w:uiPriority="46"/>
+    <w:lsdException w:name="List Table 2 Accent 6" w:uiPriority="47"/>
+    <w:lsdException w:name="List Table 3 Accent 6" w:uiPriority="48"/>
+    <w:lsdException w:name="List Table 4 Accent 6" w:uiPriority="49"/>
+    <w:lsdException w:name="List Table 5 Dark Accent 6" w:uiPriority="50"/>
+    <w:lsdException w:name="List Table 6 Colorful Accent 6" w:uiPriority="51"/>
+    <w:lsdException w:name="List Table 7 Colorful Accent 6" w:uiPriority="52"/>
   </w:latentStyles>
-  <w:style w:type="paragraph" w:default="1" w:styleId="a2">
+  <w:style w:type="paragraph" w:default="1" w:styleId="Normal">
     <w:name w:val="Normal"/>
     <w:rsid w:val="00222DC3"/>
     <w:pPr>
@@ -4195,11 +3825,11 @@
       <w:spacing w:line="240" w:lineRule="atLeast"/>
     </w:pPr>
   </w:style>
-  <w:style w:type="paragraph" w:styleId="1">
+  <w:style w:type="paragraph" w:styleId="Heading1">
     <w:name w:val="heading 1"/>
-    <w:basedOn w:val="a2"/>
-    <w:next w:val="a3"/>
-    <w:link w:val="10"/>
+    <w:basedOn w:val="Normal"/>
+    <w:next w:val="BodyText"/>
+    <w:link w:val="Heading1Char"/>
     <w:qFormat/>
     <w:rsid w:val="00AF72D5"/>
     <w:pPr>
@@ -4220,10 +3850,10 @@
       <w:sz w:val="24"/>
     </w:rPr>
   </w:style>
-  <w:style w:type="paragraph" w:styleId="21">
+  <w:style w:type="paragraph" w:styleId="Heading2">
     <w:name w:val="heading 2"/>
-    <w:basedOn w:val="1"/>
-    <w:next w:val="a3"/>
+    <w:basedOn w:val="Heading1"/>
+    <w:next w:val="BodyText"/>
     <w:qFormat/>
     <w:rsid w:val="00BB0780"/>
     <w:pPr>
@@ -4240,10 +3870,10 @@
       <w:sz w:val="20"/>
     </w:rPr>
   </w:style>
-  <w:style w:type="paragraph" w:styleId="30">
+  <w:style w:type="paragraph" w:styleId="Heading3">
     <w:name w:val="heading 3"/>
-    <w:basedOn w:val="1"/>
-    <w:next w:val="a3"/>
+    <w:basedOn w:val="Heading1"/>
+    <w:next w:val="BodyText"/>
     <w:qFormat/>
     <w:rsid w:val="00BB0780"/>
     <w:pPr>
@@ -4262,10 +3892,10 @@
       <w:sz w:val="20"/>
     </w:rPr>
   </w:style>
-  <w:style w:type="paragraph" w:styleId="40">
+  <w:style w:type="paragraph" w:styleId="Heading4">
     <w:name w:val="heading 4"/>
-    <w:basedOn w:val="1"/>
-    <w:next w:val="a3"/>
+    <w:basedOn w:val="Heading1"/>
+    <w:next w:val="BodyText"/>
     <w:qFormat/>
     <w:rsid w:val="00BB0780"/>
     <w:pPr>
@@ -4283,10 +3913,10 @@
       <w:sz w:val="20"/>
     </w:rPr>
   </w:style>
-  <w:style w:type="paragraph" w:styleId="51">
+  <w:style w:type="paragraph" w:styleId="Heading5">
     <w:name w:val="heading 5"/>
-    <w:basedOn w:val="a2"/>
-    <w:next w:val="a3"/>
+    <w:basedOn w:val="Normal"/>
+    <w:next w:val="BodyText"/>
     <w:rsid w:val="00BB0780"/>
     <w:pPr>
       <w:numPr>
@@ -4304,10 +3934,10 @@
       <w:sz w:val="22"/>
     </w:rPr>
   </w:style>
-  <w:style w:type="paragraph" w:styleId="6">
+  <w:style w:type="paragraph" w:styleId="Heading6">
     <w:name w:val="heading 6"/>
-    <w:basedOn w:val="a2"/>
-    <w:next w:val="a3"/>
+    <w:basedOn w:val="Normal"/>
+    <w:next w:val="BodyText"/>
     <w:rsid w:val="00BB0780"/>
     <w:pPr>
       <w:numPr>
@@ -4326,10 +3956,10 @@
       <w:sz w:val="22"/>
     </w:rPr>
   </w:style>
-  <w:style w:type="paragraph" w:styleId="7">
+  <w:style w:type="paragraph" w:styleId="Heading7">
     <w:name w:val="heading 7"/>
-    <w:basedOn w:val="a2"/>
-    <w:next w:val="a3"/>
+    <w:basedOn w:val="Normal"/>
+    <w:next w:val="BodyText"/>
     <w:rsid w:val="00BB0780"/>
     <w:pPr>
       <w:numPr>
@@ -4344,10 +3974,10 @@
       <w:outlineLvl w:val="6"/>
     </w:pPr>
   </w:style>
-  <w:style w:type="paragraph" w:styleId="8">
+  <w:style w:type="paragraph" w:styleId="Heading8">
     <w:name w:val="heading 8"/>
-    <w:basedOn w:val="a2"/>
-    <w:next w:val="a3"/>
+    <w:basedOn w:val="Normal"/>
+    <w:next w:val="BodyText"/>
     <w:rsid w:val="00BB0780"/>
     <w:pPr>
       <w:numPr>
@@ -4365,10 +3995,10 @@
       <w:i/>
     </w:rPr>
   </w:style>
-  <w:style w:type="paragraph" w:styleId="9">
+  <w:style w:type="paragraph" w:styleId="Heading9">
     <w:name w:val="heading 9"/>
-    <w:basedOn w:val="a2"/>
-    <w:next w:val="a3"/>
+    <w:basedOn w:val="Normal"/>
+    <w:next w:val="BodyText"/>
     <w:rsid w:val="00BB0780"/>
     <w:pPr>
       <w:numPr>
@@ -4388,13 +4018,13 @@
       <w:sz w:val="18"/>
     </w:rPr>
   </w:style>
-  <w:style w:type="character" w:default="1" w:styleId="a4">
+  <w:style w:type="character" w:default="1" w:styleId="DefaultParagraphFont">
     <w:name w:val="Default Paragraph Font"/>
     <w:uiPriority w:val="1"/>
     <w:semiHidden/>
     <w:unhideWhenUsed/>
   </w:style>
-  <w:style w:type="table" w:default="1" w:styleId="a5">
+  <w:style w:type="table" w:default="1" w:styleId="TableNormal">
     <w:name w:val="Normal Table"/>
     <w:uiPriority w:val="99"/>
     <w:semiHidden/>
@@ -4409,15 +4039,15 @@
       </w:tblCellMar>
     </w:tblPr>
   </w:style>
-  <w:style w:type="numbering" w:default="1" w:styleId="a6">
+  <w:style w:type="numbering" w:default="1" w:styleId="NoList">
     <w:name w:val="No List"/>
     <w:uiPriority w:val="99"/>
     <w:semiHidden/>
     <w:unhideWhenUsed/>
   </w:style>
-  <w:style w:type="numbering" w:styleId="a1">
+  <w:style w:type="numbering" w:styleId="ArticleSection">
     <w:name w:val="Outline List 3"/>
-    <w:basedOn w:val="a6"/>
+    <w:basedOn w:val="NoList"/>
     <w:rsid w:val="000E5733"/>
     <w:pPr>
       <w:numPr>
@@ -4425,9 +4055,9 @@
       </w:numPr>
     </w:pPr>
   </w:style>
-  <w:style w:type="paragraph" w:styleId="a7">
+  <w:style w:type="paragraph" w:styleId="BalloonText">
     <w:name w:val="Balloon Text"/>
-    <w:basedOn w:val="a2"/>
+    <w:basedOn w:val="Normal"/>
     <w:semiHidden/>
     <w:rsid w:val="000E5733"/>
     <w:rPr>
@@ -4436,19 +4066,19 @@
       <w:szCs w:val="16"/>
     </w:rPr>
   </w:style>
-  <w:style w:type="paragraph" w:styleId="a8">
+  <w:style w:type="paragraph" w:styleId="BlockText">
     <w:name w:val="Block Text"/>
-    <w:basedOn w:val="a2"/>
+    <w:basedOn w:val="Normal"/>
     <w:rsid w:val="000E5733"/>
     <w:pPr>
       <w:spacing w:after="120"/>
       <w:ind w:left="567" w:right="1440"/>
     </w:pPr>
   </w:style>
-  <w:style w:type="paragraph" w:styleId="a3">
+  <w:style w:type="paragraph" w:styleId="BodyText">
     <w:name w:val="Body Text"/>
-    <w:basedOn w:val="a2"/>
-    <w:link w:val="a9"/>
+    <w:basedOn w:val="Normal"/>
+    <w:link w:val="BodyTextChar"/>
     <w:qFormat/>
     <w:rsid w:val="000E5733"/>
     <w:pPr>
@@ -4456,10 +4086,10 @@
       <w:spacing w:after="120"/>
     </w:pPr>
   </w:style>
-  <w:style w:type="paragraph" w:styleId="aa">
+  <w:style w:type="paragraph" w:styleId="Caption">
     <w:name w:val="caption"/>
-    <w:basedOn w:val="a2"/>
-    <w:next w:val="a2"/>
+    <w:basedOn w:val="Normal"/>
+    <w:next w:val="Normal"/>
     <w:rsid w:val="000E5733"/>
     <w:pPr>
       <w:spacing w:before="120" w:after="120"/>
@@ -4469,9 +4099,9 @@
       <w:bCs/>
     </w:rPr>
   </w:style>
-  <w:style w:type="paragraph" w:styleId="ab">
+  <w:style w:type="paragraph" w:styleId="Closing">
     <w:name w:val="Closing"/>
-    <w:basedOn w:val="a2"/>
+    <w:basedOn w:val="Normal"/>
     <w:rsid w:val="000E5733"/>
     <w:pPr>
       <w:ind w:left="4320"/>
@@ -4479,7 +4109,7 @@
   </w:style>
   <w:style w:type="paragraph" w:customStyle="1" w:styleId="CodeText">
     <w:name w:val="Code Text"/>
-    <w:basedOn w:val="a2"/>
+    <w:basedOn w:val="Normal"/>
     <w:qFormat/>
     <w:rsid w:val="000E5733"/>
     <w:pPr>
@@ -4494,7 +4124,7 @@
   </w:style>
   <w:style w:type="paragraph" w:customStyle="1" w:styleId="CompanyName">
     <w:name w:val="Company Name"/>
-    <w:basedOn w:val="a2"/>
+    <w:basedOn w:val="Normal"/>
     <w:rsid w:val="000E5733"/>
     <w:pPr>
       <w:keepNext/>
@@ -4512,15 +4142,15 @@
       <w:sz w:val="32"/>
     </w:rPr>
   </w:style>
-  <w:style w:type="paragraph" w:styleId="ac">
+  <w:style w:type="paragraph" w:styleId="Date">
     <w:name w:val="Date"/>
-    <w:basedOn w:val="a2"/>
-    <w:next w:val="a2"/>
-    <w:rsid w:val="000E5733"/>
-  </w:style>
-  <w:style w:type="paragraph" w:styleId="ad">
+    <w:basedOn w:val="Normal"/>
+    <w:next w:val="Normal"/>
+    <w:rsid w:val="000E5733"/>
+  </w:style>
+  <w:style w:type="paragraph" w:styleId="DocumentMap">
     <w:name w:val="Document Map"/>
-    <w:basedOn w:val="a2"/>
+    <w:basedOn w:val="Normal"/>
     <w:semiHidden/>
     <w:rsid w:val="000E5733"/>
     <w:pPr>
@@ -4530,23 +4160,23 @@
       <w:rFonts w:ascii="Tahoma" w:hAnsi="Tahoma"/>
     </w:rPr>
   </w:style>
-  <w:style w:type="paragraph" w:styleId="ae">
+  <w:style w:type="paragraph" w:styleId="E-mailSignature">
     <w:name w:val="E-mail Signature"/>
-    <w:basedOn w:val="a2"/>
-    <w:rsid w:val="000E5733"/>
-  </w:style>
-  <w:style w:type="character" w:styleId="af">
+    <w:basedOn w:val="Normal"/>
+    <w:rsid w:val="000E5733"/>
+  </w:style>
+  <w:style w:type="character" w:styleId="Emphasis">
     <w:name w:val="Emphasis"/>
-    <w:basedOn w:val="a4"/>
+    <w:basedOn w:val="DefaultParagraphFont"/>
     <w:rsid w:val="000E5733"/>
     <w:rPr>
       <w:i/>
       <w:iCs/>
     </w:rPr>
   </w:style>
-  <w:style w:type="paragraph" w:styleId="af0">
+  <w:style w:type="paragraph" w:styleId="EnvelopeAddress">
     <w:name w:val="envelope address"/>
-    <w:basedOn w:val="a2"/>
+    <w:basedOn w:val="Normal"/>
     <w:rsid w:val="000E5733"/>
     <w:pPr>
       <w:framePr w:w="7920" w:h="1980" w:hRule="exact" w:hSpace="180" w:wrap="auto" w:hAnchor="page" w:xAlign="center" w:yAlign="bottom"/>
@@ -4558,26 +4188,26 @@
       <w:szCs w:val="24"/>
     </w:rPr>
   </w:style>
-  <w:style w:type="paragraph" w:styleId="22">
+  <w:style w:type="paragraph" w:styleId="EnvelopeReturn">
     <w:name w:val="envelope return"/>
-    <w:basedOn w:val="a2"/>
+    <w:basedOn w:val="Normal"/>
     <w:rsid w:val="000E5733"/>
     <w:rPr>
       <w:rFonts w:ascii="Arial" w:hAnsi="Arial" w:cs="Arial"/>
     </w:rPr>
   </w:style>
-  <w:style w:type="character" w:styleId="af1">
+  <w:style w:type="character" w:styleId="FollowedHyperlink">
     <w:name w:val="FollowedHyperlink"/>
-    <w:basedOn w:val="a4"/>
+    <w:basedOn w:val="DefaultParagraphFont"/>
     <w:rsid w:val="000E5733"/>
     <w:rPr>
       <w:color w:val="800080"/>
       <w:u w:val="single"/>
     </w:rPr>
   </w:style>
-  <w:style w:type="paragraph" w:styleId="af2">
+  <w:style w:type="paragraph" w:styleId="Footer">
     <w:name w:val="footer"/>
-    <w:basedOn w:val="a2"/>
+    <w:basedOn w:val="Normal"/>
     <w:rsid w:val="000E5733"/>
     <w:pPr>
       <w:tabs>
@@ -4586,9 +4216,9 @@
       </w:tabs>
     </w:pPr>
   </w:style>
-  <w:style w:type="character" w:styleId="af3">
+  <w:style w:type="character" w:styleId="FootnoteReference">
     <w:name w:val="footnote reference"/>
-    <w:basedOn w:val="a4"/>
+    <w:basedOn w:val="DefaultParagraphFont"/>
     <w:semiHidden/>
     <w:rsid w:val="000E5733"/>
     <w:rPr>
@@ -4596,9 +4226,9 @@
       <w:vertAlign w:val="superscript"/>
     </w:rPr>
   </w:style>
-  <w:style w:type="paragraph" w:styleId="af4">
+  <w:style w:type="paragraph" w:styleId="FootnoteText">
     <w:name w:val="footnote text"/>
-    <w:basedOn w:val="a2"/>
+    <w:basedOn w:val="Normal"/>
     <w:semiHidden/>
     <w:rsid w:val="003B0471"/>
     <w:pPr>
@@ -4612,9 +4242,9 @@
       <w:sz w:val="16"/>
     </w:rPr>
   </w:style>
-  <w:style w:type="paragraph" w:styleId="af5">
+  <w:style w:type="paragraph" w:styleId="Header">
     <w:name w:val="header"/>
-    <w:basedOn w:val="a2"/>
+    <w:basedOn w:val="Normal"/>
     <w:rsid w:val="000E5733"/>
     <w:pPr>
       <w:tabs>
@@ -4623,32 +4253,32 @@
       </w:tabs>
     </w:pPr>
   </w:style>
-  <w:style w:type="character" w:styleId="HTML">
+  <w:style w:type="character" w:styleId="HTMLAcronym">
     <w:name w:val="HTML Acronym"/>
-    <w:basedOn w:val="a4"/>
-    <w:rsid w:val="000E5733"/>
-  </w:style>
-  <w:style w:type="paragraph" w:styleId="HTML0">
+    <w:basedOn w:val="DefaultParagraphFont"/>
+    <w:rsid w:val="000E5733"/>
+  </w:style>
+  <w:style w:type="paragraph" w:styleId="HTMLAddress">
     <w:name w:val="HTML Address"/>
-    <w:basedOn w:val="a2"/>
+    <w:basedOn w:val="Normal"/>
     <w:rsid w:val="000E5733"/>
     <w:rPr>
       <w:i/>
       <w:iCs/>
     </w:rPr>
   </w:style>
-  <w:style w:type="character" w:styleId="HTML1">
+  <w:style w:type="character" w:styleId="HTMLCite">
     <w:name w:val="HTML Cite"/>
-    <w:basedOn w:val="a4"/>
+    <w:basedOn w:val="DefaultParagraphFont"/>
     <w:rsid w:val="000E5733"/>
     <w:rPr>
       <w:i/>
       <w:iCs/>
     </w:rPr>
   </w:style>
-  <w:style w:type="character" w:styleId="HTML2">
+  <w:style w:type="character" w:styleId="HTMLCode">
     <w:name w:val="HTML Code"/>
-    <w:basedOn w:val="a4"/>
+    <w:basedOn w:val="DefaultParagraphFont"/>
     <w:rsid w:val="000E5733"/>
     <w:rPr>
       <w:rFonts w:ascii="Courier New" w:hAnsi="Courier New" w:cs="Courier New"/>
@@ -4656,18 +4286,18 @@
       <w:szCs w:val="20"/>
     </w:rPr>
   </w:style>
-  <w:style w:type="character" w:styleId="HTML3">
+  <w:style w:type="character" w:styleId="HTMLDefinition">
     <w:name w:val="HTML Definition"/>
-    <w:basedOn w:val="a4"/>
+    <w:basedOn w:val="DefaultParagraphFont"/>
     <w:rsid w:val="000E5733"/>
     <w:rPr>
       <w:i/>
       <w:iCs/>
     </w:rPr>
   </w:style>
-  <w:style w:type="character" w:styleId="HTML4">
+  <w:style w:type="character" w:styleId="HTMLKeyboard">
     <w:name w:val="HTML Keyboard"/>
-    <w:basedOn w:val="a4"/>
+    <w:basedOn w:val="DefaultParagraphFont"/>
     <w:rsid w:val="000E5733"/>
     <w:rPr>
       <w:rFonts w:ascii="Courier New" w:hAnsi="Courier New" w:cs="Courier New"/>
@@ -4675,17 +4305,17 @@
       <w:szCs w:val="20"/>
     </w:rPr>
   </w:style>
-  <w:style w:type="paragraph" w:styleId="HTML5">
+  <w:style w:type="paragraph" w:styleId="HTMLPreformatted">
     <w:name w:val="HTML Preformatted"/>
-    <w:basedOn w:val="a2"/>
+    <w:basedOn w:val="Normal"/>
     <w:rsid w:val="000E5733"/>
     <w:rPr>
       <w:rFonts w:ascii="Courier New" w:hAnsi="Courier New" w:cs="Courier New"/>
     </w:rPr>
   </w:style>
-  <w:style w:type="character" w:styleId="HTML6">
+  <w:style w:type="character" w:styleId="HTMLTypewriter">
     <w:name w:val="HTML Typewriter"/>
-    <w:basedOn w:val="a4"/>
+    <w:basedOn w:val="DefaultParagraphFont"/>
     <w:rsid w:val="000E5733"/>
     <w:rPr>
       <w:rFonts w:ascii="Courier New" w:hAnsi="Courier New" w:cs="Courier New"/>
@@ -4693,18 +4323,18 @@
       <w:szCs w:val="20"/>
     </w:rPr>
   </w:style>
-  <w:style w:type="character" w:styleId="HTML7">
+  <w:style w:type="character" w:styleId="HTMLVariable">
     <w:name w:val="HTML Variable"/>
-    <w:basedOn w:val="a4"/>
+    <w:basedOn w:val="DefaultParagraphFont"/>
     <w:rsid w:val="000E5733"/>
     <w:rPr>
       <w:i/>
       <w:iCs/>
     </w:rPr>
   </w:style>
-  <w:style w:type="character" w:styleId="af6">
+  <w:style w:type="character" w:styleId="Hyperlink">
     <w:name w:val="Hyperlink"/>
-    <w:basedOn w:val="a4"/>
+    <w:basedOn w:val="DefaultParagraphFont"/>
     <w:uiPriority w:val="99"/>
     <w:qFormat/>
     <w:rsid w:val="000E5733"/>
@@ -4713,82 +4343,82 @@
       <w:u w:val="single"/>
     </w:rPr>
   </w:style>
-  <w:style w:type="paragraph" w:styleId="11">
+  <w:style w:type="paragraph" w:styleId="Index1">
     <w:name w:val="index 1"/>
-    <w:basedOn w:val="a2"/>
+    <w:basedOn w:val="Normal"/>
     <w:semiHidden/>
     <w:rsid w:val="000E5733"/>
     <w:pPr>
       <w:ind w:left="202" w:hanging="202"/>
     </w:pPr>
   </w:style>
-  <w:style w:type="paragraph" w:styleId="23">
+  <w:style w:type="paragraph" w:styleId="Index2">
     <w:name w:val="index 2"/>
-    <w:basedOn w:val="a2"/>
+    <w:basedOn w:val="Normal"/>
     <w:semiHidden/>
     <w:rsid w:val="000E5733"/>
     <w:pPr>
       <w:ind w:left="404" w:hanging="202"/>
     </w:pPr>
   </w:style>
-  <w:style w:type="paragraph" w:styleId="32">
+  <w:style w:type="paragraph" w:styleId="Index3">
     <w:name w:val="index 3"/>
-    <w:basedOn w:val="a2"/>
+    <w:basedOn w:val="Normal"/>
     <w:semiHidden/>
     <w:rsid w:val="000E5733"/>
     <w:pPr>
       <w:ind w:left="605" w:hanging="202"/>
     </w:pPr>
   </w:style>
-  <w:style w:type="paragraph" w:styleId="42">
+  <w:style w:type="paragraph" w:styleId="Index4">
     <w:name w:val="index 4"/>
-    <w:basedOn w:val="a2"/>
+    <w:basedOn w:val="Normal"/>
     <w:semiHidden/>
     <w:rsid w:val="000E5733"/>
     <w:pPr>
       <w:ind w:left="807" w:hanging="202"/>
     </w:pPr>
   </w:style>
-  <w:style w:type="paragraph" w:styleId="52">
+  <w:style w:type="paragraph" w:styleId="Index5">
     <w:name w:val="index 5"/>
-    <w:basedOn w:val="a2"/>
+    <w:basedOn w:val="Normal"/>
     <w:semiHidden/>
     <w:rsid w:val="000E5733"/>
     <w:pPr>
       <w:ind w:left="1008" w:hanging="202"/>
     </w:pPr>
   </w:style>
-  <w:style w:type="paragraph" w:styleId="60">
+  <w:style w:type="paragraph" w:styleId="Index6">
     <w:name w:val="index 6"/>
-    <w:basedOn w:val="a2"/>
+    <w:basedOn w:val="Normal"/>
     <w:semiHidden/>
     <w:rsid w:val="000E5733"/>
     <w:pPr>
       <w:ind w:left="1210" w:hanging="202"/>
     </w:pPr>
   </w:style>
-  <w:style w:type="paragraph" w:styleId="70">
+  <w:style w:type="paragraph" w:styleId="Index7">
     <w:name w:val="index 7"/>
-    <w:basedOn w:val="a2"/>
+    <w:basedOn w:val="Normal"/>
     <w:semiHidden/>
     <w:rsid w:val="000E5733"/>
     <w:pPr>
       <w:ind w:left="1412" w:hanging="202"/>
     </w:pPr>
   </w:style>
-  <w:style w:type="paragraph" w:styleId="80">
+  <w:style w:type="paragraph" w:styleId="Index8">
     <w:name w:val="index 8"/>
-    <w:basedOn w:val="a2"/>
-    <w:next w:val="60"/>
+    <w:basedOn w:val="Normal"/>
+    <w:next w:val="Index6"/>
     <w:semiHidden/>
     <w:rsid w:val="000E5733"/>
     <w:pPr>
       <w:ind w:left="1613" w:hanging="202"/>
     </w:pPr>
   </w:style>
-  <w:style w:type="paragraph" w:styleId="90">
+  <w:style w:type="paragraph" w:styleId="Index9">
     <w:name w:val="index 9"/>
-    <w:basedOn w:val="a2"/>
+    <w:basedOn w:val="Normal"/>
     <w:semiHidden/>
     <w:rsid w:val="000E5733"/>
     <w:pPr>
@@ -4797,8 +4427,8 @@
   </w:style>
   <w:style w:type="paragraph" w:customStyle="1" w:styleId="InfoBlue">
     <w:name w:val="InfoBlue"/>
-    <w:basedOn w:val="a2"/>
-    <w:next w:val="a3"/>
+    <w:basedOn w:val="Normal"/>
+    <w:next w:val="BodyText"/>
     <w:qFormat/>
     <w:rsid w:val="000E5733"/>
     <w:pPr>
@@ -4814,49 +4444,49 @@
       <w:color w:val="0000FF"/>
     </w:rPr>
   </w:style>
-  <w:style w:type="paragraph" w:styleId="af7">
+  <w:style w:type="paragraph" w:styleId="List">
     <w:name w:val="List"/>
-    <w:basedOn w:val="a2"/>
+    <w:basedOn w:val="Normal"/>
     <w:rsid w:val="000E5733"/>
     <w:pPr>
       <w:ind w:left="567"/>
     </w:pPr>
   </w:style>
-  <w:style w:type="paragraph" w:styleId="24">
+  <w:style w:type="paragraph" w:styleId="List2">
     <w:name w:val="List 2"/>
-    <w:basedOn w:val="a2"/>
+    <w:basedOn w:val="Normal"/>
     <w:rsid w:val="000E5733"/>
     <w:pPr>
       <w:ind w:left="851"/>
     </w:pPr>
   </w:style>
-  <w:style w:type="paragraph" w:styleId="33">
+  <w:style w:type="paragraph" w:styleId="List3">
     <w:name w:val="List 3"/>
-    <w:basedOn w:val="af7"/>
+    <w:basedOn w:val="List"/>
     <w:rsid w:val="000E5733"/>
     <w:pPr>
       <w:ind w:left="1134"/>
     </w:pPr>
   </w:style>
-  <w:style w:type="paragraph" w:styleId="43">
+  <w:style w:type="paragraph" w:styleId="List4">
     <w:name w:val="List 4"/>
-    <w:basedOn w:val="a2"/>
+    <w:basedOn w:val="Normal"/>
     <w:rsid w:val="000E5733"/>
     <w:pPr>
       <w:ind w:left="1418"/>
     </w:pPr>
   </w:style>
-  <w:style w:type="paragraph" w:styleId="53">
+  <w:style w:type="paragraph" w:styleId="List5">
     <w:name w:val="List 5"/>
-    <w:basedOn w:val="a2"/>
+    <w:basedOn w:val="Normal"/>
     <w:rsid w:val="000E5733"/>
     <w:pPr>
       <w:ind w:left="1701"/>
     </w:pPr>
   </w:style>
-  <w:style w:type="paragraph" w:styleId="a0">
+  <w:style w:type="paragraph" w:styleId="ListBullet">
     <w:name w:val="List Bullet"/>
-    <w:basedOn w:val="a2"/>
+    <w:basedOn w:val="Normal"/>
     <w:qFormat/>
     <w:rsid w:val="00CB16E7"/>
     <w:pPr>
@@ -4867,9 +4497,9 @@
       <w:contextualSpacing/>
     </w:pPr>
   </w:style>
-  <w:style w:type="paragraph" w:styleId="20">
+  <w:style w:type="paragraph" w:styleId="ListBullet2">
     <w:name w:val="List Bullet 2"/>
-    <w:basedOn w:val="a2"/>
+    <w:basedOn w:val="Normal"/>
     <w:rsid w:val="003438DB"/>
     <w:pPr>
       <w:numPr>
@@ -4884,9 +4514,9 @@
       <w:contextualSpacing/>
     </w:pPr>
   </w:style>
-  <w:style w:type="paragraph" w:styleId="31">
+  <w:style w:type="paragraph" w:styleId="ListBullet3">
     <w:name w:val="List Bullet 3"/>
-    <w:basedOn w:val="a2"/>
+    <w:basedOn w:val="Normal"/>
     <w:rsid w:val="003438DB"/>
     <w:pPr>
       <w:numPr>
@@ -4902,9 +4532,9 @@
       <w:contextualSpacing/>
     </w:pPr>
   </w:style>
-  <w:style w:type="paragraph" w:styleId="41">
+  <w:style w:type="paragraph" w:styleId="ListBullet4">
     <w:name w:val="List Bullet 4"/>
-    <w:basedOn w:val="43"/>
+    <w:basedOn w:val="List4"/>
     <w:rsid w:val="000E5733"/>
     <w:pPr>
       <w:numPr>
@@ -4917,9 +4547,9 @@
       <w:ind w:left="360"/>
     </w:pPr>
   </w:style>
-  <w:style w:type="paragraph" w:styleId="50">
+  <w:style w:type="paragraph" w:styleId="ListBullet5">
     <w:name w:val="List Bullet 5"/>
-    <w:basedOn w:val="a2"/>
+    <w:basedOn w:val="Normal"/>
     <w:rsid w:val="000E5733"/>
     <w:pPr>
       <w:numPr>
@@ -4932,54 +4562,54 @@
       <w:ind w:left="360"/>
     </w:pPr>
   </w:style>
-  <w:style w:type="paragraph" w:styleId="af8">
+  <w:style w:type="paragraph" w:styleId="ListContinue">
     <w:name w:val="List Continue"/>
-    <w:basedOn w:val="a2"/>
+    <w:basedOn w:val="Normal"/>
     <w:rsid w:val="000E5733"/>
     <w:pPr>
       <w:spacing w:after="120"/>
       <w:ind w:left="851"/>
     </w:pPr>
   </w:style>
-  <w:style w:type="paragraph" w:styleId="25">
+  <w:style w:type="paragraph" w:styleId="ListContinue2">
     <w:name w:val="List Continue 2"/>
-    <w:basedOn w:val="a2"/>
+    <w:basedOn w:val="Normal"/>
     <w:rsid w:val="000E5733"/>
     <w:pPr>
       <w:spacing w:after="120"/>
       <w:ind w:left="1134"/>
     </w:pPr>
   </w:style>
-  <w:style w:type="paragraph" w:styleId="34">
+  <w:style w:type="paragraph" w:styleId="ListContinue3">
     <w:name w:val="List Continue 3"/>
-    <w:basedOn w:val="a2"/>
+    <w:basedOn w:val="Normal"/>
     <w:rsid w:val="000E5733"/>
     <w:pPr>
       <w:spacing w:after="120"/>
       <w:ind w:left="1418"/>
     </w:pPr>
   </w:style>
-  <w:style w:type="paragraph" w:styleId="44">
+  <w:style w:type="paragraph" w:styleId="ListContinue4">
     <w:name w:val="List Continue 4"/>
-    <w:basedOn w:val="a2"/>
+    <w:basedOn w:val="Normal"/>
     <w:rsid w:val="000E5733"/>
     <w:pPr>
       <w:spacing w:after="120"/>
       <w:ind w:left="1701"/>
     </w:pPr>
   </w:style>
-  <w:style w:type="paragraph" w:styleId="54">
+  <w:style w:type="paragraph" w:styleId="ListContinue5">
     <w:name w:val="List Continue 5"/>
-    <w:basedOn w:val="a2"/>
+    <w:basedOn w:val="Normal"/>
     <w:rsid w:val="000E5733"/>
     <w:pPr>
       <w:spacing w:after="120"/>
       <w:ind w:left="1985"/>
     </w:pPr>
   </w:style>
-  <w:style w:type="paragraph" w:styleId="a">
+  <w:style w:type="paragraph" w:styleId="ListNumber">
     <w:name w:val="List Number"/>
-    <w:basedOn w:val="a2"/>
+    <w:basedOn w:val="Normal"/>
     <w:qFormat/>
     <w:rsid w:val="00131E4A"/>
     <w:pPr>
@@ -4991,9 +4621,9 @@
       <w:contextualSpacing/>
     </w:pPr>
   </w:style>
-  <w:style w:type="paragraph" w:styleId="2">
+  <w:style w:type="paragraph" w:styleId="ListNumber2">
     <w:name w:val="List Number 2"/>
-    <w:basedOn w:val="a2"/>
+    <w:basedOn w:val="Normal"/>
     <w:rsid w:val="000E5733"/>
     <w:pPr>
       <w:numPr>
@@ -5002,9 +4632,9 @@
       <w:ind w:hanging="720"/>
     </w:pPr>
   </w:style>
-  <w:style w:type="paragraph" w:styleId="3">
+  <w:style w:type="paragraph" w:styleId="ListNumber3">
     <w:name w:val="List Number 3"/>
-    <w:basedOn w:val="a2"/>
+    <w:basedOn w:val="Normal"/>
     <w:rsid w:val="000E5733"/>
     <w:pPr>
       <w:numPr>
@@ -5018,9 +4648,9 @@
       <w:ind w:left="360"/>
     </w:pPr>
   </w:style>
-  <w:style w:type="paragraph" w:styleId="4">
+  <w:style w:type="paragraph" w:styleId="ListNumber4">
     <w:name w:val="List Number 4"/>
-    <w:basedOn w:val="a2"/>
+    <w:basedOn w:val="Normal"/>
     <w:rsid w:val="000E5733"/>
     <w:pPr>
       <w:numPr>
@@ -5033,9 +4663,9 @@
       <w:ind w:left="360"/>
     </w:pPr>
   </w:style>
-  <w:style w:type="paragraph" w:styleId="5">
+  <w:style w:type="paragraph" w:styleId="ListNumber5">
     <w:name w:val="List Number 5"/>
-    <w:basedOn w:val="a2"/>
+    <w:basedOn w:val="Normal"/>
     <w:rsid w:val="000E5733"/>
     <w:pPr>
       <w:numPr>
@@ -5048,9 +4678,9 @@
       <w:ind w:left="360"/>
     </w:pPr>
   </w:style>
-  <w:style w:type="paragraph" w:styleId="af9">
+  <w:style w:type="paragraph" w:styleId="MessageHeader">
     <w:name w:val="Message Header"/>
-    <w:basedOn w:val="a2"/>
+    <w:basedOn w:val="Normal"/>
     <w:rsid w:val="000E5733"/>
     <w:pPr>
       <w:pBdr>
@@ -5068,18 +4698,18 @@
       <w:szCs w:val="24"/>
     </w:rPr>
   </w:style>
-  <w:style w:type="paragraph" w:styleId="afa">
+  <w:style w:type="paragraph" w:styleId="NormalWeb">
     <w:name w:val="Normal (Web)"/>
-    <w:basedOn w:val="a2"/>
+    <w:basedOn w:val="Normal"/>
     <w:rsid w:val="000E5733"/>
     <w:rPr>
       <w:sz w:val="24"/>
       <w:szCs w:val="24"/>
     </w:rPr>
   </w:style>
-  <w:style w:type="paragraph" w:styleId="afb">
+  <w:style w:type="paragraph" w:styleId="NormalIndent">
     <w:name w:val="Normal Indent"/>
-    <w:basedOn w:val="a2"/>
+    <w:basedOn w:val="Normal"/>
     <w:rsid w:val="000E5733"/>
     <w:pPr>
       <w:ind w:left="567"/>
@@ -5087,57 +4717,57 @@
   </w:style>
   <w:style w:type="paragraph" w:customStyle="1" w:styleId="Note">
     <w:name w:val="Note"/>
-    <w:basedOn w:val="a2"/>
+    <w:basedOn w:val="Normal"/>
     <w:rsid w:val="000E5733"/>
     <w:rPr>
       <w:b/>
     </w:rPr>
   </w:style>
-  <w:style w:type="paragraph" w:styleId="afc">
+  <w:style w:type="paragraph" w:styleId="NoteHeading">
     <w:name w:val="Note Heading"/>
-    <w:basedOn w:val="a2"/>
-    <w:next w:val="a3"/>
-    <w:rsid w:val="000E5733"/>
-  </w:style>
-  <w:style w:type="character" w:styleId="afd">
+    <w:basedOn w:val="Normal"/>
+    <w:next w:val="BodyText"/>
+    <w:rsid w:val="000E5733"/>
+  </w:style>
+  <w:style w:type="character" w:styleId="PageNumber">
     <w:name w:val="page number"/>
-    <w:basedOn w:val="a4"/>
-    <w:rsid w:val="000E5733"/>
-  </w:style>
-  <w:style w:type="paragraph" w:styleId="afe">
+    <w:basedOn w:val="DefaultParagraphFont"/>
+    <w:rsid w:val="000E5733"/>
+  </w:style>
+  <w:style w:type="paragraph" w:styleId="PlainText">
     <w:name w:val="Plain Text"/>
-    <w:basedOn w:val="a2"/>
+    <w:basedOn w:val="Normal"/>
     <w:rsid w:val="000E5733"/>
     <w:rPr>
       <w:rFonts w:ascii="Courier" w:hAnsi="Courier" w:cs="Courier New"/>
     </w:rPr>
   </w:style>
-  <w:style w:type="paragraph" w:styleId="aff">
+  <w:style w:type="paragraph" w:styleId="Salutation">
     <w:name w:val="Salutation"/>
-    <w:basedOn w:val="a2"/>
-    <w:next w:val="a3"/>
-    <w:rsid w:val="000E5733"/>
-  </w:style>
-  <w:style w:type="paragraph" w:styleId="aff0">
+    <w:basedOn w:val="Normal"/>
+    <w:next w:val="BodyText"/>
+    <w:rsid w:val="000E5733"/>
+  </w:style>
+  <w:style w:type="paragraph" w:styleId="Signature">
     <w:name w:val="Signature"/>
-    <w:basedOn w:val="a2"/>
+    <w:basedOn w:val="Normal"/>
     <w:rsid w:val="000E5733"/>
     <w:pPr>
       <w:ind w:left="4320"/>
     </w:pPr>
   </w:style>
-  <w:style w:type="character" w:styleId="aff1">
+  <w:style w:type="character" w:styleId="Strong">
     <w:name w:val="Strong"/>
-    <w:basedOn w:val="a4"/>
+    <w:basedOn w:val="DefaultParagraphFont"/>
     <w:rsid w:val="000E5733"/>
     <w:rPr>
       <w:b/>
       <w:bCs w:val="0"/>
     </w:rPr>
   </w:style>
-  <w:style w:type="paragraph" w:styleId="aff2">
+  <w:style w:type="paragraph" w:styleId="Subtitle">
     <w:name w:val="Subtitle"/>
-    <w:basedOn w:val="a2"/>
+    <w:basedOn w:val="Normal"/>
     <w:rsid w:val="000E5733"/>
     <w:pPr>
       <w:spacing w:after="60"/>
@@ -5152,8 +4782,8 @@
   </w:style>
   <w:style w:type="paragraph" w:customStyle="1" w:styleId="TitleSubject">
     <w:name w:val="Title Subject"/>
-    <w:basedOn w:val="a2"/>
-    <w:next w:val="a2"/>
+    <w:basedOn w:val="Normal"/>
+    <w:next w:val="Normal"/>
     <w:rsid w:val="000E5733"/>
     <w:pPr>
       <w:keepNext/>
@@ -5178,7 +4808,7 @@
   <w:style w:type="paragraph" w:customStyle="1" w:styleId="SubtitleCover">
     <w:name w:val="Subtitle Cover"/>
     <w:basedOn w:val="TitleSubject"/>
-    <w:next w:val="a3"/>
+    <w:next w:val="BodyText"/>
     <w:rsid w:val="000E5733"/>
     <w:pPr>
       <w:pBdr>
@@ -5197,9 +4827,9 @@
       <w:sz w:val="48"/>
     </w:rPr>
   </w:style>
-  <w:style w:type="table" w:styleId="12">
+  <w:style w:type="table" w:styleId="Table3Deffects1">
     <w:name w:val="Table 3D effects 1"/>
-    <w:basedOn w:val="a5"/>
+    <w:basedOn w:val="TableNormal"/>
     <w:rsid w:val="000E5733"/>
     <w:pPr>
       <w:widowControl w:val="0"/>
@@ -5306,9 +4936,9 @@
       </w:tcPr>
     </w:tblStylePr>
   </w:style>
-  <w:style w:type="table" w:styleId="26">
+  <w:style w:type="table" w:styleId="Table3Deffects2">
     <w:name w:val="Table 3D effects 2"/>
-    <w:basedOn w:val="a5"/>
+    <w:basedOn w:val="TableNormal"/>
     <w:rsid w:val="000E5733"/>
     <w:pPr>
       <w:widowControl w:val="0"/>
@@ -5380,9 +5010,9 @@
       </w:tcPr>
     </w:tblStylePr>
   </w:style>
-  <w:style w:type="table" w:styleId="35">
+  <w:style w:type="table" w:styleId="Table3Deffects3">
     <w:name w:val="Table 3D effects 3"/>
-    <w:basedOn w:val="a5"/>
+    <w:basedOn w:val="TableNormal"/>
     <w:rsid w:val="000E5733"/>
     <w:pPr>
       <w:widowControl w:val="0"/>
@@ -5470,20 +5100,20 @@
       </w:tcPr>
     </w:tblStylePr>
   </w:style>
-  <w:style w:type="paragraph" w:styleId="aff3">
+  <w:style w:type="paragraph" w:styleId="TableofAuthorities">
     <w:name w:val="table of authorities"/>
-    <w:basedOn w:val="a2"/>
-    <w:next w:val="a3"/>
+    <w:basedOn w:val="Normal"/>
+    <w:next w:val="BodyText"/>
     <w:semiHidden/>
     <w:rsid w:val="000E5733"/>
     <w:pPr>
       <w:ind w:left="200" w:hanging="200"/>
     </w:pPr>
   </w:style>
-  <w:style w:type="paragraph" w:styleId="aff4">
+  <w:style w:type="paragraph" w:styleId="TableofFigures">
     <w:name w:val="table of figures"/>
-    <w:basedOn w:val="a2"/>
-    <w:next w:val="a3"/>
+    <w:basedOn w:val="Normal"/>
+    <w:next w:val="BodyText"/>
     <w:semiHidden/>
     <w:rsid w:val="000E5733"/>
     <w:pPr>
@@ -5492,7 +5122,7 @@
   </w:style>
   <w:style w:type="paragraph" w:customStyle="1" w:styleId="TableText">
     <w:name w:val="Table_Text"/>
-    <w:basedOn w:val="a2"/>
+    <w:basedOn w:val="Normal"/>
     <w:qFormat/>
     <w:rsid w:val="00AC5A33"/>
     <w:pPr>
@@ -5520,10 +5150,10 @@
       <w:lang w:val="en-GB"/>
     </w:rPr>
   </w:style>
-  <w:style w:type="paragraph" w:styleId="aff5">
+  <w:style w:type="paragraph" w:styleId="Title">
     <w:name w:val="Title"/>
-    <w:basedOn w:val="a2"/>
-    <w:next w:val="a3"/>
+    <w:basedOn w:val="Normal"/>
+    <w:next w:val="BodyText"/>
     <w:rsid w:val="000E5733"/>
     <w:pPr>
       <w:spacing w:line="240" w:lineRule="auto"/>
@@ -5535,10 +5165,10 @@
       <w:sz w:val="36"/>
     </w:rPr>
   </w:style>
-  <w:style w:type="paragraph" w:styleId="aff6">
+  <w:style w:type="paragraph" w:styleId="TOAHeading">
     <w:name w:val="toa heading"/>
-    <w:basedOn w:val="a2"/>
-    <w:next w:val="a3"/>
+    <w:basedOn w:val="Normal"/>
+    <w:next w:val="BodyText"/>
     <w:semiHidden/>
     <w:rsid w:val="000E5733"/>
     <w:pPr>
@@ -5552,10 +5182,10 @@
       <w:szCs w:val="24"/>
     </w:rPr>
   </w:style>
-  <w:style w:type="paragraph" w:styleId="13">
+  <w:style w:type="paragraph" w:styleId="TOC1">
     <w:name w:val="toc 1"/>
-    <w:basedOn w:val="a2"/>
-    <w:next w:val="a2"/>
+    <w:basedOn w:val="Normal"/>
+    <w:next w:val="Normal"/>
     <w:uiPriority w:val="39"/>
     <w:rsid w:val="000E5733"/>
     <w:pPr>
@@ -5568,10 +5198,10 @@
       <w:szCs w:val="24"/>
     </w:rPr>
   </w:style>
-  <w:style w:type="paragraph" w:styleId="27">
+  <w:style w:type="paragraph" w:styleId="TOC2">
     <w:name w:val="toc 2"/>
-    <w:basedOn w:val="a2"/>
-    <w:next w:val="a2"/>
+    <w:basedOn w:val="Normal"/>
+    <w:next w:val="Normal"/>
     <w:semiHidden/>
     <w:rsid w:val="000E5733"/>
     <w:pPr>
@@ -5582,10 +5212,10 @@
       <w:szCs w:val="24"/>
     </w:rPr>
   </w:style>
-  <w:style w:type="paragraph" w:styleId="36">
+  <w:style w:type="paragraph" w:styleId="TOC3">
     <w:name w:val="toc 3"/>
-    <w:basedOn w:val="a2"/>
-    <w:next w:val="a2"/>
+    <w:basedOn w:val="Normal"/>
+    <w:next w:val="Normal"/>
     <w:semiHidden/>
     <w:rsid w:val="000E5733"/>
     <w:pPr>
@@ -5597,10 +5227,10 @@
       <w:szCs w:val="24"/>
     </w:rPr>
   </w:style>
-  <w:style w:type="paragraph" w:styleId="45">
+  <w:style w:type="paragraph" w:styleId="TOC4">
     <w:name w:val="toc 4"/>
-    <w:basedOn w:val="a2"/>
-    <w:next w:val="a2"/>
+    <w:basedOn w:val="Normal"/>
+    <w:next w:val="Normal"/>
     <w:semiHidden/>
     <w:rsid w:val="000E5733"/>
     <w:pPr>
@@ -5610,10 +5240,10 @@
       <w:szCs w:val="21"/>
     </w:rPr>
   </w:style>
-  <w:style w:type="paragraph" w:styleId="55">
+  <w:style w:type="paragraph" w:styleId="TOC5">
     <w:name w:val="toc 5"/>
-    <w:basedOn w:val="a2"/>
-    <w:next w:val="a2"/>
+    <w:basedOn w:val="Normal"/>
+    <w:next w:val="Normal"/>
     <w:semiHidden/>
     <w:rsid w:val="000E5733"/>
     <w:pPr>
@@ -5623,10 +5253,10 @@
       <w:szCs w:val="21"/>
     </w:rPr>
   </w:style>
-  <w:style w:type="paragraph" w:styleId="61">
+  <w:style w:type="paragraph" w:styleId="TOC6">
     <w:name w:val="toc 6"/>
-    <w:basedOn w:val="a2"/>
-    <w:next w:val="a2"/>
+    <w:basedOn w:val="Normal"/>
+    <w:next w:val="Normal"/>
     <w:semiHidden/>
     <w:rsid w:val="000E5733"/>
     <w:pPr>
@@ -5636,10 +5266,10 @@
       <w:szCs w:val="21"/>
     </w:rPr>
   </w:style>
-  <w:style w:type="paragraph" w:styleId="71">
+  <w:style w:type="paragraph" w:styleId="TOC7">
     <w:name w:val="toc 7"/>
-    <w:basedOn w:val="a2"/>
-    <w:next w:val="a2"/>
+    <w:basedOn w:val="Normal"/>
+    <w:next w:val="Normal"/>
     <w:semiHidden/>
     <w:rsid w:val="000E5733"/>
     <w:pPr>
@@ -5649,10 +5279,10 @@
       <w:szCs w:val="21"/>
     </w:rPr>
   </w:style>
-  <w:style w:type="paragraph" w:styleId="81">
+  <w:style w:type="paragraph" w:styleId="TOC8">
     <w:name w:val="toc 8"/>
-    <w:basedOn w:val="a2"/>
-    <w:next w:val="a2"/>
+    <w:basedOn w:val="Normal"/>
+    <w:next w:val="Normal"/>
     <w:semiHidden/>
     <w:rsid w:val="000E5733"/>
     <w:pPr>
@@ -5662,10 +5292,10 @@
       <w:szCs w:val="21"/>
     </w:rPr>
   </w:style>
-  <w:style w:type="paragraph" w:styleId="91">
+  <w:style w:type="paragraph" w:styleId="TOC9">
     <w:name w:val="toc 9"/>
-    <w:basedOn w:val="a2"/>
-    <w:next w:val="a2"/>
+    <w:basedOn w:val="Normal"/>
+    <w:next w:val="Normal"/>
     <w:semiHidden/>
     <w:rsid w:val="000E5733"/>
     <w:pPr>
@@ -5677,7 +5307,7 @@
   </w:style>
   <w:style w:type="numbering" w:styleId="111111">
     <w:name w:val="Outline List 2"/>
-    <w:basedOn w:val="a6"/>
+    <w:basedOn w:val="NoList"/>
     <w:rsid w:val="000E5733"/>
     <w:pPr>
       <w:numPr>
@@ -5687,7 +5317,7 @@
   </w:style>
   <w:style w:type="numbering" w:styleId="1ai">
     <w:name w:val="Outline List 1"/>
-    <w:basedOn w:val="a6"/>
+    <w:basedOn w:val="NoList"/>
     <w:rsid w:val="000E5733"/>
     <w:pPr>
       <w:numPr>
@@ -5695,9 +5325,9 @@
       </w:numPr>
     </w:pPr>
   </w:style>
-  <w:style w:type="table" w:styleId="aff7">
+  <w:style w:type="table" w:styleId="TableGrid">
     <w:name w:val="Table Grid"/>
-    <w:basedOn w:val="a5"/>
+    <w:basedOn w:val="TableNormal"/>
     <w:rsid w:val="005731ED"/>
     <w:pPr>
       <w:widowControl w:val="0"/>
@@ -5714,9 +5344,9 @@
       </w:tblBorders>
     </w:tblPr>
   </w:style>
-  <w:style w:type="table" w:styleId="28">
+  <w:style w:type="table" w:styleId="TableGrid2">
     <w:name w:val="Table Grid 2"/>
-    <w:basedOn w:val="a5"/>
+    <w:basedOn w:val="TableNormal"/>
     <w:rsid w:val="008450FB"/>
     <w:pPr>
       <w:widowControl w:val="0"/>
@@ -5803,7 +5433,7 @@
   </w:style>
   <w:style w:type="paragraph" w:customStyle="1" w:styleId="Captionstyle">
     <w:name w:val="Caption_style"/>
-    <w:basedOn w:val="a3"/>
+    <w:basedOn w:val="BodyText"/>
     <w:rsid w:val="00173FBC"/>
     <w:pPr>
       <w:jc w:val="center"/>
@@ -5812,248 +5442,34 @@
       <w:sz w:val="16"/>
     </w:rPr>
   </w:style>
-  <w:style w:type="character" w:customStyle="1" w:styleId="a9">
-    <w:name w:val="Основной текст Знак"/>
-    <w:basedOn w:val="a4"/>
-    <w:link w:val="a3"/>
+  <w:style w:type="character" w:customStyle="1" w:styleId="BodyTextChar">
+    <w:name w:val="Body Text Char"/>
+    <w:basedOn w:val="DefaultParagraphFont"/>
+    <w:link w:val="BodyText"/>
     <w:rsid w:val="007F026A"/>
     <w:rPr>
       <w:lang w:val="en-US" w:eastAsia="en-US" w:bidi="ar-SA"/>
     </w:rPr>
   </w:style>
-  <w:style w:type="paragraph" w:styleId="aff8">
+  <w:style w:type="paragraph" w:styleId="ListParagraph">
     <w:name w:val="List Paragraph"/>
-    <w:basedOn w:val="a2"/>
+    <w:basedOn w:val="Normal"/>
     <w:uiPriority w:val="34"/>
     <w:rsid w:val="00C3363B"/>
     <w:pPr>
       <w:ind w:left="720"/>
     </w:pPr>
   </w:style>
-  <w:style w:type="character" w:customStyle="1" w:styleId="10">
-    <w:name w:val="Заголовок 1 Знак"/>
-    <w:basedOn w:val="a4"/>
-    <w:link w:val="1"/>
+  <w:style w:type="character" w:customStyle="1" w:styleId="Heading1Char">
+    <w:name w:val="Heading 1 Char"/>
+    <w:basedOn w:val="DefaultParagraphFont"/>
+    <w:link w:val="Heading1"/>
     <w:rsid w:val="00D572B0"/>
     <w:rPr>
       <w:rFonts w:ascii="Arial" w:hAnsi="Arial"/>
       <w:b/>
       <w:sz w:val="24"/>
     </w:rPr>
-  </w:style>
-</w:styles>
-</file>
-
-<file path=word/stylesWithEffects.xml><?xml version="1.0" encoding="utf-8"?>
-<w:styles xmlns:wpc="http://schemas.microsoft.com/office/word/2010/wordprocessingCanvas" xmlns:mc="http://schemas.openxmlformats.org/markup-compatibility/2006" xmlns:o="urn:schemas-microsoft-com:office:office" xmlns:r="http://schemas.openxmlformats.org/officeDocument/2006/relationships" xmlns:m="http://schemas.openxmlformats.org/officeDocument/2006/math" xmlns:v="urn:schemas-microsoft-com:vml" xmlns:wp14="http://schemas.microsoft.com/office/word/2010/wordprocessingDrawing" xmlns:wp="http://schemas.openxmlformats.org/drawingml/2006/wordprocessingDrawing" xmlns:w10="urn:schemas-microsoft-com:office:word" xmlns:w="http://schemas.openxmlformats.org/wordprocessingml/2006/main" xmlns:w14="http://schemas.microsoft.com/office/word/2010/wordml" xmlns:wpg="http://schemas.microsoft.com/office/word/2010/wordprocessingGroup" xmlns:wpi="http://schemas.microsoft.com/office/word/2010/wordprocessingInk" xmlns:wne="http://schemas.microsoft.com/office/word/2006/wordml" xmlns:wps="http://schemas.microsoft.com/office/word/2010/wordprocessingShape" mc:Ignorable="w14 wp14">
-  <w:docDefaults>
-    <w:rPrDefault>
-      <w:rPr>
-        <w:rFonts w:asciiTheme="minorHAnsi" w:eastAsiaTheme="minorEastAsia" w:hAnsiTheme="minorHAnsi" w:cstheme="minorBidi"/>
-        <w:sz w:val="22"/>
-        <w:szCs w:val="22"/>
-        <w:lang w:val="ru-RU" w:eastAsia="ru-RU" w:bidi="ar-SA"/>
-      </w:rPr>
-    </w:rPrDefault>
-    <w:pPrDefault>
-      <w:pPr>
-        <w:spacing w:after="200" w:line="276" w:lineRule="auto"/>
-      </w:pPr>
-    </w:pPrDefault>
-  </w:docDefaults>
-  <w:latentStyles w:defLockedState="0" w:defUIPriority="99" w:defSemiHidden="1" w:defUnhideWhenUsed="1" w:defQFormat="0" w:count="267">
-    <w:lsdException w:name="Normal" w:semiHidden="0" w:uiPriority="0" w:unhideWhenUsed="0" w:qFormat="1"/>
-    <w:lsdException w:name="heading 1" w:semiHidden="0" w:uiPriority="9" w:unhideWhenUsed="0" w:qFormat="1"/>
-    <w:lsdException w:name="heading 2" w:uiPriority="9" w:qFormat="1"/>
-    <w:lsdException w:name="heading 3" w:uiPriority="9" w:qFormat="1"/>
-    <w:lsdException w:name="heading 4" w:uiPriority="9" w:qFormat="1"/>
-    <w:lsdException w:name="heading 5" w:uiPriority="9" w:qFormat="1"/>
-    <w:lsdException w:name="heading 6" w:uiPriority="9" w:qFormat="1"/>
-    <w:lsdException w:name="heading 7" w:uiPriority="9" w:qFormat="1"/>
-    <w:lsdException w:name="heading 8" w:uiPriority="9" w:qFormat="1"/>
-    <w:lsdException w:name="heading 9" w:uiPriority="9" w:qFormat="1"/>
-    <w:lsdException w:name="toc 1" w:uiPriority="39"/>
-    <w:lsdException w:name="toc 2" w:uiPriority="39"/>
-    <w:lsdException w:name="toc 3" w:uiPriority="39"/>
-    <w:lsdException w:name="toc 4" w:uiPriority="39"/>
-    <w:lsdException w:name="toc 5" w:uiPriority="39"/>
-    <w:lsdException w:name="toc 6" w:uiPriority="39"/>
-    <w:lsdException w:name="toc 7" w:uiPriority="39"/>
-    <w:lsdException w:name="toc 8" w:uiPriority="39"/>
-    <w:lsdException w:name="toc 9" w:uiPriority="39"/>
-    <w:lsdException w:name="caption" w:uiPriority="35" w:qFormat="1"/>
-    <w:lsdException w:name="Title" w:semiHidden="0" w:uiPriority="10" w:unhideWhenUsed="0" w:qFormat="1"/>
-    <w:lsdException w:name="Default Paragraph Font" w:uiPriority="1"/>
-    <w:lsdException w:name="Subtitle" w:semiHidden="0" w:uiPriority="11" w:unhideWhenUsed="0" w:qFormat="1"/>
-    <w:lsdException w:name="Strong" w:semiHidden="0" w:uiPriority="22" w:unhideWhenUsed="0" w:qFormat="1"/>
-    <w:lsdException w:name="Emphasis" w:semiHidden="0" w:uiPriority="20" w:unhideWhenUsed="0" w:qFormat="1"/>
-    <w:lsdException w:name="Table Grid" w:semiHidden="0" w:uiPriority="59" w:unhideWhenUsed="0"/>
-    <w:lsdException w:name="Placeholder Text" w:unhideWhenUsed="0"/>
-    <w:lsdException w:name="No Spacing" w:semiHidden="0" w:uiPriority="1" w:unhideWhenUsed="0" w:qFormat="1"/>
-    <w:lsdException w:name="Light Shading" w:semiHidden="0" w:uiPriority="60" w:unhideWhenUsed="0"/>
-    <w:lsdException w:name="Light List" w:semiHidden="0" w:uiPriority="61" w:unhideWhenUsed="0"/>
-    <w:lsdException w:name="Light Grid" w:semiHidden="0" w:uiPriority="62" w:unhideWhenUsed="0"/>
-    <w:lsdException w:name="Medium Shading 1" w:semiHidden="0" w:uiPriority="63" w:unhideWhenUsed="0"/>
-    <w:lsdException w:name="Medium Shading 2" w:semiHidden="0" w:uiPriority="64" w:unhideWhenUsed="0"/>
-    <w:lsdException w:name="Medium List 1" w:semiHidden="0" w:uiPriority="65" w:unhideWhenUsed="0"/>
-    <w:lsdException w:name="Medium List 2" w:semiHidden="0" w:uiPriority="66" w:unhideWhenUsed="0"/>
-    <w:lsdException w:name="Medium Grid 1" w:semiHidden="0" w:uiPriority="67" w:unhideWhenUsed="0"/>
-    <w:lsdException w:name="Medium Grid 2" w:semiHidden="0" w:uiPriority="68" w:unhideWhenUsed="0"/>
-    <w:lsdException w:name="Medium Grid 3" w:semiHidden="0" w:uiPriority="69" w:unhideWhenUsed="0"/>
-    <w:lsdException w:name="Dark List" w:semiHidden="0" w:uiPriority="70" w:unhideWhenUsed="0"/>
-    <w:lsdException w:name="Colorful Shading" w:semiHidden="0" w:uiPriority="71" w:unhideWhenUsed="0"/>
-    <w:lsdException w:name="Colorful List" w:semiHidden="0" w:uiPriority="72" w:unhideWhenUsed="0"/>
-    <w:lsdException w:name="Colorful Grid" w:semiHidden="0" w:uiPriority="73" w:unhideWhenUsed="0"/>
-    <w:lsdException w:name="Light Shading Accent 1" w:semiHidden="0" w:uiPriority="60" w:unhideWhenUsed="0"/>
-    <w:lsdException w:name="Light List Accent 1" w:semiHidden="0" w:uiPriority="61" w:unhideWhenUsed="0"/>
-    <w:lsdException w:name="Light Grid Accent 1" w:semiHidden="0" w:uiPriority="62" w:unhideWhenUsed="0"/>
-    <w:lsdException w:name="Medium Shading 1 Accent 1" w:semiHidden="0" w:uiPriority="63" w:unhideWhenUsed="0"/>
-    <w:lsdException w:name="Medium Shading 2 Accent 1" w:semiHidden="0" w:uiPriority="64" w:unhideWhenUsed="0"/>
-    <w:lsdException w:name="Medium List 1 Accent 1" w:semiHidden="0" w:uiPriority="65" w:unhideWhenUsed="0"/>
-    <w:lsdException w:name="Revision" w:unhideWhenUsed="0"/>
-    <w:lsdException w:name="List Paragraph" w:semiHidden="0" w:uiPriority="34" w:unhideWhenUsed="0" w:qFormat="1"/>
-    <w:lsdException w:name="Quote" w:semiHidden="0" w:uiPriority="29" w:unhideWhenUsed="0" w:qFormat="1"/>
-    <w:lsdException w:name="Intense Quote" w:semiHidden="0" w:uiPriority="30" w:unhideWhenUsed="0" w:qFormat="1"/>
-    <w:lsdException w:name="Medium List 2 Accent 1" w:semiHidden="0" w:uiPriority="66" w:unhideWhenUsed="0"/>
-    <w:lsdException w:name="Medium Grid 1 Accent 1" w:semiHidden="0" w:uiPriority="67" w:unhideWhenUsed="0"/>
-    <w:lsdException w:name="Medium Grid 2 Accent 1" w:semiHidden="0" w:uiPriority="68" w:unhideWhenUsed="0"/>
-    <w:lsdException w:name="Medium Grid 3 Accent 1" w:semiHidden="0" w:uiPriority="69" w:unhideWhenUsed="0"/>
-    <w:lsdException w:name="Dark List Accent 1" w:semiHidden="0" w:uiPriority="70" w:unhideWhenUsed="0"/>
-    <w:lsdException w:name="Colorful Shading Accent 1" w:semiHidden="0" w:uiPriority="71" w:unhideWhenUsed="0"/>
-    <w:lsdException w:name="Colorful List Accent 1" w:semiHidden="0" w:uiPriority="72" w:unhideWhenUsed="0"/>
-    <w:lsdException w:name="Colorful Grid Accent 1" w:semiHidden="0" w:uiPriority="73" w:unhideWhenUsed="0"/>
-    <w:lsdException w:name="Light Shading Accent 2" w:semiHidden="0" w:uiPriority="60" w:unhideWhenUsed="0"/>
-    <w:lsdException w:name="Light List Accent 2" w:semiHidden="0" w:uiPriority="61" w:unhideWhenUsed="0"/>
-    <w:lsdException w:name="Light Grid Accent 2" w:semiHidden="0" w:uiPriority="62" w:unhideWhenUsed="0"/>
-    <w:lsdException w:name="Medium Shading 1 Accent 2" w:semiHidden="0" w:uiPriority="63" w:unhideWhenUsed="0"/>
-    <w:lsdException w:name="Medium Shading 2 Accent 2" w:semiHidden="0" w:uiPriority="64" w:unhideWhenUsed="0"/>
-    <w:lsdException w:name="Medium List 1 Accent 2" w:semiHidden="0" w:uiPriority="65" w:unhideWhenUsed="0"/>
-    <w:lsdException w:name="Medium List 2 Accent 2" w:semiHidden="0" w:uiPriority="66" w:unhideWhenUsed="0"/>
-    <w:lsdException w:name="Medium Grid 1 Accent 2" w:semiHidden="0" w:uiPriority="67" w:unhideWhenUsed="0"/>
-    <w:lsdException w:name="Medium Grid 2 Accent 2" w:semiHidden="0" w:uiPriority="68" w:unhideWhenUsed="0"/>
-    <w:lsdException w:name="Medium Grid 3 Accent 2" w:semiHidden="0" w:uiPriority="69" w:unhideWhenUsed="0"/>
-    <w:lsdException w:name="Dark List Accent 2" w:semiHidden="0" w:uiPriority="70" w:unhideWhenUsed="0"/>
-    <w:lsdException w:name="Colorful Shading Accent 2" w:semiHidden="0" w:uiPriority="71" w:unhideWhenUsed="0"/>
-    <w:lsdException w:name="Colorful List Accent 2" w:semiHidden="0" w:uiPriority="72" w:unhideWhenUsed="0"/>
-    <w:lsdException w:name="Colorful Grid Accent 2" w:semiHidden="0" w:uiPriority="73" w:unhideWhenUsed="0"/>
-    <w:lsdException w:name="Light Shading Accent 3" w:semiHidden="0" w:uiPriority="60" w:unhideWhenUsed="0"/>
-    <w:lsdException w:name="Light List Accent 3" w:semiHidden="0" w:uiPriority="61" w:unhideWhenUsed="0"/>
-    <w:lsdException w:name="Light Grid Accent 3" w:semiHidden="0" w:uiPriority="62" w:unhideWhenUsed="0"/>
-    <w:lsdException w:name="Medium Shading 1 Accent 3" w:semiHidden="0" w:uiPriority="63" w:unhideWhenUsed="0"/>
-    <w:lsdException w:name="Medium Shading 2 Accent 3" w:semiHidden="0" w:uiPriority="64" w:unhideWhenUsed="0"/>
-    <w:lsdException w:name="Medium List 1 Accent 3" w:semiHidden="0" w:uiPriority="65" w:unhideWhenUsed="0"/>
-    <w:lsdException w:name="Medium List 2 Accent 3" w:semiHidden="0" w:uiPriority="66" w:unhideWhenUsed="0"/>
-    <w:lsdException w:name="Medium Grid 1 Accent 3" w:semiHidden="0" w:uiPriority="67" w:unhideWhenUsed="0"/>
-    <w:lsdException w:name="Medium Grid 2 Accent 3" w:semiHidden="0" w:uiPriority="68" w:unhideWhenUsed="0"/>
-    <w:lsdException w:name="Medium Grid 3 Accent 3" w:semiHidden="0" w:uiPriority="69" w:unhideWhenUsed="0"/>
-    <w:lsdException w:name="Dark List Accent 3" w:semiHidden="0" w:uiPriority="70" w:unhideWhenUsed="0"/>
-    <w:lsdException w:name="Colorful Shading Accent 3" w:semiHidden="0" w:uiPriority="71" w:unhideWhenUsed="0"/>
-    <w:lsdException w:name="Colorful List Accent 3" w:semiHidden="0" w:uiPriority="72" w:unhideWhenUsed="0"/>
-    <w:lsdException w:name="Colorful Grid Accent 3" w:semiHidden="0" w:uiPriority="73" w:unhideWhenUsed="0"/>
-    <w:lsdException w:name="Light Shading Accent 4" w:semiHidden="0" w:uiPriority="60" w:unhideWhenUsed="0"/>
-    <w:lsdException w:name="Light List Accent 4" w:semiHidden="0" w:uiPriority="61" w:unhideWhenUsed="0"/>
-    <w:lsdException w:name="Light Grid Accent 4" w:semiHidden="0" w:uiPriority="62" w:unhideWhenUsed="0"/>
-    <w:lsdException w:name="Medium Shading 1 Accent 4" w:semiHidden="0" w:uiPriority="63" w:unhideWhenUsed="0"/>
-    <w:lsdException w:name="Medium Shading 2 Accent 4" w:semiHidden="0" w:uiPriority="64" w:unhideWhenUsed="0"/>
-    <w:lsdException w:name="Medium List 1 Accent 4" w:semiHidden="0" w:uiPriority="65" w:unhideWhenUsed="0"/>
-    <w:lsdException w:name="Medium List 2 Accent 4" w:semiHidden="0" w:uiPriority="66" w:unhideWhenUsed="0"/>
-    <w:lsdException w:name="Medium Grid 1 Accent 4" w:semiHidden="0" w:uiPriority="67" w:unhideWhenUsed="0"/>
-    <w:lsdException w:name="Medium Grid 2 Accent 4" w:semiHidden="0" w:uiPriority="68" w:unhideWhenUsed="0"/>
-    <w:lsdException w:name="Medium Grid 3 Accent 4" w:semiHidden="0" w:uiPriority="69" w:unhideWhenUsed="0"/>
-    <w:lsdException w:name="Dark List Accent 4" w:semiHidden="0" w:uiPriority="70" w:unhideWhenUsed="0"/>
-    <w:lsdException w:name="Colorful Shading Accent 4" w:semiHidden="0" w:uiPriority="71" w:unhideWhenUsed="0"/>
-    <w:lsdException w:name="Colorful List Accent 4" w:semiHidden="0" w:uiPriority="72" w:unhideWhenUsed="0"/>
-    <w:lsdException w:name="Colorful Grid Accent 4" w:semiHidden="0" w:uiPriority="73" w:unhideWhenUsed="0"/>
-    <w:lsdException w:name="Light Shading Accent 5" w:semiHidden="0" w:uiPriority="60" w:unhideWhenUsed="0"/>
-    <w:lsdException w:name="Light List Accent 5" w:semiHidden="0" w:uiPriority="61" w:unhideWhenUsed="0"/>
-    <w:lsdException w:name="Light Grid Accent 5" w:semiHidden="0" w:uiPriority="62" w:unhideWhenUsed="0"/>
-    <w:lsdException w:name="Medium Shading 1 Accent 5" w:semiHidden="0" w:uiPriority="63" w:unhideWhenUsed="0"/>
-    <w:lsdException w:name="Medium Shading 2 Accent 5" w:semiHidden="0" w:uiPriority="64" w:unhideWhenUsed="0"/>
-    <w:lsdException w:name="Medium List 1 Accent 5" w:semiHidden="0" w:uiPriority="65" w:unhideWhenUsed="0"/>
-    <w:lsdException w:name="Medium List 2 Accent 5" w:semiHidden="0" w:uiPriority="66" w:unhideWhenUsed="0"/>
-    <w:lsdException w:name="Medium Grid 1 Accent 5" w:semiHidden="0" w:uiPriority="67" w:unhideWhenUsed="0"/>
-    <w:lsdException w:name="Medium Grid 2 Accent 5" w:semiHidden="0" w:uiPriority="68" w:unhideWhenUsed="0"/>
-    <w:lsdException w:name="Medium Grid 3 Accent 5" w:semiHidden="0" w:uiPriority="69" w:unhideWhenUsed="0"/>
-    <w:lsdException w:name="Dark List Accent 5" w:semiHidden="0" w:uiPriority="70" w:unhideWhenUsed="0"/>
-    <w:lsdException w:name="Colorful Shading Accent 5" w:semiHidden="0" w:uiPriority="71" w:unhideWhenUsed="0"/>
-    <w:lsdException w:name="Colorful List Accent 5" w:semiHidden="0" w:uiPriority="72" w:unhideWhenUsed="0"/>
-    <w:lsdException w:name="Colorful Grid Accent 5" w:semiHidden="0" w:uiPriority="73" w:unhideWhenUsed="0"/>
-    <w:lsdException w:name="Light Shading Accent 6" w:semiHidden="0" w:uiPriority="60" w:unhideWhenUsed="0"/>
-    <w:lsdException w:name="Light List Accent 6" w:semiHidden="0" w:uiPriority="61" w:unhideWhenUsed="0"/>
-    <w:lsdException w:name="Light Grid Accent 6" w:semiHidden="0" w:uiPriority="62" w:unhideWhenUsed="0"/>
-    <w:lsdException w:name="Medium Shading 1 Accent 6" w:semiHidden="0" w:uiPriority="63" w:unhideWhenUsed="0"/>
-    <w:lsdException w:name="Medium Shading 2 Accent 6" w:semiHidden="0" w:uiPriority="64" w:unhideWhenUsed="0"/>
-    <w:lsdException w:name="Medium List 1 Accent 6" w:semiHidden="0" w:uiPriority="65" w:unhideWhenUsed="0"/>
-    <w:lsdException w:name="Medium List 2 Accent 6" w:semiHidden="0" w:uiPriority="66" w:unhideWhenUsed="0"/>
-    <w:lsdException w:name="Medium Grid 1 Accent 6" w:semiHidden="0" w:uiPriority="67" w:unhideWhenUsed="0"/>
-    <w:lsdException w:name="Medium Grid 2 Accent 6" w:semiHidden="0" w:uiPriority="68" w:unhideWhenUsed="0"/>
-    <w:lsdException w:name="Medium Grid 3 Accent 6" w:semiHidden="0" w:uiPriority="69" w:unhideWhenUsed="0"/>
-    <w:lsdException w:name="Dark List Accent 6" w:semiHidden="0" w:uiPriority="70" w:unhideWhenUsed="0"/>
-    <w:lsdException w:name="Colorful Shading Accent 6" w:semiHidden="0" w:uiPriority="71" w:unhideWhenUsed="0"/>
-    <w:lsdException w:name="Colorful List Accent 6" w:semiHidden="0" w:uiPriority="72" w:unhideWhenUsed="0"/>
-    <w:lsdException w:name="Colorful Grid Accent 6" w:semiHidden="0" w:uiPriority="73" w:unhideWhenUsed="0"/>
-    <w:lsdException w:name="Subtle Emphasis" w:semiHidden="0" w:uiPriority="19" w:unhideWhenUsed="0" w:qFormat="1"/>
-    <w:lsdException w:name="Intense Emphasis" w:semiHidden="0" w:uiPriority="21" w:unhideWhenUsed="0" w:qFormat="1"/>
-    <w:lsdException w:name="Subtle Reference" w:semiHidden="0" w:uiPriority="31" w:unhideWhenUsed="0" w:qFormat="1"/>
-    <w:lsdException w:name="Intense Reference" w:semiHidden="0" w:uiPriority="32" w:unhideWhenUsed="0" w:qFormat="1"/>
-    <w:lsdException w:name="Book Title" w:semiHidden="0" w:uiPriority="33" w:unhideWhenUsed="0" w:qFormat="1"/>
-    <w:lsdException w:name="Bibliography" w:uiPriority="37"/>
-    <w:lsdException w:name="TOC Heading" w:uiPriority="39" w:qFormat="1"/>
-  </w:latentStyles>
-  <w:style w:type="paragraph" w:default="1" w:styleId="a2">
-    <w:name w:val="Normal"/>
-    <w:qFormat/>
-  </w:style>
-  <w:style w:type="character" w:default="1" w:styleId="a4">
-    <w:name w:val="Default Paragraph Font"/>
-    <w:uiPriority w:val="1"/>
-    <w:semiHidden/>
-    <w:unhideWhenUsed/>
-  </w:style>
-  <w:style w:type="table" w:default="1" w:styleId="a5">
-    <w:name w:val="Normal Table"/>
-    <w:uiPriority w:val="99"/>
-    <w:semiHidden/>
-    <w:unhideWhenUsed/>
-    <w:tblPr>
-      <w:tblInd w:w="0" w:type="dxa"/>
-      <w:tblCellMar>
-        <w:top w:w="0" w:type="dxa"/>
-        <w:left w:w="108" w:type="dxa"/>
-        <w:bottom w:w="0" w:type="dxa"/>
-        <w:right w:w="108" w:type="dxa"/>
-      </w:tblCellMar>
-    </w:tblPr>
-  </w:style>
-  <w:style w:type="numbering" w:default="1" w:styleId="a6">
-    <w:name w:val="No List"/>
-    <w:uiPriority w:val="99"/>
-    <w:semiHidden/>
-    <w:unhideWhenUsed/>
-  </w:style>
-  <w:style w:type="numbering" w:customStyle="1" w:styleId="a1">
-    <w:name w:val="111111"/>
-    <w:pPr>
-      <w:numPr>
-        <w:numId w:val="13"/>
-      </w:numPr>
-    </w:pPr>
-  </w:style>
-  <w:style w:type="numbering" w:customStyle="1" w:styleId="a7">
-    <w:name w:val="a1"/>
-    <w:pPr>
-      <w:numPr>
-        <w:numId w:val="1"/>
-      </w:numPr>
-    </w:pPr>
-  </w:style>
-  <w:style w:type="numbering" w:customStyle="1" w:styleId="a8">
-    <w:name w:val="1ai"/>
-    <w:pPr>
-      <w:numPr>
-        <w:numId w:val="14"/>
-      </w:numPr>
-    </w:pPr>
   </w:style>
 </w:styles>
 </file>
@@ -6346,7 +5762,7 @@
 </file>
 
 <file path=customXml/itemProps1.xml><?xml version="1.0" encoding="utf-8"?>
-<ds:datastoreItem xmlns:ds="http://schemas.openxmlformats.org/officeDocument/2006/customXml" ds:itemID="{ECC3BD17-21D0-4AFE-8516-DD5482155256}">
+<ds:datastoreItem xmlns:ds="http://schemas.openxmlformats.org/officeDocument/2006/customXml" ds:itemID="{AE1BDBAD-A13C-4CC5-9719-C1CD83F700D3}">
   <ds:schemaRefs>
     <ds:schemaRef ds:uri="http://schemas.openxmlformats.org/officeDocument/2006/bibliography"/>
   </ds:schemaRefs>

</xml_diff>